<commit_message>
[docx] more calculation document update
</commit_message>
<xml_diff>
--- a/resources/calcul.docx
+++ b/resources/calcul.docx
@@ -52,7 +52,7 @@
     <w:tbl>
       <w:tblPr>
         <w:tblStyle w:val="Grilledutableau"/>
-        <w:tblpPr w:vertAnchor="text" w:horzAnchor="margin" w:leftFromText="141" w:rightFromText="141" w:tblpX="0" w:tblpY="358"/>
+        <w:tblpPr w:vertAnchor="text" w:horzAnchor="text" w:leftFromText="141" w:rightFromText="141" w:tblpX="0" w:tblpY="-137"/>
         <w:tblW w:w="9462" w:type="dxa"/>
         <w:jc w:val="left"/>
         <w:tblInd w:w="108" w:type="dxa"/>
@@ -70,7 +70,9 @@
         <w:gridCol w:w="263"/>
       </w:tblGrid>
       <w:tr>
-        <w:trPr/>
+        <w:trPr>
+          <w:trHeight w:val="1350" w:hRule="atLeast"/>
+        </w:trPr>
         <w:tc>
           <w:tcPr>
             <w:tcW w:w="9198" w:type="dxa"/>
@@ -233,8 +235,29 @@
                 <w:sz w:val="20"/>
                 <w:szCs w:val="20"/>
               </w:rPr>
+            </w:r>
+          </w:p>
+          <w:p>
+            <w:pPr>
+              <w:pStyle w:val="Normal"/>
+              <w:widowControl w:val="false"/>
+              <w:suppressAutoHyphens w:val="true"/>
+              <w:spacing w:lineRule="auto" w:line="240" w:before="0" w:after="0"/>
+              <w:jc w:val="left"/>
+              <w:rPr>
+                <w:rFonts w:cs="Calibri" w:cstheme="minorHAnsi"/>
+                <w:sz w:val="20"/>
+                <w:szCs w:val="20"/>
+              </w:rPr>
+            </w:pPr>
+            <w:r>
+              <w:rPr>
+                <w:rFonts w:cs="Calibri" w:cstheme="minorHAnsi"/>
+                <w:sz w:val="20"/>
+                <w:szCs w:val="20"/>
+              </w:rPr>
               <w:drawing>
-                <wp:anchor behindDoc="0" distT="0" distB="0" distL="114300" distR="114300" simplePos="0" locked="0" layoutInCell="1" allowOverlap="1" relativeHeight="16">
+                <wp:anchor behindDoc="0" distT="0" distB="0" distL="114300" distR="114300" simplePos="0" locked="0" layoutInCell="1" allowOverlap="1" relativeHeight="17">
                   <wp:simplePos x="0" y="0"/>
                   <wp:positionH relativeFrom="column">
                     <wp:posOffset>2540</wp:posOffset>
@@ -351,56 +374,18 @@
               <w:spacing w:lineRule="auto" w:line="240" w:before="0" w:after="0"/>
               <w:jc w:val="left"/>
               <w:rPr>
-                <w:rFonts w:cs="Calibri" w:cstheme="minorHAnsi"/>
-                <w:sz w:val="20"/>
-                <w:szCs w:val="20"/>
-              </w:rPr>
-            </w:pPr>
-            <w:r>
-              <w:rPr>
-                <w:rFonts w:cs="Calibri" w:cstheme="minorHAnsi"/>
-                <w:sz w:val="20"/>
-                <w:szCs w:val="20"/>
-              </w:rPr>
-            </w:r>
-          </w:p>
-          <w:p>
-            <w:pPr>
-              <w:pStyle w:val="Normal"/>
-              <w:widowControl w:val="false"/>
-              <w:suppressAutoHyphens w:val="true"/>
-              <w:spacing w:lineRule="auto" w:line="240" w:before="0" w:after="0"/>
-              <w:jc w:val="left"/>
-              <w:rPr>
-                <w:rFonts w:cs="Calibri" w:cstheme="minorHAnsi"/>
-                <w:sz w:val="20"/>
-                <w:szCs w:val="20"/>
-              </w:rPr>
-            </w:pPr>
-            <w:r>
-              <w:rPr>
-                <w:rFonts w:cs="Calibri" w:cstheme="minorHAnsi"/>
-                <w:sz w:val="20"/>
-                <w:szCs w:val="20"/>
-              </w:rPr>
-            </w:r>
-          </w:p>
-          <w:p>
-            <w:pPr>
-              <w:pStyle w:val="Normal"/>
-              <w:widowControl w:val="false"/>
-              <w:suppressAutoHyphens w:val="true"/>
-              <w:spacing w:lineRule="auto" w:line="240" w:before="0" w:after="0"/>
-              <w:jc w:val="left"/>
-              <w:rPr>
-                <w:rFonts w:cs="Calibri" w:cstheme="minorHAnsi"/>
-                <w:sz w:val="20"/>
-                <w:szCs w:val="20"/>
-              </w:rPr>
-            </w:pPr>
-            <w:r>
-              <w:rPr>
-                <w:rFonts w:cs="Calibri" w:cstheme="minorHAnsi"/>
+                <w:rFonts w:ascii="Open Sans" w:hAnsi="Open Sans" w:cs="Open Sans"/>
+                <w:b/>
+                <w:bCs/>
+                <w:sz w:val="20"/>
+                <w:szCs w:val="20"/>
+              </w:rPr>
+            </w:pPr>
+            <w:r>
+              <w:rPr>
+                <w:rFonts w:cs="Open Sans" w:ascii="Open Sans" w:hAnsi="Open Sans"/>
+                <w:b/>
+                <w:bCs/>
                 <w:sz w:val="20"/>
                 <w:szCs w:val="20"/>
               </w:rPr>
@@ -1876,13 +1861,7 @@
               <w:spacing w:lineRule="auto" w:line="240" w:before="0" w:after="0"/>
               <w:contextualSpacing/>
               <w:jc w:val="left"/>
-              <w:rPr>
-                <w:rFonts w:ascii="Open Sans" w:hAnsi="Open Sans" w:cs="Open Sans"/>
-                <w:b/>
-                <w:bCs/>
-                <w:sz w:val="20"/>
-                <w:szCs w:val="20"/>
-              </w:rPr>
+              <w:rPr/>
             </w:pPr>
             <w:bookmarkStart w:id="1" w:name="_Toc112935478"/>
             <w:bookmarkStart w:id="2" w:name="_Toc112925682"/>
@@ -1954,10 +1933,7 @@
               </w:numPr>
               <w:suppressAutoHyphens w:val="true"/>
               <w:spacing w:before="0" w:after="200"/>
-              <w:rPr>
-                <w:rFonts w:ascii="Open Sans" w:hAnsi="Open Sans" w:cs="Open Sans"/>
-                <w:szCs w:val="20"/>
-              </w:rPr>
+              <w:rPr/>
             </w:pPr>
             <w:r>
               <w:rPr>
@@ -1981,9 +1957,7 @@
               <w:spacing w:before="0" w:after="200"/>
               <w:ind w:hanging="567" w:left="1418"/>
               <w:contextualSpacing/>
-              <w:rPr>
-                <w:rFonts w:ascii="Open Sans" w:hAnsi="Open Sans" w:cs="Open Sans"/>
-              </w:rPr>
+              <w:rPr/>
             </w:pPr>
             <w:r>
               <w:rPr>
@@ -2006,9 +1980,7 @@
               <w:spacing w:before="0" w:after="200"/>
               <w:ind w:hanging="567" w:left="1418"/>
               <w:contextualSpacing/>
-              <w:rPr>
-                <w:rFonts w:ascii="Open Sans" w:hAnsi="Open Sans" w:cs="Open Sans"/>
-              </w:rPr>
+              <w:rPr/>
             </w:pPr>
             <w:r>
               <w:rPr>
@@ -2182,20 +2154,451 @@
               <w:widowControl w:val="false"/>
               <w:numPr>
                 <w:ilvl w:val="0"/>
-                <w:numId w:val="0"/>
+                <w:numId w:val="3"/>
               </w:numPr>
               <w:suppressAutoHyphens w:val="true"/>
               <w:spacing w:before="0" w:after="200"/>
-              <w:ind w:hanging="0" w:left="0"/>
               <w:contextualSpacing/>
               <w:rPr>
                 <w:rFonts w:ascii="Open Sans" w:hAnsi="Open Sans" w:cs="Open Sans"/>
-              </w:rPr>
-            </w:pPr>
-            <w:r>
-              <w:rPr>
-                <w:rFonts w:cs="Open Sans" w:ascii="Open Sans" w:hAnsi="Open Sans"/>
-              </w:rPr>
+                <w:b/>
+                <w:bCs/>
+              </w:rPr>
+            </w:pPr>
+            <w:r>
+              <w:rPr>
+                <w:rFonts w:cs="Open Sans" w:ascii="Open Sans" w:hAnsi="Open Sans"/>
+                <w:b/>
+                <w:bCs/>
+                <w:kern w:val="0"/>
+                <w:lang w:val="fr-CH" w:eastAsia="en-US" w:bidi="ar-SA"/>
+              </w:rPr>
+              <w:t>Obligations de l’usufruitier – conservation de la chose :</w:t>
+            </w:r>
+          </w:p>
+          <w:p>
+            <w:pPr>
+              <w:pStyle w:val="Heading2"/>
+              <w:widowControl w:val="false"/>
+              <w:numPr>
+                <w:ilvl w:val="1"/>
+                <w:numId w:val="3"/>
+              </w:numPr>
+              <w:suppressAutoHyphens w:val="true"/>
+              <w:spacing w:before="0" w:after="200"/>
+              <w:rPr>
+                <w:rFonts w:ascii="Open Sans" w:hAnsi="Open Sans" w:cs="Open Sans"/>
+                <w:szCs w:val="20"/>
+              </w:rPr>
+            </w:pPr>
+            <w:r>
+              <w:rPr>
+                <w:rFonts w:cs="Open Sans" w:ascii="Open Sans" w:hAnsi="Open Sans"/>
+                <w:kern w:val="0"/>
+                <w:szCs w:val="20"/>
+                <w:lang w:bidi="ar-SA"/>
+              </w:rPr>
+              <w:t>L’usufruitier est tenu de conserver la substance de la chose et de faire lui-même les réparations et réfections ordinaires sous réserve de l'usure normale. Par conséquent, l’usufruitier ne doit supporter aucun changement dans la conception de l’appartement. Les obligations de l’usufruitier sont les suivantes :</w:t>
+            </w:r>
+          </w:p>
+          <w:p>
+            <w:pPr>
+              <w:pStyle w:val="Puces"/>
+              <w:widowControl w:val="false"/>
+              <w:numPr>
+                <w:ilvl w:val="0"/>
+                <w:numId w:val="29"/>
+              </w:numPr>
+              <w:suppressAutoHyphens w:val="true"/>
+              <w:spacing w:before="0" w:after="200"/>
+              <w:ind w:hanging="589" w:left="1440"/>
+              <w:contextualSpacing/>
+              <w:rPr>
+                <w:rFonts w:ascii="Open Sans" w:hAnsi="Open Sans" w:cs="Open Sans"/>
+              </w:rPr>
+            </w:pPr>
+            <w:r>
+              <w:rPr>
+                <w:rFonts w:cs="Open Sans" w:ascii="Open Sans" w:hAnsi="Open Sans"/>
+                <w:kern w:val="0"/>
+                <w:lang w:val="fr-CH" w:eastAsia="en-US" w:bidi="ar-SA"/>
+              </w:rPr>
+              <w:t>Maintenir l’état du bien en réparations courantes et nettoyage habituel ;</w:t>
+            </w:r>
+          </w:p>
+          <w:p>
+            <w:pPr>
+              <w:pStyle w:val="Puces"/>
+              <w:widowControl w:val="false"/>
+              <w:numPr>
+                <w:ilvl w:val="0"/>
+                <w:numId w:val="4"/>
+              </w:numPr>
+              <w:suppressAutoHyphens w:val="true"/>
+              <w:spacing w:before="0" w:after="200"/>
+              <w:ind w:hanging="567" w:left="1418"/>
+              <w:contextualSpacing/>
+              <w:rPr>
+                <w:rFonts w:ascii="Open Sans" w:hAnsi="Open Sans" w:cs="Open Sans"/>
+              </w:rPr>
+            </w:pPr>
+            <w:r>
+              <w:rPr>
+                <w:rFonts w:cs="Open Sans" w:ascii="Open Sans" w:hAnsi="Open Sans"/>
+                <w:kern w:val="0"/>
+                <w:lang w:val="fr-CH" w:eastAsia="en-US" w:bidi="ar-SA"/>
+              </w:rPr>
+              <w:t>Poser et enlever les fenêtres doubles ;</w:t>
+            </w:r>
+          </w:p>
+          <w:p>
+            <w:pPr>
+              <w:pStyle w:val="Puces"/>
+              <w:widowControl w:val="false"/>
+              <w:numPr>
+                <w:ilvl w:val="0"/>
+                <w:numId w:val="4"/>
+              </w:numPr>
+              <w:suppressAutoHyphens w:val="true"/>
+              <w:spacing w:before="0" w:after="200"/>
+              <w:ind w:hanging="567" w:left="1418"/>
+              <w:contextualSpacing/>
+              <w:rPr>
+                <w:rFonts w:ascii="Open Sans" w:hAnsi="Open Sans" w:cs="Open Sans"/>
+              </w:rPr>
+            </w:pPr>
+            <w:r>
+              <w:rPr>
+                <w:rFonts w:cs="Open Sans" w:ascii="Open Sans" w:hAnsi="Open Sans"/>
+                <w:kern w:val="0"/>
+                <w:lang w:val="fr-CH" w:eastAsia="en-US" w:bidi="ar-SA"/>
+              </w:rPr>
+              <w:t>Remplacer les vitres brisées ou endommagées ;</w:t>
+            </w:r>
+          </w:p>
+          <w:p>
+            <w:pPr>
+              <w:pStyle w:val="Puces"/>
+              <w:widowControl w:val="false"/>
+              <w:numPr>
+                <w:ilvl w:val="0"/>
+                <w:numId w:val="4"/>
+              </w:numPr>
+              <w:suppressAutoHyphens w:val="true"/>
+              <w:spacing w:before="0" w:after="200"/>
+              <w:ind w:hanging="567" w:left="1418"/>
+              <w:contextualSpacing/>
+              <w:rPr>
+                <w:rFonts w:ascii="Open Sans" w:hAnsi="Open Sans" w:cs="Open Sans"/>
+              </w:rPr>
+            </w:pPr>
+            <w:r>
+              <w:rPr>
+                <w:rFonts w:cs="Open Sans" w:ascii="Open Sans" w:hAnsi="Open Sans"/>
+                <w:kern w:val="0"/>
+                <w:lang w:val="fr-CH" w:eastAsia="en-US" w:bidi="ar-SA"/>
+              </w:rPr>
+              <w:t>Entretenir les sols et les boiseries ;</w:t>
+            </w:r>
+          </w:p>
+          <w:p>
+            <w:pPr>
+              <w:pStyle w:val="Puces"/>
+              <w:widowControl w:val="false"/>
+              <w:numPr>
+                <w:ilvl w:val="0"/>
+                <w:numId w:val="4"/>
+              </w:numPr>
+              <w:suppressAutoHyphens w:val="true"/>
+              <w:spacing w:before="0" w:after="200"/>
+              <w:ind w:hanging="567" w:left="1418"/>
+              <w:contextualSpacing/>
+              <w:rPr>
+                <w:rFonts w:ascii="Open Sans" w:hAnsi="Open Sans" w:cs="Open Sans"/>
+              </w:rPr>
+            </w:pPr>
+            <w:r>
+              <w:rPr>
+                <w:rFonts w:cs="Open Sans" w:ascii="Open Sans" w:hAnsi="Open Sans"/>
+                <w:kern w:val="0"/>
+                <w:lang w:val="fr-CH" w:eastAsia="en-US" w:bidi="ar-SA"/>
+              </w:rPr>
+              <w:t>Remplacer les prises endommagées ;</w:t>
+            </w:r>
+          </w:p>
+          <w:p>
+            <w:pPr>
+              <w:pStyle w:val="Puces"/>
+              <w:widowControl w:val="false"/>
+              <w:numPr>
+                <w:ilvl w:val="0"/>
+                <w:numId w:val="4"/>
+              </w:numPr>
+              <w:suppressAutoHyphens w:val="true"/>
+              <w:spacing w:before="0" w:after="200"/>
+              <w:ind w:hanging="567" w:left="1418"/>
+              <w:contextualSpacing/>
+              <w:rPr>
+                <w:rFonts w:ascii="Open Sans" w:hAnsi="Open Sans" w:cs="Open Sans"/>
+              </w:rPr>
+            </w:pPr>
+            <w:r>
+              <w:rPr>
+                <w:rFonts w:cs="Open Sans" w:ascii="Open Sans" w:hAnsi="Open Sans"/>
+                <w:kern w:val="0"/>
+                <w:lang w:val="fr-CH" w:eastAsia="en-US" w:bidi="ar-SA"/>
+              </w:rPr>
+              <w:t>Remplacer les sangles usées aux volets à rouleaux et aux stores ;</w:t>
+            </w:r>
+          </w:p>
+          <w:p>
+            <w:pPr>
+              <w:pStyle w:val="Puces"/>
+              <w:widowControl w:val="false"/>
+              <w:numPr>
+                <w:ilvl w:val="0"/>
+                <w:numId w:val="4"/>
+              </w:numPr>
+              <w:suppressAutoHyphens w:val="true"/>
+              <w:spacing w:before="0" w:after="200"/>
+              <w:ind w:hanging="567" w:left="1418"/>
+              <w:contextualSpacing/>
+              <w:rPr>
+                <w:rFonts w:ascii="Open Sans" w:hAnsi="Open Sans" w:cs="Open Sans"/>
+              </w:rPr>
+            </w:pPr>
+            <w:r>
+              <w:rPr>
+                <w:rFonts w:cs="Open Sans" w:ascii="Open Sans" w:hAnsi="Open Sans"/>
+                <w:kern w:val="0"/>
+                <w:lang w:val="fr-CH" w:eastAsia="en-US" w:bidi="ar-SA"/>
+              </w:rPr>
+              <w:t>Graisser les serrures, gonds, fiches de portes, fenêtres, volets, armatures de tente et autres ;</w:t>
+            </w:r>
+          </w:p>
+          <w:p>
+            <w:pPr>
+              <w:pStyle w:val="Puces"/>
+              <w:widowControl w:val="false"/>
+              <w:numPr>
+                <w:ilvl w:val="0"/>
+                <w:numId w:val="4"/>
+              </w:numPr>
+              <w:suppressAutoHyphens w:val="true"/>
+              <w:spacing w:before="0" w:after="200"/>
+              <w:ind w:hanging="567" w:left="1418"/>
+              <w:contextualSpacing/>
+              <w:rPr>
+                <w:rFonts w:ascii="Open Sans" w:hAnsi="Open Sans" w:cs="Open Sans"/>
+              </w:rPr>
+            </w:pPr>
+            <w:r>
+              <w:rPr>
+                <w:rFonts w:cs="Open Sans" w:ascii="Open Sans" w:hAnsi="Open Sans"/>
+                <w:kern w:val="0"/>
+                <w:lang w:val="fr-CH" w:eastAsia="en-US" w:bidi="ar-SA"/>
+              </w:rPr>
+              <w:t>Entretenir les installations sanitaires, appareils ménagers, fiches et cordons électriques et autres ;</w:t>
+            </w:r>
+          </w:p>
+          <w:p>
+            <w:pPr>
+              <w:pStyle w:val="Puces"/>
+              <w:widowControl w:val="false"/>
+              <w:numPr>
+                <w:ilvl w:val="0"/>
+                <w:numId w:val="4"/>
+              </w:numPr>
+              <w:suppressAutoHyphens w:val="true"/>
+              <w:spacing w:before="0" w:after="200"/>
+              <w:ind w:hanging="567" w:left="1418"/>
+              <w:contextualSpacing/>
+              <w:rPr>
+                <w:rFonts w:ascii="Open Sans" w:hAnsi="Open Sans" w:cs="Open Sans"/>
+              </w:rPr>
+            </w:pPr>
+            <w:r>
+              <w:rPr>
+                <w:rFonts w:cs="Open Sans" w:ascii="Open Sans" w:hAnsi="Open Sans"/>
+                <w:kern w:val="0"/>
+                <w:lang w:val="fr-CH" w:eastAsia="en-US" w:bidi="ar-SA"/>
+              </w:rPr>
+              <w:t>Déboucher les écoulements jusqu'à la conduite principale, nettoyer et déboucher les écoulements de balcons et terrasses ;</w:t>
+            </w:r>
+          </w:p>
+          <w:p>
+            <w:pPr>
+              <w:pStyle w:val="Puces"/>
+              <w:widowControl w:val="false"/>
+              <w:numPr>
+                <w:ilvl w:val="0"/>
+                <w:numId w:val="4"/>
+              </w:numPr>
+              <w:suppressAutoHyphens w:val="true"/>
+              <w:spacing w:before="0" w:after="200"/>
+              <w:ind w:hanging="567" w:left="1418"/>
+              <w:contextualSpacing/>
+              <w:rPr>
+                <w:rFonts w:ascii="Open Sans" w:hAnsi="Open Sans" w:cs="Open Sans"/>
+              </w:rPr>
+            </w:pPr>
+            <w:r>
+              <w:rPr>
+                <w:rFonts w:cs="Open Sans" w:ascii="Open Sans" w:hAnsi="Open Sans"/>
+                <w:kern w:val="0"/>
+                <w:lang w:val="fr-CH" w:eastAsia="en-US" w:bidi="ar-SA"/>
+              </w:rPr>
+              <w:t>Faire ramoner régulièrement les cheminées de salon et leurs canaux de fumée (obligation légale) ;</w:t>
+            </w:r>
+          </w:p>
+          <w:p>
+            <w:pPr>
+              <w:pStyle w:val="Puces"/>
+              <w:widowControl w:val="false"/>
+              <w:numPr>
+                <w:ilvl w:val="0"/>
+                <w:numId w:val="4"/>
+              </w:numPr>
+              <w:suppressAutoHyphens w:val="true"/>
+              <w:spacing w:before="0" w:after="200"/>
+              <w:ind w:hanging="567" w:left="1418"/>
+              <w:contextualSpacing/>
+              <w:rPr>
+                <w:rFonts w:ascii="Open Sans" w:hAnsi="Open Sans" w:cs="Open Sans"/>
+              </w:rPr>
+            </w:pPr>
+            <w:r>
+              <w:rPr>
+                <w:rFonts w:cs="Open Sans" w:ascii="Open Sans" w:hAnsi="Open Sans"/>
+                <w:kern w:val="0"/>
+                <w:lang w:val="fr-CH" w:eastAsia="en-US" w:bidi="ar-SA"/>
+              </w:rPr>
+              <w:t>Aérer régulièrement les locaux loués ;</w:t>
+            </w:r>
+          </w:p>
+          <w:p>
+            <w:pPr>
+              <w:pStyle w:val="Puces"/>
+              <w:widowControl w:val="false"/>
+              <w:numPr>
+                <w:ilvl w:val="0"/>
+                <w:numId w:val="4"/>
+              </w:numPr>
+              <w:suppressAutoHyphens w:val="true"/>
+              <w:spacing w:before="0" w:after="200"/>
+              <w:ind w:hanging="567" w:left="1418"/>
+              <w:contextualSpacing/>
+              <w:rPr>
+                <w:rFonts w:ascii="Open Sans" w:hAnsi="Open Sans" w:cs="Open Sans"/>
+              </w:rPr>
+            </w:pPr>
+            <w:r>
+              <w:rPr>
+                <w:rFonts w:cs="Open Sans" w:ascii="Open Sans" w:hAnsi="Open Sans"/>
+                <w:kern w:val="0"/>
+                <w:lang w:val="fr-CH" w:eastAsia="en-US" w:bidi="ar-SA"/>
+              </w:rPr>
+              <w:t>Détartrer régulièrement les bouilleurs individuels ;</w:t>
+            </w:r>
+          </w:p>
+          <w:p>
+            <w:pPr>
+              <w:pStyle w:val="Puces"/>
+              <w:widowControl w:val="false"/>
+              <w:numPr>
+                <w:ilvl w:val="0"/>
+                <w:numId w:val="4"/>
+              </w:numPr>
+              <w:suppressAutoHyphens w:val="true"/>
+              <w:spacing w:before="0" w:after="200"/>
+              <w:ind w:hanging="567" w:left="1418"/>
+              <w:contextualSpacing/>
+              <w:rPr>
+                <w:rFonts w:ascii="Open Sans" w:hAnsi="Open Sans" w:cs="Open Sans"/>
+              </w:rPr>
+            </w:pPr>
+            <w:r>
+              <w:rPr>
+                <w:rFonts w:cs="Open Sans" w:ascii="Open Sans" w:hAnsi="Open Sans"/>
+                <w:kern w:val="0"/>
+                <w:lang w:val="fr-CH" w:eastAsia="en-US" w:bidi="ar-SA"/>
+              </w:rPr>
+              <w:t>Remplacer les brise-jets, les flexibles et les fusibles ;</w:t>
+            </w:r>
+          </w:p>
+          <w:p>
+            <w:pPr>
+              <w:pStyle w:val="Puces"/>
+              <w:widowControl w:val="false"/>
+              <w:numPr>
+                <w:ilvl w:val="0"/>
+                <w:numId w:val="4"/>
+              </w:numPr>
+              <w:suppressAutoHyphens w:val="true"/>
+              <w:spacing w:before="0" w:after="200"/>
+              <w:ind w:hanging="567" w:left="1418"/>
+              <w:contextualSpacing/>
+              <w:rPr>
+                <w:rFonts w:ascii="Open Sans" w:hAnsi="Open Sans" w:cs="Open Sans"/>
+              </w:rPr>
+            </w:pPr>
+            <w:r>
+              <w:rPr>
+                <w:rFonts w:cs="Open Sans" w:ascii="Open Sans" w:hAnsi="Open Sans"/>
+                <w:kern w:val="0"/>
+                <w:lang w:val="fr-CH" w:eastAsia="en-US" w:bidi="ar-SA"/>
+              </w:rPr>
+              <w:t>Remplacer les joints usés des robinets ;</w:t>
+            </w:r>
+          </w:p>
+          <w:p>
+            <w:pPr>
+              <w:pStyle w:val="Puces"/>
+              <w:widowControl w:val="false"/>
+              <w:numPr>
+                <w:ilvl w:val="0"/>
+                <w:numId w:val="4"/>
+              </w:numPr>
+              <w:suppressAutoHyphens w:val="true"/>
+              <w:spacing w:before="0" w:after="200"/>
+              <w:ind w:hanging="567" w:left="1418"/>
+              <w:contextualSpacing/>
+              <w:rPr>
+                <w:rFonts w:ascii="Open Sans" w:hAnsi="Open Sans" w:cs="Open Sans"/>
+              </w:rPr>
+            </w:pPr>
+            <w:r>
+              <w:rPr>
+                <w:rFonts w:cs="Open Sans" w:ascii="Open Sans" w:hAnsi="Open Sans"/>
+                <w:kern w:val="0"/>
+                <w:lang w:val="fr-CH" w:eastAsia="en-US" w:bidi="ar-SA"/>
+              </w:rPr>
+              <w:t>Remplacer le filtre de ventilation interchangeable ;</w:t>
+            </w:r>
+          </w:p>
+          <w:p>
+            <w:pPr>
+              <w:pStyle w:val="Puces"/>
+              <w:widowControl w:val="false"/>
+              <w:numPr>
+                <w:ilvl w:val="0"/>
+                <w:numId w:val="4"/>
+              </w:numPr>
+              <w:suppressAutoHyphens w:val="true"/>
+              <w:spacing w:before="0" w:after="200"/>
+              <w:ind w:hanging="567" w:left="1418"/>
+              <w:contextualSpacing/>
+              <w:rPr>
+                <w:rFonts w:ascii="Open Sans" w:hAnsi="Open Sans" w:cs="Open Sans"/>
+              </w:rPr>
+            </w:pPr>
+            <w:r>
+              <w:rPr>
+                <w:rFonts w:cs="Open Sans" w:ascii="Open Sans" w:hAnsi="Open Sans"/>
+                <w:kern w:val="0"/>
+                <w:lang w:val="fr-CH" w:eastAsia="en-US" w:bidi="ar-SA"/>
+              </w:rPr>
+              <w:t>Confection et la pose de plaques d'adresses des sonnettes et boîtes aux lettres ;</w:t>
             </w:r>
           </w:p>
           <w:p>
@@ -2208,7 +2611,7 @@
               </w:numPr>
               <w:suppressAutoHyphens w:val="true"/>
               <w:spacing w:before="0" w:after="200"/>
-              <w:ind w:hanging="0" w:left="0"/>
+              <w:ind w:hanging="567" w:left="1418"/>
               <w:contextualSpacing/>
               <w:rPr>
                 <w:rFonts w:ascii="Open Sans" w:hAnsi="Open Sans" w:cs="Open Sans"/>
@@ -2223,6 +2626,86 @@
           <w:p>
             <w:pPr>
               <w:pStyle w:val="Puces"/>
+              <w:widowControl w:val="false"/>
+              <w:numPr>
+                <w:ilvl w:val="0"/>
+                <w:numId w:val="3"/>
+              </w:numPr>
+              <w:suppressAutoHyphens w:val="true"/>
+              <w:spacing w:before="0" w:after="200"/>
+              <w:contextualSpacing/>
+              <w:rPr>
+                <w:rFonts w:ascii="Open Sans" w:hAnsi="Open Sans" w:cs="Open Sans"/>
+                <w:b/>
+                <w:bCs/>
+              </w:rPr>
+            </w:pPr>
+            <w:r>
+              <w:rPr>
+                <w:rFonts w:cs="Open Sans" w:ascii="Open Sans" w:hAnsi="Open Sans"/>
+                <w:b/>
+                <w:bCs/>
+                <w:kern w:val="0"/>
+                <w:lang w:val="fr-CH" w:eastAsia="en-US" w:bidi="ar-SA"/>
+              </w:rPr>
+              <w:t>Taxe et autres charges :</w:t>
+            </w:r>
+          </w:p>
+          <w:p>
+            <w:pPr>
+              <w:pStyle w:val="Heading2"/>
+              <w:widowControl w:val="false"/>
+              <w:numPr>
+                <w:ilvl w:val="1"/>
+                <w:numId w:val="3"/>
+              </w:numPr>
+              <w:suppressAutoHyphens w:val="true"/>
+              <w:spacing w:before="0" w:after="200"/>
+              <w:ind w:hanging="851" w:left="851"/>
+              <w:rPr>
+                <w:rFonts w:ascii="Open Sans" w:hAnsi="Open Sans" w:cs="Open Sans"/>
+                <w:szCs w:val="20"/>
+              </w:rPr>
+            </w:pPr>
+            <w:r>
+              <w:rPr>
+                <w:rFonts w:cs="Open Sans" w:ascii="Open Sans" w:hAnsi="Open Sans"/>
+                <w:kern w:val="0"/>
+                <w:szCs w:val="20"/>
+                <w:lang w:bidi="ar-SA"/>
+              </w:rPr>
+              <w:t>L'usufruitier a la possession, l'usage et la jouissance de la chose. Il en a aussi la gestion et observe, dans l'exercice de ses droits, les règles d'une bonne administration.</w:t>
+            </w:r>
+          </w:p>
+          <w:p>
+            <w:pPr>
+              <w:pStyle w:val="Heading2"/>
+              <w:widowControl w:val="false"/>
+              <w:numPr>
+                <w:ilvl w:val="1"/>
+                <w:numId w:val="3"/>
+              </w:numPr>
+              <w:suppressAutoHyphens w:val="true"/>
+              <w:spacing w:before="0" w:after="200"/>
+              <w:ind w:hanging="851" w:left="851"/>
+              <w:rPr>
+                <w:rFonts w:ascii="Open Sans" w:hAnsi="Open Sans" w:cs="Open Sans"/>
+                <w:szCs w:val="20"/>
+              </w:rPr>
+            </w:pPr>
+            <w:r>
+              <w:rPr>
+                <w:rFonts w:cs="Open Sans" w:ascii="Open Sans" w:hAnsi="Open Sans"/>
+                <w:kern w:val="0"/>
+                <w:szCs w:val="20"/>
+                <w:lang w:bidi="ar-SA"/>
+              </w:rPr>
+              <w:t>En cas de PPE : L’usufruitier supporte les taxes et autres charges, incluses dans les charges PPE, à raison de la quote-part attribuée à son logement dans la copropriété (si applicable) :</w:t>
+            </w:r>
+          </w:p>
+          <w:p>
+            <w:pPr>
+              <w:pStyle w:val="Heading2"/>
               <w:widowControl w:val="false"/>
               <w:numPr>
                 <w:ilvl w:val="0"/>
@@ -2230,16 +2713,488 @@
               </w:numPr>
               <w:suppressAutoHyphens w:val="true"/>
               <w:spacing w:before="0" w:after="200"/>
-              <w:ind w:hanging="0" w:left="0"/>
+              <w:ind w:hanging="0" w:left="851"/>
+              <w:rPr>
+                <w:rFonts w:ascii="Open Sans" w:hAnsi="Open Sans" w:cs="Open Sans"/>
+                <w:szCs w:val="20"/>
+              </w:rPr>
+            </w:pPr>
+            <w:r>
+              <w:rPr>
+                <w:rFonts w:cs="Open Sans" w:ascii="Open Sans" w:hAnsi="Open Sans"/>
+                <w:kern w:val="0"/>
+                <w:szCs w:val="20"/>
+                <w:lang w:bidi="ar-SA"/>
+              </w:rPr>
+              <w:t>En cas de villa individuelle : L’usufruitier supporte les taxes et autres charges (si applicable) :</w:t>
+            </w:r>
+          </w:p>
+          <w:p>
+            <w:pPr>
+              <w:pStyle w:val="Puces"/>
+              <w:widowControl w:val="false"/>
+              <w:numPr>
+                <w:ilvl w:val="0"/>
+                <w:numId w:val="30"/>
+              </w:numPr>
+              <w:suppressAutoHyphens w:val="true"/>
+              <w:spacing w:before="0" w:after="200"/>
+              <w:ind w:hanging="589" w:left="1440"/>
               <w:contextualSpacing/>
               <w:rPr>
                 <w:rFonts w:ascii="Open Sans" w:hAnsi="Open Sans" w:cs="Open Sans"/>
-              </w:rPr>
-            </w:pPr>
-            <w:r>
-              <w:rPr>
-                <w:rFonts w:cs="Open Sans" w:ascii="Open Sans" w:hAnsi="Open Sans"/>
-              </w:rPr>
+                <w:lang w:val="fr-FR"/>
+              </w:rPr>
+            </w:pPr>
+            <w:r>
+              <w:rPr>
+                <w:rFonts w:cs="Open Sans" w:ascii="Open Sans" w:hAnsi="Open Sans"/>
+                <w:kern w:val="0"/>
+                <w:lang w:val="fr-FR" w:eastAsia="en-US" w:bidi="ar-SA"/>
+              </w:rPr>
+              <w:t>Taxe épuration des eaux (entretien et utilisation) ;</w:t>
+            </w:r>
+          </w:p>
+          <w:p>
+            <w:pPr>
+              <w:pStyle w:val="Puces"/>
+              <w:widowControl w:val="false"/>
+              <w:numPr>
+                <w:ilvl w:val="0"/>
+                <w:numId w:val="31"/>
+              </w:numPr>
+              <w:suppressAutoHyphens w:val="true"/>
+              <w:spacing w:before="0" w:after="200"/>
+              <w:ind w:hanging="589" w:left="1440"/>
+              <w:contextualSpacing/>
+              <w:rPr>
+                <w:rFonts w:ascii="Open Sans" w:hAnsi="Open Sans" w:cs="Open Sans"/>
+                <w:lang w:val="fr-FR"/>
+              </w:rPr>
+            </w:pPr>
+            <w:r>
+              <w:rPr>
+                <w:rFonts w:cs="Open Sans" w:ascii="Open Sans" w:hAnsi="Open Sans"/>
+                <w:kern w:val="0"/>
+                <w:lang w:val="fr-FR" w:eastAsia="en-US" w:bidi="ar-SA"/>
+              </w:rPr>
+              <w:t>Taxe annuelle d'utilisation du système d'évacuation eaux claires ;</w:t>
+            </w:r>
+          </w:p>
+          <w:p>
+            <w:pPr>
+              <w:pStyle w:val="Puces"/>
+              <w:widowControl w:val="false"/>
+              <w:numPr>
+                <w:ilvl w:val="0"/>
+                <w:numId w:val="32"/>
+              </w:numPr>
+              <w:suppressAutoHyphens w:val="true"/>
+              <w:spacing w:before="0" w:after="200"/>
+              <w:ind w:hanging="589" w:left="1440"/>
+              <w:contextualSpacing/>
+              <w:rPr>
+                <w:rFonts w:ascii="Open Sans" w:hAnsi="Open Sans" w:cs="Open Sans"/>
+                <w:lang w:val="fr-FR"/>
+              </w:rPr>
+            </w:pPr>
+            <w:r>
+              <w:rPr>
+                <w:rFonts w:cs="Open Sans" w:ascii="Open Sans" w:hAnsi="Open Sans"/>
+                <w:kern w:val="0"/>
+                <w:lang w:val="fr-FR" w:eastAsia="en-US" w:bidi="ar-SA"/>
+              </w:rPr>
+              <w:t>Taxe égout ;</w:t>
+            </w:r>
+          </w:p>
+          <w:p>
+            <w:pPr>
+              <w:pStyle w:val="Puces"/>
+              <w:widowControl w:val="false"/>
+              <w:numPr>
+                <w:ilvl w:val="0"/>
+                <w:numId w:val="33"/>
+              </w:numPr>
+              <w:suppressAutoHyphens w:val="true"/>
+              <w:spacing w:before="0" w:after="200"/>
+              <w:ind w:hanging="589" w:left="1440"/>
+              <w:contextualSpacing/>
+              <w:rPr>
+                <w:rFonts w:ascii="Open Sans" w:hAnsi="Open Sans" w:cs="Open Sans"/>
+                <w:lang w:val="fr-FR"/>
+              </w:rPr>
+            </w:pPr>
+            <w:r>
+              <w:rPr>
+                <w:rFonts w:cs="Open Sans" w:ascii="Open Sans" w:hAnsi="Open Sans"/>
+                <w:kern w:val="0"/>
+                <w:lang w:val="fr-FR" w:eastAsia="en-US" w:bidi="ar-SA"/>
+              </w:rPr>
+              <w:t>Taxe relative au tri, à l'évacuation et au traitement des déchets ;</w:t>
+            </w:r>
+          </w:p>
+          <w:p>
+            <w:pPr>
+              <w:pStyle w:val="Puces"/>
+              <w:widowControl w:val="false"/>
+              <w:numPr>
+                <w:ilvl w:val="0"/>
+                <w:numId w:val="34"/>
+              </w:numPr>
+              <w:suppressAutoHyphens w:val="true"/>
+              <w:spacing w:before="0" w:after="200"/>
+              <w:ind w:hanging="589" w:left="1440"/>
+              <w:contextualSpacing/>
+              <w:rPr>
+                <w:rFonts w:ascii="Open Sans" w:hAnsi="Open Sans" w:cs="Open Sans"/>
+                <w:lang w:val="fr-FR"/>
+              </w:rPr>
+            </w:pPr>
+            <w:r>
+              <w:rPr>
+                <w:rFonts w:cs="Open Sans" w:ascii="Open Sans" w:hAnsi="Open Sans"/>
+                <w:kern w:val="0"/>
+                <w:lang w:val="fr-FR" w:eastAsia="en-US" w:bidi="ar-SA"/>
+              </w:rPr>
+              <w:t>Taxe Co2 ;</w:t>
+            </w:r>
+          </w:p>
+          <w:p>
+            <w:pPr>
+              <w:pStyle w:val="Puces"/>
+              <w:widowControl w:val="false"/>
+              <w:numPr>
+                <w:ilvl w:val="0"/>
+                <w:numId w:val="35"/>
+              </w:numPr>
+              <w:suppressAutoHyphens w:val="true"/>
+              <w:spacing w:before="0" w:after="200"/>
+              <w:ind w:hanging="589" w:left="1440"/>
+              <w:contextualSpacing/>
+              <w:rPr>
+                <w:rFonts w:ascii="Open Sans" w:hAnsi="Open Sans" w:cs="Open Sans"/>
+                <w:lang w:val="fr-FR"/>
+              </w:rPr>
+            </w:pPr>
+            <w:r>
+              <w:rPr>
+                <w:rFonts w:cs="Open Sans" w:ascii="Open Sans" w:hAnsi="Open Sans"/>
+                <w:kern w:val="0"/>
+                <w:lang w:val="fr-FR" w:eastAsia="en-US" w:bidi="ar-SA"/>
+              </w:rPr>
+              <w:t>Consommation électrique ;</w:t>
+            </w:r>
+          </w:p>
+          <w:p>
+            <w:pPr>
+              <w:pStyle w:val="Puces"/>
+              <w:widowControl w:val="false"/>
+              <w:numPr>
+                <w:ilvl w:val="0"/>
+                <w:numId w:val="36"/>
+              </w:numPr>
+              <w:suppressAutoHyphens w:val="true"/>
+              <w:spacing w:before="0" w:after="200"/>
+              <w:ind w:hanging="589" w:left="1440"/>
+              <w:contextualSpacing/>
+              <w:rPr>
+                <w:rFonts w:ascii="Open Sans" w:hAnsi="Open Sans" w:cs="Open Sans"/>
+                <w:lang w:val="fr-FR"/>
+              </w:rPr>
+            </w:pPr>
+            <w:r>
+              <w:rPr>
+                <w:rFonts w:cs="Open Sans" w:ascii="Open Sans" w:hAnsi="Open Sans"/>
+                <w:kern w:val="0"/>
+                <w:lang w:val="fr-FR" w:eastAsia="en-US" w:bidi="ar-SA"/>
+              </w:rPr>
+              <w:t>Maintenance et relevés à distance de tous les compteurs d'énergie ;</w:t>
+            </w:r>
+          </w:p>
+          <w:p>
+            <w:pPr>
+              <w:pStyle w:val="Puces"/>
+              <w:widowControl w:val="false"/>
+              <w:numPr>
+                <w:ilvl w:val="0"/>
+                <w:numId w:val="37"/>
+              </w:numPr>
+              <w:suppressAutoHyphens w:val="true"/>
+              <w:spacing w:before="0" w:after="200"/>
+              <w:ind w:hanging="589" w:left="1440"/>
+              <w:contextualSpacing/>
+              <w:rPr>
+                <w:rFonts w:ascii="Open Sans" w:hAnsi="Open Sans" w:cs="Open Sans"/>
+                <w:lang w:val="fr-FR"/>
+              </w:rPr>
+            </w:pPr>
+            <w:r>
+              <w:rPr>
+                <w:rFonts w:cs="Open Sans" w:ascii="Open Sans" w:hAnsi="Open Sans"/>
+                <w:kern w:val="0"/>
+                <w:lang w:val="fr-FR" w:eastAsia="en-US" w:bidi="ar-SA"/>
+              </w:rPr>
+              <w:t>Contrat d'entretien et produits nécessaires au traitement de l'eau ;</w:t>
+            </w:r>
+          </w:p>
+          <w:p>
+            <w:pPr>
+              <w:pStyle w:val="Puces"/>
+              <w:widowControl w:val="false"/>
+              <w:numPr>
+                <w:ilvl w:val="0"/>
+                <w:numId w:val="38"/>
+              </w:numPr>
+              <w:suppressAutoHyphens w:val="true"/>
+              <w:spacing w:before="0" w:after="200"/>
+              <w:ind w:hanging="589" w:left="1440"/>
+              <w:contextualSpacing/>
+              <w:rPr>
+                <w:rFonts w:ascii="Open Sans" w:hAnsi="Open Sans" w:cs="Open Sans"/>
+                <w:lang w:val="fr-FR"/>
+              </w:rPr>
+            </w:pPr>
+            <w:r>
+              <w:rPr>
+                <w:rFonts w:cs="Open Sans" w:ascii="Open Sans" w:hAnsi="Open Sans"/>
+                <w:kern w:val="0"/>
+                <w:lang w:val="fr-FR" w:eastAsia="en-US" w:bidi="ar-SA"/>
+              </w:rPr>
+              <w:t>Ventilation parking ;</w:t>
+            </w:r>
+          </w:p>
+          <w:p>
+            <w:pPr>
+              <w:pStyle w:val="Puces"/>
+              <w:widowControl w:val="false"/>
+              <w:numPr>
+                <w:ilvl w:val="0"/>
+                <w:numId w:val="39"/>
+              </w:numPr>
+              <w:suppressAutoHyphens w:val="true"/>
+              <w:spacing w:before="0" w:after="200"/>
+              <w:ind w:hanging="589" w:left="1440"/>
+              <w:contextualSpacing/>
+              <w:rPr>
+                <w:rFonts w:ascii="Open Sans" w:hAnsi="Open Sans" w:cs="Open Sans"/>
+                <w:lang w:val="fr-FR"/>
+              </w:rPr>
+            </w:pPr>
+            <w:r>
+              <w:rPr>
+                <w:rFonts w:cs="Open Sans" w:ascii="Open Sans" w:hAnsi="Open Sans"/>
+                <w:kern w:val="0"/>
+                <w:lang w:val="fr-FR" w:eastAsia="en-US" w:bidi="ar-SA"/>
+              </w:rPr>
+              <w:t>Porte automatique garage ;</w:t>
+            </w:r>
+          </w:p>
+          <w:p>
+            <w:pPr>
+              <w:pStyle w:val="Puces"/>
+              <w:widowControl w:val="false"/>
+              <w:numPr>
+                <w:ilvl w:val="0"/>
+                <w:numId w:val="40"/>
+              </w:numPr>
+              <w:suppressAutoHyphens w:val="true"/>
+              <w:spacing w:before="0" w:after="200"/>
+              <w:ind w:hanging="589" w:left="1440"/>
+              <w:contextualSpacing/>
+              <w:rPr>
+                <w:rFonts w:ascii="Open Sans" w:hAnsi="Open Sans" w:cs="Open Sans"/>
+                <w:lang w:val="fr-FR"/>
+              </w:rPr>
+            </w:pPr>
+            <w:r>
+              <w:rPr>
+                <w:rFonts w:cs="Open Sans" w:ascii="Open Sans" w:hAnsi="Open Sans"/>
+                <w:kern w:val="0"/>
+                <w:lang w:val="fr-FR" w:eastAsia="en-US" w:bidi="ar-SA"/>
+              </w:rPr>
+              <w:t>Le paiement d’éventuels auxiliaires (jardinier, agent de sécurité, etc.) ;</w:t>
+            </w:r>
+          </w:p>
+          <w:p>
+            <w:pPr>
+              <w:pStyle w:val="Puces"/>
+              <w:widowControl w:val="false"/>
+              <w:numPr>
+                <w:ilvl w:val="0"/>
+                <w:numId w:val="41"/>
+              </w:numPr>
+              <w:suppressAutoHyphens w:val="true"/>
+              <w:spacing w:before="0" w:after="200"/>
+              <w:ind w:hanging="589" w:left="1440"/>
+              <w:contextualSpacing/>
+              <w:rPr>
+                <w:rFonts w:ascii="Open Sans" w:hAnsi="Open Sans" w:cs="Open Sans"/>
+                <w:lang w:val="fr-FR"/>
+              </w:rPr>
+            </w:pPr>
+            <w:r>
+              <w:rPr>
+                <w:rFonts w:cs="Open Sans" w:ascii="Open Sans" w:hAnsi="Open Sans"/>
+                <w:kern w:val="0"/>
+                <w:lang w:val="fr-FR" w:eastAsia="en-US" w:bidi="ar-SA"/>
+              </w:rPr>
+              <w:t>Les frais d’acquisition d’outils (tondeuse à gazon ou de mobilier) ;</w:t>
+            </w:r>
+          </w:p>
+          <w:p>
+            <w:pPr>
+              <w:pStyle w:val="Puces"/>
+              <w:widowControl w:val="false"/>
+              <w:numPr>
+                <w:ilvl w:val="0"/>
+                <w:numId w:val="42"/>
+              </w:numPr>
+              <w:suppressAutoHyphens w:val="true"/>
+              <w:spacing w:before="0" w:after="200"/>
+              <w:ind w:hanging="589" w:left="1440"/>
+              <w:contextualSpacing/>
+              <w:rPr>
+                <w:rFonts w:ascii="Open Sans" w:hAnsi="Open Sans" w:cs="Open Sans"/>
+                <w:lang w:val="fr-FR"/>
+              </w:rPr>
+            </w:pPr>
+            <w:r>
+              <w:rPr>
+                <w:rFonts w:cs="Open Sans" w:ascii="Open Sans" w:hAnsi="Open Sans"/>
+                <w:kern w:val="0"/>
+                <w:lang w:val="fr-FR" w:eastAsia="en-US" w:bidi="ar-SA"/>
+              </w:rPr>
+              <w:t>Conciergerie ;</w:t>
+            </w:r>
+          </w:p>
+          <w:p>
+            <w:pPr>
+              <w:pStyle w:val="Puces"/>
+              <w:widowControl w:val="false"/>
+              <w:numPr>
+                <w:ilvl w:val="0"/>
+                <w:numId w:val="43"/>
+              </w:numPr>
+              <w:suppressAutoHyphens w:val="true"/>
+              <w:spacing w:before="0" w:after="200"/>
+              <w:ind w:hanging="589" w:left="1440"/>
+              <w:contextualSpacing/>
+              <w:rPr>
+                <w:rFonts w:ascii="Open Sans" w:hAnsi="Open Sans" w:cs="Open Sans"/>
+                <w:lang w:val="fr-FR"/>
+              </w:rPr>
+            </w:pPr>
+            <w:r>
+              <w:rPr>
+                <w:rFonts w:cs="Open Sans" w:ascii="Open Sans" w:hAnsi="Open Sans"/>
+                <w:kern w:val="0"/>
+                <w:lang w:val="fr-FR" w:eastAsia="en-US" w:bidi="ar-SA"/>
+              </w:rPr>
+              <w:t>Abonnement pour les téléphones dans les ascenseurs ;</w:t>
+            </w:r>
+          </w:p>
+          <w:p>
+            <w:pPr>
+              <w:pStyle w:val="Puces"/>
+              <w:widowControl w:val="false"/>
+              <w:numPr>
+                <w:ilvl w:val="0"/>
+                <w:numId w:val="44"/>
+              </w:numPr>
+              <w:suppressAutoHyphens w:val="true"/>
+              <w:spacing w:before="0" w:after="200"/>
+              <w:ind w:hanging="589" w:left="1440"/>
+              <w:contextualSpacing/>
+              <w:rPr>
+                <w:rFonts w:ascii="Open Sans" w:hAnsi="Open Sans" w:cs="Open Sans"/>
+                <w:lang w:val="fr-FR"/>
+              </w:rPr>
+            </w:pPr>
+            <w:r>
+              <w:rPr>
+                <w:rFonts w:cs="Open Sans" w:ascii="Open Sans" w:hAnsi="Open Sans"/>
+                <w:kern w:val="0"/>
+                <w:lang w:val="fr-FR" w:eastAsia="en-US" w:bidi="ar-SA"/>
+              </w:rPr>
+              <w:t>Abonnement ascenseurs ;</w:t>
+            </w:r>
+          </w:p>
+          <w:p>
+            <w:pPr>
+              <w:pStyle w:val="Puces"/>
+              <w:widowControl w:val="false"/>
+              <w:numPr>
+                <w:ilvl w:val="0"/>
+                <w:numId w:val="45"/>
+              </w:numPr>
+              <w:suppressAutoHyphens w:val="true"/>
+              <w:spacing w:before="0" w:after="200"/>
+              <w:ind w:hanging="589" w:left="1440"/>
+              <w:contextualSpacing/>
+              <w:rPr>
+                <w:rFonts w:ascii="Open Sans" w:hAnsi="Open Sans" w:cs="Open Sans"/>
+                <w:lang w:val="fr-FR"/>
+              </w:rPr>
+            </w:pPr>
+            <w:r>
+              <w:rPr>
+                <w:rFonts w:cs="Open Sans" w:ascii="Open Sans" w:hAnsi="Open Sans"/>
+                <w:kern w:val="0"/>
+                <w:lang w:val="fr-FR" w:eastAsia="en-US" w:bidi="ar-SA"/>
+              </w:rPr>
+              <w:t>Révision et entretien des extincteurs ;</w:t>
+            </w:r>
+          </w:p>
+          <w:p>
+            <w:pPr>
+              <w:pStyle w:val="Puces"/>
+              <w:widowControl w:val="false"/>
+              <w:numPr>
+                <w:ilvl w:val="0"/>
+                <w:numId w:val="46"/>
+              </w:numPr>
+              <w:suppressAutoHyphens w:val="true"/>
+              <w:spacing w:before="0" w:after="200"/>
+              <w:ind w:hanging="589" w:left="1440"/>
+              <w:contextualSpacing/>
+              <w:rPr>
+                <w:rFonts w:ascii="Open Sans" w:hAnsi="Open Sans" w:cs="Open Sans"/>
+                <w:lang w:val="fr-FR"/>
+              </w:rPr>
+            </w:pPr>
+            <w:r>
+              <w:rPr>
+                <w:rFonts w:cs="Open Sans" w:ascii="Open Sans" w:hAnsi="Open Sans"/>
+                <w:kern w:val="0"/>
+                <w:lang w:val="fr-FR" w:eastAsia="en-US" w:bidi="ar-SA"/>
+              </w:rPr>
+              <w:t>Éclairages de secours ;</w:t>
+            </w:r>
+          </w:p>
+          <w:p>
+            <w:pPr>
+              <w:pStyle w:val="Puces"/>
+              <w:widowControl w:val="false"/>
+              <w:numPr>
+                <w:ilvl w:val="0"/>
+                <w:numId w:val="47"/>
+              </w:numPr>
+              <w:suppressAutoHyphens w:val="true"/>
+              <w:spacing w:before="0" w:after="200"/>
+              <w:ind w:hanging="589" w:left="1440"/>
+              <w:contextualSpacing/>
+              <w:rPr>
+                <w:rFonts w:ascii="Open Sans" w:hAnsi="Open Sans" w:cs="Open Sans"/>
+                <w:lang w:val="fr-FR"/>
+              </w:rPr>
+            </w:pPr>
+            <w:r>
+              <w:rPr>
+                <w:rFonts w:cs="Open Sans" w:ascii="Open Sans" w:hAnsi="Open Sans"/>
+                <w:kern w:val="0"/>
+                <w:lang w:val="fr-FR" w:eastAsia="en-US" w:bidi="ar-SA"/>
+              </w:rPr>
+              <w:t>Exutoire de fumées ;</w:t>
             </w:r>
           </w:p>
           <w:p>
@@ -2252,15 +3207,17 @@
               </w:numPr>
               <w:suppressAutoHyphens w:val="true"/>
               <w:spacing w:before="0" w:after="200"/>
-              <w:ind w:hanging="0" w:left="0"/>
+              <w:ind w:hanging="567" w:left="1418"/>
               <w:contextualSpacing/>
               <w:rPr>
                 <w:rFonts w:ascii="Open Sans" w:hAnsi="Open Sans" w:cs="Open Sans"/>
-              </w:rPr>
-            </w:pPr>
-            <w:r>
-              <w:rPr>
-                <w:rFonts w:cs="Open Sans" w:ascii="Open Sans" w:hAnsi="Open Sans"/>
+                <w:lang w:val="fr-FR"/>
+              </w:rPr>
+            </w:pPr>
+            <w:r>
+              <w:rPr>
+                <w:rFonts w:cs="Open Sans" w:ascii="Open Sans" w:hAnsi="Open Sans"/>
+                <w:lang w:val="fr-FR"/>
               </w:rPr>
             </w:r>
           </w:p>
@@ -2279,6 +3236,7 @@
                 <w:rFonts w:ascii="Open Sans" w:hAnsi="Open Sans" w:cs="Open Sans"/>
                 <w:b/>
                 <w:bCs/>
+                <w:lang w:val="fr-FR"/>
               </w:rPr>
             </w:pPr>
             <w:r>
@@ -2287,9 +3245,9 @@
                 <w:b/>
                 <w:bCs/>
                 <w:kern w:val="0"/>
-                <w:lang w:val="fr-CH" w:eastAsia="en-US" w:bidi="ar-SA"/>
-              </w:rPr>
-              <w:t>Obligations de l’usufruitier – conservation de la chose :</w:t>
+                <w:lang w:val="fr-FR" w:eastAsia="en-US" w:bidi="ar-SA"/>
+              </w:rPr>
+              <w:t>Fiscalité</w:t>
             </w:r>
           </w:p>
           <w:p>
@@ -2302,10 +3260,8 @@
               </w:numPr>
               <w:suppressAutoHyphens w:val="true"/>
               <w:spacing w:before="0" w:after="200"/>
-              <w:rPr>
-                <w:rFonts w:ascii="Open Sans" w:hAnsi="Open Sans" w:cs="Open Sans"/>
-                <w:szCs w:val="20"/>
-              </w:rPr>
+              <w:ind w:hanging="851" w:left="851"/>
+              <w:rPr/>
             </w:pPr>
             <w:r>
               <w:rPr>
@@ -2314,7 +3270,53 @@
                 <w:szCs w:val="20"/>
                 <w:lang w:bidi="ar-SA"/>
               </w:rPr>
-              <w:t>L’usufruitier est tenu de conserver la substance de la chose et de faire lui-même les réparations et réfections ordinaires sous réserve de l'usure normale. Par conséquent, l’usufruitier ne doit supporter aucun changement dans la conception de l’appartement. Les obligations de l’usufruitier sont les suivantes :</w:t>
+              <w:t>L’impôt foncier est à charge de l’usufruitier.</w:t>
+            </w:r>
+          </w:p>
+          <w:p>
+            <w:pPr>
+              <w:pStyle w:val="Sparation"/>
+              <w:widowControl w:val="false"/>
+              <w:suppressAutoHyphens w:val="true"/>
+              <w:spacing w:before="0" w:after="200"/>
+              <w:ind w:hanging="0" w:left="851"/>
+              <w:rPr/>
+            </w:pPr>
+            <w:r>
+              <w:rPr>
+                <w:rFonts w:cs="Open Sans" w:ascii="Open Sans" w:hAnsi="Open Sans"/>
+                <w:color w:themeColor="accent6" w:val="70AD47"/>
+                <w:kern w:val="0"/>
+                <w:szCs w:val="20"/>
+                <w:lang w:bidi="ar-SA"/>
+              </w:rPr>
+              <w:t>Impôts lors de la vente</w:t>
+            </w:r>
+          </w:p>
+          <w:p>
+            <w:pPr>
+              <w:pStyle w:val="Heading2"/>
+              <w:widowControl w:val="false"/>
+              <w:numPr>
+                <w:ilvl w:val="1"/>
+                <w:numId w:val="3"/>
+              </w:numPr>
+              <w:suppressAutoHyphens w:val="true"/>
+              <w:spacing w:before="0" w:after="200"/>
+              <w:ind w:hanging="851" w:left="851"/>
+              <w:rPr>
+                <w:rFonts w:ascii="Open Sans" w:hAnsi="Open Sans" w:cs="Open Sans"/>
+                <w:szCs w:val="20"/>
+              </w:rPr>
+            </w:pPr>
+            <w:r>
+              <w:rPr>
+                <w:rFonts w:cs="Open Sans" w:ascii="Open Sans" w:hAnsi="Open Sans"/>
+                <w:kern w:val="0"/>
+                <w:szCs w:val="20"/>
+                <w:lang w:bidi="ar-SA"/>
+              </w:rPr>
+              <w:t>Impôt sur les gains immobiliers – IGI (exclusivement cantonal et communal)</w:t>
             </w:r>
           </w:p>
           <w:p>
@@ -2323,7 +3325,7 @@
               <w:widowControl w:val="false"/>
               <w:numPr>
                 <w:ilvl w:val="0"/>
-                <w:numId w:val="29"/>
+                <w:numId w:val="48"/>
               </w:numPr>
               <w:suppressAutoHyphens w:val="true"/>
               <w:spacing w:before="0" w:after="200"/>
@@ -2339,7 +3341,7 @@
                 <w:kern w:val="0"/>
                 <w:lang w:val="fr-CH" w:eastAsia="en-US" w:bidi="ar-SA"/>
               </w:rPr>
-              <w:t>Maintenir l’état du bien en réparations courantes et nettoyage habituel ;</w:t>
+              <w:t>Imposition à la date du transfert immobilier</w:t>
             </w:r>
           </w:p>
           <w:p>
@@ -2364,7 +3366,7 @@
                 <w:kern w:val="0"/>
                 <w:lang w:val="fr-CH" w:eastAsia="en-US" w:bidi="ar-SA"/>
               </w:rPr>
-              <w:t>Poser et enlever les fenêtres doubles ;</w:t>
+              <w:t>La différence entre le produit d'aliénation et le prix d'acquisition (ou l'estimation fiscale) y compris les impenses est soumis à l'IGI.</w:t>
             </w:r>
           </w:p>
           <w:p>
@@ -2389,7 +3391,79 @@
                 <w:kern w:val="0"/>
                 <w:lang w:val="fr-CH" w:eastAsia="en-US" w:bidi="ar-SA"/>
               </w:rPr>
-              <w:t>Remplacer les vitres brisées ou endommagées ;</w:t>
+              <w:t>Le produit d'aliénation se compose des éléments suivants :</w:t>
+            </w:r>
+          </w:p>
+          <w:p>
+            <w:pPr>
+              <w:pStyle w:val="Puces"/>
+              <w:widowControl w:val="false"/>
+              <w:numPr>
+                <w:ilvl w:val="1"/>
+                <w:numId w:val="4"/>
+              </w:numPr>
+              <w:suppressAutoHyphens w:val="true"/>
+              <w:spacing w:before="0" w:after="200"/>
+              <w:contextualSpacing/>
+              <w:rPr>
+                <w:rFonts w:ascii="Open Sans" w:hAnsi="Open Sans" w:cs="Open Sans"/>
+              </w:rPr>
+            </w:pPr>
+            <w:r>
+              <w:rPr>
+                <w:rFonts w:cs="Open Sans" w:ascii="Open Sans" w:hAnsi="Open Sans"/>
+                <w:kern w:val="0"/>
+                <w:lang w:val="fr-CH" w:eastAsia="en-US" w:bidi="ar-SA"/>
+              </w:rPr>
+              <w:t>Le capital initial (bouquet)</w:t>
+            </w:r>
+          </w:p>
+          <w:p>
+            <w:pPr>
+              <w:pStyle w:val="Puces"/>
+              <w:widowControl w:val="false"/>
+              <w:numPr>
+                <w:ilvl w:val="1"/>
+                <w:numId w:val="4"/>
+              </w:numPr>
+              <w:suppressAutoHyphens w:val="true"/>
+              <w:spacing w:before="0" w:after="200"/>
+              <w:contextualSpacing/>
+              <w:rPr>
+                <w:rFonts w:ascii="Open Sans" w:hAnsi="Open Sans" w:cs="Open Sans"/>
+              </w:rPr>
+            </w:pPr>
+            <w:r>
+              <w:rPr>
+                <w:rFonts w:cs="Open Sans" w:ascii="Open Sans" w:hAnsi="Open Sans"/>
+                <w:kern w:val="0"/>
+                <w:lang w:val="fr-CH" w:eastAsia="en-US" w:bidi="ar-SA"/>
+              </w:rPr>
+              <w:t>La rente viagère capitalisée</w:t>
+            </w:r>
+          </w:p>
+          <w:p>
+            <w:pPr>
+              <w:pStyle w:val="Puces"/>
+              <w:widowControl w:val="false"/>
+              <w:numPr>
+                <w:ilvl w:val="1"/>
+                <w:numId w:val="4"/>
+              </w:numPr>
+              <w:suppressAutoHyphens w:val="true"/>
+              <w:spacing w:before="0" w:after="200"/>
+              <w:contextualSpacing/>
+              <w:rPr>
+                <w:rFonts w:ascii="Open Sans" w:hAnsi="Open Sans" w:cs="Open Sans"/>
+              </w:rPr>
+            </w:pPr>
+            <w:r>
+              <w:rPr>
+                <w:rFonts w:cs="Open Sans" w:ascii="Open Sans" w:hAnsi="Open Sans"/>
+                <w:kern w:val="0"/>
+                <w:lang w:val="fr-CH" w:eastAsia="en-US" w:bidi="ar-SA"/>
+              </w:rPr>
+              <w:t>La valeur capitalisée de l'usufruit (viager occupé)</w:t>
             </w:r>
           </w:p>
           <w:p>
@@ -2414,7 +3488,241 @@
                 <w:kern w:val="0"/>
                 <w:lang w:val="fr-CH" w:eastAsia="en-US" w:bidi="ar-SA"/>
               </w:rPr>
-              <w:t>Entretenir les sols et les boiseries ;</w:t>
+              <w:t>Le Taux d’imposition dépend du domicile de l’immeuble.</w:t>
+            </w:r>
+          </w:p>
+          <w:p>
+            <w:pPr>
+              <w:pStyle w:val="Puces"/>
+              <w:widowControl w:val="false"/>
+              <w:numPr>
+                <w:ilvl w:val="1"/>
+                <w:numId w:val="4"/>
+              </w:numPr>
+              <w:suppressAutoHyphens w:val="true"/>
+              <w:spacing w:before="0" w:after="200"/>
+              <w:contextualSpacing/>
+              <w:rPr>
+                <w:rFonts w:ascii="Open Sans" w:hAnsi="Open Sans" w:cs="Open Sans"/>
+              </w:rPr>
+            </w:pPr>
+            <w:r>
+              <w:rPr>
+                <w:rFonts w:cs="Open Sans" w:ascii="Open Sans" w:hAnsi="Open Sans"/>
+                <w:kern w:val="0"/>
+                <w:lang w:val="fr-CH" w:eastAsia="en-US" w:bidi="ar-SA"/>
+              </w:rPr>
+              <w:t>Par exemple sur Vaud : 30% (jusqu'à 1 an) jusqu'à 7% (dès 24 ans) en fonction de la durée de possession</w:t>
+            </w:r>
+          </w:p>
+          <w:p>
+            <w:pPr>
+              <w:pStyle w:val="Puces"/>
+              <w:widowControl w:val="false"/>
+              <w:numPr>
+                <w:ilvl w:val="1"/>
+                <w:numId w:val="4"/>
+              </w:numPr>
+              <w:suppressAutoHyphens w:val="true"/>
+              <w:spacing w:before="0" w:after="200"/>
+              <w:contextualSpacing/>
+              <w:rPr>
+                <w:rFonts w:ascii="Open Sans" w:hAnsi="Open Sans" w:cs="Open Sans"/>
+              </w:rPr>
+            </w:pPr>
+            <w:r>
+              <w:rPr>
+                <w:rFonts w:cs="Open Sans" w:ascii="Open Sans" w:hAnsi="Open Sans"/>
+                <w:kern w:val="0"/>
+                <w:lang w:val="fr-CH" w:eastAsia="en-US" w:bidi="ar-SA"/>
+              </w:rPr>
+              <w:t>Autre exemple sur Genève : de 50% à 0% (dès 26 ans) en fonction de la durée de possession.</w:t>
+            </w:r>
+          </w:p>
+          <w:p>
+            <w:pPr>
+              <w:pStyle w:val="Sparation"/>
+              <w:widowControl w:val="false"/>
+              <w:suppressAutoHyphens w:val="true"/>
+              <w:spacing w:before="0" w:after="200"/>
+              <w:ind w:hanging="0" w:left="851"/>
+              <w:rPr>
+                <w:rFonts w:ascii="Open Sans" w:hAnsi="Open Sans" w:cs="Open Sans"/>
+                <w:color w:themeColor="accent6" w:val="70AD47"/>
+                <w:szCs w:val="20"/>
+              </w:rPr>
+            </w:pPr>
+            <w:r>
+              <w:rPr>
+                <w:rFonts w:cs="Open Sans" w:ascii="Open Sans" w:hAnsi="Open Sans"/>
+                <w:color w:themeColor="accent6" w:val="70AD47"/>
+                <w:kern w:val="0"/>
+                <w:szCs w:val="20"/>
+                <w:lang w:bidi="ar-SA"/>
+              </w:rPr>
+              <w:t>Impôts durant le viager</w:t>
+            </w:r>
+          </w:p>
+          <w:p>
+            <w:pPr>
+              <w:pStyle w:val="Heading2"/>
+              <w:widowControl w:val="false"/>
+              <w:numPr>
+                <w:ilvl w:val="1"/>
+                <w:numId w:val="3"/>
+              </w:numPr>
+              <w:suppressAutoHyphens w:val="true"/>
+              <w:spacing w:before="0" w:after="200"/>
+              <w:ind w:hanging="851" w:left="851"/>
+              <w:rPr/>
+            </w:pPr>
+            <w:r>
+              <w:rPr>
+                <w:rFonts w:cs="Open Sans" w:ascii="Open Sans" w:hAnsi="Open Sans"/>
+                <w:kern w:val="0"/>
+                <w:szCs w:val="20"/>
+                <w:lang w:bidi="ar-SA"/>
+              </w:rPr>
+              <w:t>Impôt sur le revenu</w:t>
+            </w:r>
+          </w:p>
+          <w:p>
+            <w:pPr>
+              <w:pStyle w:val="Puces"/>
+              <w:widowControl w:val="false"/>
+              <w:numPr>
+                <w:ilvl w:val="0"/>
+                <w:numId w:val="49"/>
+              </w:numPr>
+              <w:suppressAutoHyphens w:val="true"/>
+              <w:spacing w:before="0" w:after="200"/>
+              <w:ind w:hanging="589" w:left="1440"/>
+              <w:contextualSpacing/>
+              <w:rPr/>
+            </w:pPr>
+            <w:r>
+              <w:rPr>
+                <w:rFonts w:cs="Open Sans" w:ascii="Open Sans" w:hAnsi="Open Sans"/>
+                <w:kern w:val="0"/>
+                <w:lang w:val="fr-FR" w:eastAsia="fr-FR" w:bidi="ar-SA"/>
+              </w:rPr>
+              <w:t>Rente viagère : Imposition à raison de 40% (imposition de la part d'intérêt)</w:t>
+            </w:r>
+          </w:p>
+          <w:p>
+            <w:pPr>
+              <w:pStyle w:val="Puces"/>
+              <w:widowControl w:val="false"/>
+              <w:numPr>
+                <w:ilvl w:val="0"/>
+                <w:numId w:val="50"/>
+              </w:numPr>
+              <w:suppressAutoHyphens w:val="true"/>
+              <w:spacing w:before="0" w:after="200"/>
+              <w:ind w:hanging="589" w:left="1440"/>
+              <w:contextualSpacing/>
+              <w:rPr/>
+            </w:pPr>
+            <w:r>
+              <w:rPr>
+                <w:rFonts w:cs="Open Sans" w:ascii="Open Sans" w:hAnsi="Open Sans"/>
+                <w:kern w:val="0"/>
+                <w:lang w:val="fr-FR" w:eastAsia="fr-FR" w:bidi="ar-SA"/>
+              </w:rPr>
+              <w:t>Usufruit : Imposition de la valeur locative / loyer encaissé par l'usufruitier le cas échéant</w:t>
+            </w:r>
+          </w:p>
+          <w:p>
+            <w:pPr>
+              <w:pStyle w:val="Puces"/>
+              <w:widowControl w:val="false"/>
+              <w:numPr>
+                <w:ilvl w:val="0"/>
+                <w:numId w:val="51"/>
+              </w:numPr>
+              <w:suppressAutoHyphens w:val="true"/>
+              <w:spacing w:before="0" w:after="200"/>
+              <w:ind w:hanging="589" w:left="1440"/>
+              <w:contextualSpacing/>
+              <w:rPr/>
+            </w:pPr>
+            <w:r>
+              <w:rPr>
+                <w:rFonts w:cs="Open Sans" w:ascii="Open Sans" w:hAnsi="Open Sans"/>
+                <w:kern w:val="0"/>
+                <w:lang w:val="fr-FR" w:eastAsia="fr-FR" w:bidi="ar-SA"/>
+              </w:rPr>
+              <w:t>Intérêts hypothécaires &amp; frais d'entretien du bien immobilier déductibles (frais d'entretien ordinaires, impôts et taxes, primes d'assurances)</w:t>
+            </w:r>
+          </w:p>
+          <w:p>
+            <w:pPr>
+              <w:pStyle w:val="Heading2"/>
+              <w:widowControl w:val="false"/>
+              <w:numPr>
+                <w:ilvl w:val="1"/>
+                <w:numId w:val="3"/>
+              </w:numPr>
+              <w:suppressAutoHyphens w:val="true"/>
+              <w:spacing w:before="0" w:after="200"/>
+              <w:ind w:hanging="851" w:left="851"/>
+              <w:rPr>
+                <w:rFonts w:ascii="Open Sans" w:hAnsi="Open Sans" w:cs="Open Sans"/>
+                <w:szCs w:val="20"/>
+              </w:rPr>
+            </w:pPr>
+            <w:r>
+              <w:rPr>
+                <w:rFonts w:cs="Open Sans" w:ascii="Open Sans" w:hAnsi="Open Sans"/>
+                <w:kern w:val="0"/>
+                <w:szCs w:val="20"/>
+                <w:lang w:bidi="ar-SA"/>
+              </w:rPr>
+              <w:t>Impôt sur la fortune</w:t>
+            </w:r>
+          </w:p>
+          <w:p>
+            <w:pPr>
+              <w:pStyle w:val="Puces"/>
+              <w:widowControl w:val="false"/>
+              <w:numPr>
+                <w:ilvl w:val="0"/>
+                <w:numId w:val="52"/>
+              </w:numPr>
+              <w:suppressAutoHyphens w:val="true"/>
+              <w:spacing w:before="0" w:after="0"/>
+              <w:ind w:hanging="589" w:left="1440"/>
+              <w:contextualSpacing/>
+              <w:rPr>
+                <w:rFonts w:ascii="Open Sans" w:hAnsi="Open Sans" w:cs="Open Sans"/>
+                <w:lang w:val="fr-FR" w:eastAsia="fr-FR"/>
+              </w:rPr>
+            </w:pPr>
+            <w:r>
+              <w:rPr>
+                <w:rFonts w:cs="Open Sans" w:ascii="Open Sans" w:hAnsi="Open Sans"/>
+                <w:kern w:val="0"/>
+                <w:lang w:val="fr-FR" w:eastAsia="fr-FR" w:bidi="ar-SA"/>
+              </w:rPr>
+              <w:t>Fortune mobilière (Etat des titres et des créances) : Solde au 31 décembre du bouquet (capital initial)</w:t>
+            </w:r>
+          </w:p>
+          <w:p>
+            <w:pPr>
+              <w:pStyle w:val="Puces"/>
+              <w:widowControl w:val="false"/>
+              <w:numPr>
+                <w:ilvl w:val="0"/>
+                <w:numId w:val="0"/>
+              </w:numPr>
+              <w:suppressAutoHyphens w:val="true"/>
+              <w:spacing w:before="0" w:after="0"/>
+              <w:ind w:hanging="0" w:left="1418"/>
+              <w:contextualSpacing/>
+              <w:rPr/>
+            </w:pPr>
+            <w:r>
+              <w:rPr/>
             </w:r>
           </w:p>
           <w:p>
@@ -2426,295 +3734,21 @@
                 <w:numId w:val="4"/>
               </w:numPr>
               <w:suppressAutoHyphens w:val="true"/>
-              <w:spacing w:before="0" w:after="200"/>
+              <w:spacing w:before="0" w:after="0"/>
               <w:ind w:hanging="567" w:left="1418"/>
               <w:contextualSpacing/>
               <w:rPr>
                 <w:rFonts w:ascii="Open Sans" w:hAnsi="Open Sans" w:cs="Open Sans"/>
-              </w:rPr>
-            </w:pPr>
-            <w:r>
-              <w:rPr>
-                <w:rFonts w:cs="Open Sans" w:ascii="Open Sans" w:hAnsi="Open Sans"/>
-                <w:kern w:val="0"/>
-                <w:lang w:val="fr-CH" w:eastAsia="en-US" w:bidi="ar-SA"/>
-              </w:rPr>
-              <w:t>Remplacer les prises endommagées ;</w:t>
-            </w:r>
-          </w:p>
-          <w:p>
-            <w:pPr>
-              <w:pStyle w:val="Puces"/>
-              <w:widowControl w:val="false"/>
-              <w:numPr>
-                <w:ilvl w:val="0"/>
-                <w:numId w:val="4"/>
-              </w:numPr>
-              <w:suppressAutoHyphens w:val="true"/>
-              <w:spacing w:before="0" w:after="200"/>
-              <w:ind w:hanging="567" w:left="1418"/>
-              <w:contextualSpacing/>
-              <w:rPr>
-                <w:rFonts w:ascii="Open Sans" w:hAnsi="Open Sans" w:cs="Open Sans"/>
-              </w:rPr>
-            </w:pPr>
-            <w:r>
-              <w:rPr>
-                <w:rFonts w:cs="Open Sans" w:ascii="Open Sans" w:hAnsi="Open Sans"/>
-                <w:kern w:val="0"/>
-                <w:lang w:val="fr-CH" w:eastAsia="en-US" w:bidi="ar-SA"/>
-              </w:rPr>
-              <w:t>Remplacer les sangles usées aux volets à rouleaux et aux stores ;</w:t>
-            </w:r>
-          </w:p>
-          <w:p>
-            <w:pPr>
-              <w:pStyle w:val="Puces"/>
-              <w:widowControl w:val="false"/>
-              <w:numPr>
-                <w:ilvl w:val="0"/>
-                <w:numId w:val="4"/>
-              </w:numPr>
-              <w:suppressAutoHyphens w:val="true"/>
-              <w:spacing w:before="0" w:after="200"/>
-              <w:ind w:hanging="567" w:left="1418"/>
-              <w:contextualSpacing/>
-              <w:rPr>
-                <w:rFonts w:ascii="Open Sans" w:hAnsi="Open Sans" w:cs="Open Sans"/>
-              </w:rPr>
-            </w:pPr>
-            <w:r>
-              <w:rPr>
-                <w:rFonts w:cs="Open Sans" w:ascii="Open Sans" w:hAnsi="Open Sans"/>
-                <w:kern w:val="0"/>
-                <w:lang w:val="fr-CH" w:eastAsia="en-US" w:bidi="ar-SA"/>
-              </w:rPr>
-              <w:t>Graisser les serrures, gonds, fiches de portes, fenêtres, volets, armatures de tente et autres ;</w:t>
-            </w:r>
-          </w:p>
-          <w:p>
-            <w:pPr>
-              <w:pStyle w:val="Puces"/>
-              <w:widowControl w:val="false"/>
-              <w:numPr>
-                <w:ilvl w:val="0"/>
-                <w:numId w:val="4"/>
-              </w:numPr>
-              <w:suppressAutoHyphens w:val="true"/>
-              <w:spacing w:before="0" w:after="200"/>
-              <w:ind w:hanging="567" w:left="1418"/>
-              <w:contextualSpacing/>
-              <w:rPr>
-                <w:rFonts w:ascii="Open Sans" w:hAnsi="Open Sans" w:cs="Open Sans"/>
-              </w:rPr>
-            </w:pPr>
-            <w:r>
-              <w:rPr>
-                <w:rFonts w:cs="Open Sans" w:ascii="Open Sans" w:hAnsi="Open Sans"/>
-                <w:kern w:val="0"/>
-                <w:lang w:val="fr-CH" w:eastAsia="en-US" w:bidi="ar-SA"/>
-              </w:rPr>
-              <w:t>Entretenir les installations sanitaires, appareils ménagers, fiches et cordons électriques et autres ;</w:t>
-            </w:r>
-          </w:p>
-          <w:p>
-            <w:pPr>
-              <w:pStyle w:val="Puces"/>
-              <w:widowControl w:val="false"/>
-              <w:numPr>
-                <w:ilvl w:val="0"/>
-                <w:numId w:val="4"/>
-              </w:numPr>
-              <w:suppressAutoHyphens w:val="true"/>
-              <w:spacing w:before="0" w:after="200"/>
-              <w:ind w:hanging="567" w:left="1418"/>
-              <w:contextualSpacing/>
-              <w:rPr>
-                <w:rFonts w:ascii="Open Sans" w:hAnsi="Open Sans" w:cs="Open Sans"/>
-              </w:rPr>
-            </w:pPr>
-            <w:r>
-              <w:rPr>
-                <w:rFonts w:cs="Open Sans" w:ascii="Open Sans" w:hAnsi="Open Sans"/>
-                <w:kern w:val="0"/>
-                <w:lang w:val="fr-CH" w:eastAsia="en-US" w:bidi="ar-SA"/>
-              </w:rPr>
-              <w:t>Déboucher les écoulements jusqu'à la conduite principale, nettoyer et déboucher les écoulements de balcons et terrasses ;</w:t>
-            </w:r>
-          </w:p>
-          <w:p>
-            <w:pPr>
-              <w:pStyle w:val="Puces"/>
-              <w:widowControl w:val="false"/>
-              <w:numPr>
-                <w:ilvl w:val="0"/>
-                <w:numId w:val="4"/>
-              </w:numPr>
-              <w:suppressAutoHyphens w:val="true"/>
-              <w:spacing w:before="0" w:after="200"/>
-              <w:ind w:hanging="567" w:left="1418"/>
-              <w:contextualSpacing/>
-              <w:rPr>
-                <w:rFonts w:ascii="Open Sans" w:hAnsi="Open Sans" w:cs="Open Sans"/>
-              </w:rPr>
-            </w:pPr>
-            <w:r>
-              <w:rPr>
-                <w:rFonts w:cs="Open Sans" w:ascii="Open Sans" w:hAnsi="Open Sans"/>
-                <w:kern w:val="0"/>
-                <w:lang w:val="fr-CH" w:eastAsia="en-US" w:bidi="ar-SA"/>
-              </w:rPr>
-              <w:t>Faire ramoner régulièrement les cheminées de salon et leurs canaux de fumée (obligation légale) ;</w:t>
-            </w:r>
-          </w:p>
-          <w:p>
-            <w:pPr>
-              <w:pStyle w:val="Puces"/>
-              <w:widowControl w:val="false"/>
-              <w:numPr>
-                <w:ilvl w:val="0"/>
-                <w:numId w:val="4"/>
-              </w:numPr>
-              <w:suppressAutoHyphens w:val="true"/>
-              <w:spacing w:before="0" w:after="200"/>
-              <w:ind w:hanging="567" w:left="1418"/>
-              <w:contextualSpacing/>
-              <w:rPr>
-                <w:rFonts w:ascii="Open Sans" w:hAnsi="Open Sans" w:cs="Open Sans"/>
-              </w:rPr>
-            </w:pPr>
-            <w:r>
-              <w:rPr>
-                <w:rFonts w:cs="Open Sans" w:ascii="Open Sans" w:hAnsi="Open Sans"/>
-                <w:kern w:val="0"/>
-                <w:lang w:val="fr-CH" w:eastAsia="en-US" w:bidi="ar-SA"/>
-              </w:rPr>
-              <w:t>Aérer régulièrement les locaux loués ;</w:t>
-            </w:r>
-          </w:p>
-          <w:p>
-            <w:pPr>
-              <w:pStyle w:val="Puces"/>
-              <w:widowControl w:val="false"/>
-              <w:numPr>
-                <w:ilvl w:val="0"/>
-                <w:numId w:val="4"/>
-              </w:numPr>
-              <w:suppressAutoHyphens w:val="true"/>
-              <w:spacing w:before="0" w:after="200"/>
-              <w:ind w:hanging="567" w:left="1418"/>
-              <w:contextualSpacing/>
-              <w:rPr>
-                <w:rFonts w:ascii="Open Sans" w:hAnsi="Open Sans" w:cs="Open Sans"/>
-              </w:rPr>
-            </w:pPr>
-            <w:r>
-              <w:rPr>
-                <w:rFonts w:cs="Open Sans" w:ascii="Open Sans" w:hAnsi="Open Sans"/>
-                <w:kern w:val="0"/>
-                <w:lang w:val="fr-CH" w:eastAsia="en-US" w:bidi="ar-SA"/>
-              </w:rPr>
-              <w:t>Détartrer régulièrement les bouilleurs individuels ;</w:t>
-            </w:r>
-          </w:p>
-          <w:p>
-            <w:pPr>
-              <w:pStyle w:val="Puces"/>
-              <w:widowControl w:val="false"/>
-              <w:numPr>
-                <w:ilvl w:val="0"/>
-                <w:numId w:val="4"/>
-              </w:numPr>
-              <w:suppressAutoHyphens w:val="true"/>
-              <w:spacing w:before="0" w:after="200"/>
-              <w:ind w:hanging="567" w:left="1418"/>
-              <w:contextualSpacing/>
-              <w:rPr>
-                <w:rFonts w:ascii="Open Sans" w:hAnsi="Open Sans" w:cs="Open Sans"/>
-              </w:rPr>
-            </w:pPr>
-            <w:r>
-              <w:rPr>
-                <w:rFonts w:cs="Open Sans" w:ascii="Open Sans" w:hAnsi="Open Sans"/>
-                <w:kern w:val="0"/>
-                <w:lang w:val="fr-CH" w:eastAsia="en-US" w:bidi="ar-SA"/>
-              </w:rPr>
-              <w:t>Remplacer les brise-jets, les flexibles et les fusibles ;</w:t>
-            </w:r>
-          </w:p>
-          <w:p>
-            <w:pPr>
-              <w:pStyle w:val="Puces"/>
-              <w:widowControl w:val="false"/>
-              <w:numPr>
-                <w:ilvl w:val="0"/>
-                <w:numId w:val="4"/>
-              </w:numPr>
-              <w:suppressAutoHyphens w:val="true"/>
-              <w:spacing w:before="0" w:after="200"/>
-              <w:ind w:hanging="567" w:left="1418"/>
-              <w:contextualSpacing/>
-              <w:rPr>
-                <w:rFonts w:ascii="Open Sans" w:hAnsi="Open Sans" w:cs="Open Sans"/>
-              </w:rPr>
-            </w:pPr>
-            <w:r>
-              <w:rPr>
-                <w:rFonts w:cs="Open Sans" w:ascii="Open Sans" w:hAnsi="Open Sans"/>
-                <w:kern w:val="0"/>
-                <w:lang w:val="fr-CH" w:eastAsia="en-US" w:bidi="ar-SA"/>
-              </w:rPr>
-              <w:t>Remplacer les joints usés des robinets ;</w:t>
-            </w:r>
-          </w:p>
-          <w:p>
-            <w:pPr>
-              <w:pStyle w:val="Puces"/>
-              <w:widowControl w:val="false"/>
-              <w:numPr>
-                <w:ilvl w:val="0"/>
-                <w:numId w:val="4"/>
-              </w:numPr>
-              <w:suppressAutoHyphens w:val="true"/>
-              <w:spacing w:before="0" w:after="200"/>
-              <w:ind w:hanging="567" w:left="1418"/>
-              <w:contextualSpacing/>
-              <w:rPr>
-                <w:rFonts w:ascii="Open Sans" w:hAnsi="Open Sans" w:cs="Open Sans"/>
-              </w:rPr>
-            </w:pPr>
-            <w:r>
-              <w:rPr>
-                <w:rFonts w:cs="Open Sans" w:ascii="Open Sans" w:hAnsi="Open Sans"/>
-                <w:kern w:val="0"/>
-                <w:lang w:val="fr-CH" w:eastAsia="en-US" w:bidi="ar-SA"/>
-              </w:rPr>
-              <w:t>Remplacer le filtre de ventilation interchangeable ;</w:t>
-            </w:r>
-          </w:p>
-          <w:p>
-            <w:pPr>
-              <w:pStyle w:val="Puces"/>
-              <w:widowControl w:val="false"/>
-              <w:numPr>
-                <w:ilvl w:val="0"/>
-                <w:numId w:val="4"/>
-              </w:numPr>
-              <w:suppressAutoHyphens w:val="true"/>
-              <w:spacing w:before="0" w:after="200"/>
-              <w:ind w:hanging="567" w:left="1418"/>
-              <w:contextualSpacing/>
-              <w:rPr>
-                <w:rFonts w:ascii="Open Sans" w:hAnsi="Open Sans" w:cs="Open Sans"/>
-              </w:rPr>
-            </w:pPr>
-            <w:r>
-              <w:rPr>
-                <w:rFonts w:cs="Open Sans" w:ascii="Open Sans" w:hAnsi="Open Sans"/>
-                <w:kern w:val="0"/>
-                <w:lang w:val="fr-CH" w:eastAsia="en-US" w:bidi="ar-SA"/>
-              </w:rPr>
-              <w:t>Confection et la pose de plaques d'adresses des sonnettes et boîtes aux lettres ;</w:t>
+                <w:lang w:val="fr-FR" w:eastAsia="fr-FR"/>
+              </w:rPr>
+            </w:pPr>
+            <w:r>
+              <w:rPr>
+                <w:rFonts w:cs="Open Sans" w:ascii="Open Sans" w:hAnsi="Open Sans"/>
+                <w:kern w:val="0"/>
+                <w:lang w:val="fr-FR" w:eastAsia="fr-FR" w:bidi="ar-SA"/>
+              </w:rPr>
+              <w:t>Usufruit : Estimation fiscale du bien est soumise à l'impôt sur la fortune. Les dettes hypothécaires y relatives sont déductibles.</w:t>
             </w:r>
           </w:p>
           <w:p>
@@ -2726,45 +3760,304 @@
                 <w:numId w:val="0"/>
               </w:numPr>
               <w:suppressAutoHyphens w:val="true"/>
-              <w:spacing w:before="0" w:after="200"/>
+              <w:spacing w:before="0" w:after="0"/>
               <w:ind w:hanging="567" w:left="1418"/>
               <w:contextualSpacing/>
               <w:rPr>
                 <w:rFonts w:ascii="Open Sans" w:hAnsi="Open Sans" w:cs="Open Sans"/>
-              </w:rPr>
-            </w:pPr>
-            <w:r>
-              <w:rPr>
-                <w:rFonts w:cs="Open Sans" w:ascii="Open Sans" w:hAnsi="Open Sans"/>
-              </w:rPr>
-            </w:r>
-          </w:p>
-          <w:p>
-            <w:pPr>
-              <w:pStyle w:val="Puces"/>
+                <w:lang w:val="fr-FR" w:eastAsia="fr-FR"/>
+              </w:rPr>
+            </w:pPr>
+            <w:r>
+              <w:rPr>
+                <w:rFonts w:cs="Open Sans" w:ascii="Open Sans" w:hAnsi="Open Sans"/>
+                <w:lang w:val="fr-FR" w:eastAsia="fr-FR"/>
+              </w:rPr>
+            </w:r>
+          </w:p>
+          <w:p>
+            <w:pPr>
+              <w:pStyle w:val="Sparation"/>
+              <w:widowControl w:val="false"/>
+              <w:suppressAutoHyphens w:val="true"/>
+              <w:spacing w:before="0" w:after="200"/>
+              <w:ind w:hanging="0" w:left="851"/>
+              <w:rPr>
+                <w:rFonts w:ascii="Open Sans" w:hAnsi="Open Sans" w:cs="Open Sans"/>
+                <w:color w:themeColor="accent6" w:val="70AD47"/>
+                <w:szCs w:val="20"/>
+              </w:rPr>
+            </w:pPr>
+            <w:r>
+              <w:rPr>
+                <w:rFonts w:cs="Open Sans" w:ascii="Open Sans" w:hAnsi="Open Sans"/>
+                <w:color w:themeColor="accent6" w:val="70AD47"/>
+                <w:kern w:val="0"/>
+                <w:szCs w:val="20"/>
+                <w:lang w:bidi="ar-SA"/>
+              </w:rPr>
+              <w:t>Impôts en cas de décès de l’usufruitier (crédirentier)</w:t>
+            </w:r>
+          </w:p>
+          <w:p>
+            <w:pPr>
+              <w:pStyle w:val="Heading2"/>
+              <w:widowControl w:val="false"/>
+              <w:numPr>
+                <w:ilvl w:val="1"/>
+                <w:numId w:val="3"/>
+              </w:numPr>
+              <w:suppressAutoHyphens w:val="true"/>
+              <w:spacing w:before="0" w:after="200"/>
+              <w:ind w:hanging="851" w:left="851"/>
+              <w:rPr>
+                <w:rFonts w:ascii="Open Sans" w:hAnsi="Open Sans" w:cs="Open Sans"/>
+                <w:szCs w:val="20"/>
+              </w:rPr>
+            </w:pPr>
+            <w:r>
+              <w:rPr>
+                <w:rFonts w:cs="Open Sans" w:ascii="Open Sans" w:hAnsi="Open Sans"/>
+                <w:kern w:val="0"/>
+                <w:szCs w:val="20"/>
+                <w:lang w:bidi="ar-SA"/>
+              </w:rPr>
+              <w:t>Impôt sur le revenu : fin de l’assujettissement à l’impôt</w:t>
+            </w:r>
+          </w:p>
+          <w:p>
+            <w:pPr>
+              <w:pStyle w:val="Heading2"/>
+              <w:widowControl w:val="false"/>
+              <w:numPr>
+                <w:ilvl w:val="1"/>
+                <w:numId w:val="3"/>
+              </w:numPr>
+              <w:suppressAutoHyphens w:val="true"/>
+              <w:spacing w:before="0" w:after="200"/>
+              <w:ind w:hanging="851" w:left="851"/>
+              <w:rPr>
+                <w:rFonts w:ascii="Open Sans" w:hAnsi="Open Sans" w:cs="Open Sans"/>
+                <w:szCs w:val="20"/>
+              </w:rPr>
+            </w:pPr>
+            <w:r>
+              <w:rPr>
+                <w:rFonts w:cs="Open Sans" w:ascii="Open Sans" w:hAnsi="Open Sans"/>
+                <w:kern w:val="0"/>
+                <w:szCs w:val="20"/>
+                <w:lang w:bidi="ar-SA"/>
+              </w:rPr>
+              <w:t>Impôt sur la fortune : fin de l’assujettissement à l’impôt</w:t>
+            </w:r>
+          </w:p>
+          <w:p>
+            <w:pPr>
+              <w:pStyle w:val="Heading2"/>
+              <w:widowControl w:val="false"/>
+              <w:numPr>
+                <w:ilvl w:val="1"/>
+                <w:numId w:val="3"/>
+              </w:numPr>
+              <w:suppressAutoHyphens w:val="true"/>
+              <w:spacing w:before="0" w:after="200"/>
+              <w:ind w:hanging="851" w:left="851"/>
+              <w:rPr>
+                <w:rFonts w:ascii="Open Sans" w:hAnsi="Open Sans" w:cs="Open Sans"/>
+                <w:szCs w:val="20"/>
+              </w:rPr>
+            </w:pPr>
+            <w:r>
+              <w:rPr>
+                <w:rFonts w:cs="Open Sans" w:ascii="Open Sans" w:hAnsi="Open Sans"/>
+                <w:kern w:val="0"/>
+                <w:szCs w:val="20"/>
+                <w:lang w:bidi="ar-SA"/>
+              </w:rPr>
+              <w:t>Impôt sur les successions : l’extinction d’usufruit n’est pas soumise à l’impôt sur les successions</w:t>
+            </w:r>
+          </w:p>
+          <w:p>
+            <w:pPr>
+              <w:pStyle w:val="ListParagraph"/>
               <w:widowControl w:val="false"/>
               <w:numPr>
                 <w:ilvl w:val="0"/>
                 <w:numId w:val="3"/>
               </w:numPr>
               <w:suppressAutoHyphens w:val="true"/>
-              <w:spacing w:before="0" w:after="200"/>
+              <w:spacing w:lineRule="auto" w:line="240" w:before="0" w:after="0"/>
               <w:contextualSpacing/>
+              <w:jc w:val="left"/>
               <w:rPr>
                 <w:rFonts w:ascii="Open Sans" w:hAnsi="Open Sans" w:cs="Open Sans"/>
                 <w:b/>
                 <w:bCs/>
-              </w:rPr>
-            </w:pPr>
-            <w:r>
-              <w:rPr>
-                <w:rFonts w:cs="Open Sans" w:ascii="Open Sans" w:hAnsi="Open Sans"/>
+                <w:sz w:val="20"/>
+                <w:szCs w:val="20"/>
+              </w:rPr>
+            </w:pPr>
+            <w:r>
+              <w:rPr>
+                <w:rFonts w:eastAsia="Calibri" w:cs="Open Sans" w:ascii="Open Sans" w:hAnsi="Open Sans"/>
                 <w:b/>
                 <w:bCs/>
                 <w:kern w:val="0"/>
+                <w:sz w:val="20"/>
+                <w:szCs w:val="20"/>
                 <w:lang w:val="fr-CH" w:eastAsia="en-US" w:bidi="ar-SA"/>
               </w:rPr>
-              <w:t>Taxe et autres charges :</w:t>
+              <w:t>Succession :</w:t>
+            </w:r>
+          </w:p>
+          <w:p>
+            <w:pPr>
+              <w:pStyle w:val="ListParagraph"/>
+              <w:widowControl w:val="false"/>
+              <w:suppressAutoHyphens w:val="true"/>
+              <w:spacing w:lineRule="auto" w:line="240" w:before="0" w:after="0"/>
+              <w:contextualSpacing/>
+              <w:jc w:val="left"/>
+              <w:rPr>
+                <w:rFonts w:ascii="Open Sans" w:hAnsi="Open Sans" w:cs="Open Sans"/>
+                <w:sz w:val="20"/>
+                <w:szCs w:val="20"/>
+              </w:rPr>
+            </w:pPr>
+            <w:r>
+              <w:rPr>
+                <w:rFonts w:cs="Open Sans" w:ascii="Open Sans" w:hAnsi="Open Sans"/>
+                <w:sz w:val="20"/>
+                <w:szCs w:val="20"/>
+              </w:rPr>
+            </w:r>
+          </w:p>
+          <w:p>
+            <w:pPr>
+              <w:pStyle w:val="Normal"/>
+              <w:widowControl w:val="false"/>
+              <w:suppressAutoHyphens w:val="true"/>
+              <w:spacing w:lineRule="auto" w:line="240" w:before="0" w:after="0"/>
+              <w:jc w:val="left"/>
+              <w:rPr>
+                <w:rFonts w:ascii="Open Sans" w:hAnsi="Open Sans" w:cs="Open Sans"/>
+                <w:sz w:val="20"/>
+                <w:szCs w:val="20"/>
+              </w:rPr>
+            </w:pPr>
+            <w:r>
+              <w:rPr>
+                <w:rFonts w:eastAsia="Calibri" w:cs="Open Sans" w:ascii="Open Sans" w:hAnsi="Open Sans"/>
+                <w:kern w:val="0"/>
+                <w:sz w:val="20"/>
+                <w:szCs w:val="20"/>
+                <w:lang w:val="fr-CH" w:eastAsia="en-US" w:bidi="ar-SA"/>
+              </w:rPr>
+              <w:t>L’usufruit ne passe pas aux héritiers et s’éteint au décès de l’usufruitier ou de son conjoint.</w:t>
+            </w:r>
+          </w:p>
+          <w:p>
+            <w:pPr>
+              <w:pStyle w:val="Normal"/>
+              <w:widowControl w:val="false"/>
+              <w:suppressAutoHyphens w:val="true"/>
+              <w:spacing w:lineRule="auto" w:line="240" w:before="0" w:after="0"/>
+              <w:jc w:val="left"/>
+              <w:rPr>
+                <w:rFonts w:ascii="Open Sans" w:hAnsi="Open Sans" w:eastAsia="Calibri" w:cs="Open Sans"/>
+                <w:sz w:val="20"/>
+                <w:szCs w:val="20"/>
+              </w:rPr>
+            </w:pPr>
+            <w:r>
+              <w:rPr>
+                <w:rFonts w:eastAsia="Calibri" w:cs="Open Sans" w:ascii="Open Sans" w:hAnsi="Open Sans"/>
+                <w:kern w:val="0"/>
+                <w:sz w:val="20"/>
+                <w:szCs w:val="20"/>
+                <w:lang w:val="fr-CH" w:eastAsia="en-US" w:bidi="ar-SA"/>
+              </w:rPr>
+              <w:t>Le bien immobilier vendu n’entre pas dans la succession et les héritiers n’ont en principe pas de droit à cet égard. Ainsi, il est important de les en informer au préalable.</w:t>
+            </w:r>
+          </w:p>
+          <w:p>
+            <w:pPr>
+              <w:pStyle w:val="Normal"/>
+              <w:widowControl w:val="false"/>
+              <w:suppressAutoHyphens w:val="true"/>
+              <w:spacing w:lineRule="auto" w:line="240" w:before="0" w:after="0"/>
+              <w:jc w:val="left"/>
+              <w:rPr>
+                <w:rFonts w:ascii="Open Sans" w:hAnsi="Open Sans" w:cs="Open Sans"/>
+                <w:sz w:val="20"/>
+                <w:szCs w:val="20"/>
+              </w:rPr>
+            </w:pPr>
+            <w:r>
+              <w:rPr>
+                <w:rFonts w:cs="Open Sans" w:ascii="Open Sans" w:hAnsi="Open Sans"/>
+                <w:sz w:val="20"/>
+                <w:szCs w:val="20"/>
+              </w:rPr>
+            </w:r>
+          </w:p>
+          <w:p>
+            <w:pPr>
+              <w:pStyle w:val="ListParagraph"/>
+              <w:widowControl w:val="false"/>
+              <w:numPr>
+                <w:ilvl w:val="0"/>
+                <w:numId w:val="3"/>
+              </w:numPr>
+              <w:suppressAutoHyphens w:val="true"/>
+              <w:spacing w:lineRule="auto" w:line="240" w:before="0" w:after="0"/>
+              <w:contextualSpacing/>
+              <w:jc w:val="left"/>
+              <w:rPr>
+                <w:rFonts w:ascii="Open Sans" w:hAnsi="Open Sans" w:cs="Open Sans"/>
+                <w:b/>
+                <w:bCs/>
+                <w:sz w:val="20"/>
+                <w:szCs w:val="20"/>
+              </w:rPr>
+            </w:pPr>
+            <w:r>
+              <w:rPr>
+                <w:rFonts w:eastAsia="Calibri" w:cs="Open Sans" w:ascii="Open Sans" w:hAnsi="Open Sans"/>
+                <w:b/>
+                <w:bCs/>
+                <w:kern w:val="0"/>
+                <w:sz w:val="20"/>
+                <w:szCs w:val="20"/>
+                <w:lang w:val="fr-CH" w:eastAsia="en-US" w:bidi="ar-SA"/>
+              </w:rPr>
+              <w:t>For :</w:t>
+            </w:r>
+          </w:p>
+          <w:p>
+            <w:pPr>
+              <w:pStyle w:val="ListParagraph"/>
+              <w:widowControl w:val="false"/>
+              <w:suppressAutoHyphens w:val="true"/>
+              <w:spacing w:lineRule="auto" w:line="240" w:before="0" w:after="0"/>
+              <w:contextualSpacing/>
+              <w:jc w:val="left"/>
+              <w:rPr>
+                <w:rFonts w:ascii="Open Sans" w:hAnsi="Open Sans" w:cs="Open Sans"/>
+                <w:b/>
+                <w:bCs/>
+                <w:sz w:val="20"/>
+                <w:szCs w:val="20"/>
+              </w:rPr>
+            </w:pPr>
+            <w:r>
+              <w:rPr>
+                <w:rFonts w:cs="Open Sans" w:ascii="Open Sans" w:hAnsi="Open Sans"/>
+                <w:b/>
+                <w:bCs/>
+                <w:sz w:val="20"/>
+                <w:szCs w:val="20"/>
+              </w:rPr>
             </w:r>
           </w:p>
           <w:p>
@@ -2790,7 +4083,7 @@
                 <w:szCs w:val="20"/>
                 <w:lang w:bidi="ar-SA"/>
               </w:rPr>
-              <w:t>L'usufruitier a la possession, l'usage et la jouissance de la chose. Il en a aussi la gestion et observe, dans l'exercice de ses droits, les règles d'une bonne administration.</w:t>
+              <w:t>Le for juridique est à Lausanne.</w:t>
             </w:r>
           </w:p>
           <w:p>
@@ -2816,1177 +4109,123 @@
                 <w:szCs w:val="20"/>
                 <w:lang w:bidi="ar-SA"/>
               </w:rPr>
-              <w:t>En cas de PPE : L’usufruitier supporte les taxes et autres charges, incluses dans les charges PPE, à raison de la quote-part attribuée à son logement dans la copropriété (si applicable) :</w:t>
-            </w:r>
-          </w:p>
-          <w:p>
-            <w:pPr>
-              <w:pStyle w:val="Heading2"/>
-              <w:widowControl w:val="false"/>
-              <w:numPr>
-                <w:ilvl w:val="0"/>
-                <w:numId w:val="0"/>
-              </w:numPr>
-              <w:suppressAutoHyphens w:val="true"/>
-              <w:spacing w:before="0" w:after="200"/>
-              <w:ind w:hanging="0" w:left="851"/>
-              <w:rPr>
-                <w:rFonts w:ascii="Open Sans" w:hAnsi="Open Sans" w:cs="Open Sans"/>
-                <w:szCs w:val="20"/>
-              </w:rPr>
-            </w:pPr>
-            <w:r>
-              <w:rPr>
-                <w:rFonts w:cs="Open Sans" w:ascii="Open Sans" w:hAnsi="Open Sans"/>
-                <w:kern w:val="0"/>
-                <w:szCs w:val="20"/>
-                <w:lang w:bidi="ar-SA"/>
-              </w:rPr>
-              <w:t>En cas de villa individuelle : L’usufruitier supporte les taxes et autres charges (si applicable) :</w:t>
-            </w:r>
-          </w:p>
-          <w:p>
-            <w:pPr>
-              <w:pStyle w:val="Puces"/>
-              <w:widowControl w:val="false"/>
-              <w:numPr>
-                <w:ilvl w:val="0"/>
-                <w:numId w:val="30"/>
-              </w:numPr>
-              <w:suppressAutoHyphens w:val="true"/>
-              <w:spacing w:before="0" w:after="200"/>
-              <w:ind w:hanging="589" w:left="1440"/>
-              <w:contextualSpacing/>
-              <w:rPr>
-                <w:rFonts w:ascii="Open Sans" w:hAnsi="Open Sans" w:cs="Open Sans"/>
-                <w:lang w:val="fr-FR"/>
-              </w:rPr>
-            </w:pPr>
-            <w:r>
-              <w:rPr>
-                <w:rFonts w:cs="Open Sans" w:ascii="Open Sans" w:hAnsi="Open Sans"/>
-                <w:kern w:val="0"/>
-                <w:lang w:val="fr-FR" w:eastAsia="en-US" w:bidi="ar-SA"/>
-              </w:rPr>
-              <w:t>Taxe épuration des eaux (entretien et utilisation) ;</w:t>
-            </w:r>
-          </w:p>
-          <w:p>
-            <w:pPr>
-              <w:pStyle w:val="Puces"/>
-              <w:widowControl w:val="false"/>
-              <w:numPr>
-                <w:ilvl w:val="0"/>
-                <w:numId w:val="31"/>
-              </w:numPr>
-              <w:suppressAutoHyphens w:val="true"/>
-              <w:spacing w:before="0" w:after="200"/>
-              <w:ind w:hanging="589" w:left="1440"/>
-              <w:contextualSpacing/>
-              <w:rPr>
-                <w:rFonts w:ascii="Open Sans" w:hAnsi="Open Sans" w:cs="Open Sans"/>
-                <w:lang w:val="fr-FR"/>
-              </w:rPr>
-            </w:pPr>
-            <w:r>
-              <w:rPr>
-                <w:rFonts w:cs="Open Sans" w:ascii="Open Sans" w:hAnsi="Open Sans"/>
-                <w:kern w:val="0"/>
-                <w:lang w:val="fr-FR" w:eastAsia="en-US" w:bidi="ar-SA"/>
-              </w:rPr>
-              <w:t>Taxe annuelle d'utilisation du système d'évacuation eaux claires ;</w:t>
-            </w:r>
-          </w:p>
-          <w:p>
-            <w:pPr>
-              <w:pStyle w:val="Puces"/>
-              <w:widowControl w:val="false"/>
-              <w:numPr>
-                <w:ilvl w:val="0"/>
-                <w:numId w:val="32"/>
-              </w:numPr>
-              <w:suppressAutoHyphens w:val="true"/>
-              <w:spacing w:before="0" w:after="200"/>
-              <w:ind w:hanging="589" w:left="1440"/>
-              <w:contextualSpacing/>
-              <w:rPr>
-                <w:rFonts w:ascii="Open Sans" w:hAnsi="Open Sans" w:cs="Open Sans"/>
-                <w:lang w:val="fr-FR"/>
-              </w:rPr>
-            </w:pPr>
-            <w:r>
-              <w:rPr>
-                <w:rFonts w:cs="Open Sans" w:ascii="Open Sans" w:hAnsi="Open Sans"/>
-                <w:kern w:val="0"/>
-                <w:lang w:val="fr-FR" w:eastAsia="en-US" w:bidi="ar-SA"/>
-              </w:rPr>
-              <w:t>Taxe égout ;</w:t>
-            </w:r>
-          </w:p>
-          <w:p>
-            <w:pPr>
-              <w:pStyle w:val="Puces"/>
-              <w:widowControl w:val="false"/>
-              <w:numPr>
-                <w:ilvl w:val="0"/>
-                <w:numId w:val="33"/>
-              </w:numPr>
-              <w:suppressAutoHyphens w:val="true"/>
-              <w:spacing w:before="0" w:after="200"/>
-              <w:ind w:hanging="589" w:left="1440"/>
-              <w:contextualSpacing/>
-              <w:rPr>
-                <w:rFonts w:ascii="Open Sans" w:hAnsi="Open Sans" w:cs="Open Sans"/>
-                <w:lang w:val="fr-FR"/>
-              </w:rPr>
-            </w:pPr>
-            <w:r>
-              <w:rPr>
-                <w:rFonts w:cs="Open Sans" w:ascii="Open Sans" w:hAnsi="Open Sans"/>
-                <w:kern w:val="0"/>
-                <w:lang w:val="fr-FR" w:eastAsia="en-US" w:bidi="ar-SA"/>
-              </w:rPr>
-              <w:t>Taxe relative au tri, à l'évacuation et au traitement des déchets ;</w:t>
-            </w:r>
-          </w:p>
-          <w:p>
-            <w:pPr>
-              <w:pStyle w:val="Puces"/>
-              <w:widowControl w:val="false"/>
-              <w:numPr>
-                <w:ilvl w:val="0"/>
-                <w:numId w:val="34"/>
-              </w:numPr>
-              <w:suppressAutoHyphens w:val="true"/>
-              <w:spacing w:before="0" w:after="200"/>
-              <w:ind w:hanging="589" w:left="1440"/>
-              <w:contextualSpacing/>
-              <w:rPr>
-                <w:rFonts w:ascii="Open Sans" w:hAnsi="Open Sans" w:cs="Open Sans"/>
-                <w:lang w:val="fr-FR"/>
-              </w:rPr>
-            </w:pPr>
-            <w:r>
-              <w:rPr>
-                <w:rFonts w:cs="Open Sans" w:ascii="Open Sans" w:hAnsi="Open Sans"/>
-                <w:kern w:val="0"/>
-                <w:lang w:val="fr-FR" w:eastAsia="en-US" w:bidi="ar-SA"/>
-              </w:rPr>
-              <w:t>Taxe Co2 ;</w:t>
-            </w:r>
-          </w:p>
-          <w:p>
-            <w:pPr>
-              <w:pStyle w:val="Puces"/>
-              <w:widowControl w:val="false"/>
-              <w:numPr>
-                <w:ilvl w:val="0"/>
-                <w:numId w:val="35"/>
-              </w:numPr>
-              <w:suppressAutoHyphens w:val="true"/>
-              <w:spacing w:before="0" w:after="200"/>
-              <w:ind w:hanging="589" w:left="1440"/>
-              <w:contextualSpacing/>
-              <w:rPr>
-                <w:rFonts w:ascii="Open Sans" w:hAnsi="Open Sans" w:cs="Open Sans"/>
-                <w:lang w:val="fr-FR"/>
-              </w:rPr>
-            </w:pPr>
-            <w:r>
-              <w:rPr>
-                <w:rFonts w:cs="Open Sans" w:ascii="Open Sans" w:hAnsi="Open Sans"/>
-                <w:kern w:val="0"/>
-                <w:lang w:val="fr-FR" w:eastAsia="en-US" w:bidi="ar-SA"/>
-              </w:rPr>
-              <w:t>Consommation électrique ;</w:t>
-            </w:r>
-          </w:p>
-          <w:p>
-            <w:pPr>
-              <w:pStyle w:val="Puces"/>
-              <w:widowControl w:val="false"/>
-              <w:numPr>
-                <w:ilvl w:val="0"/>
-                <w:numId w:val="36"/>
-              </w:numPr>
-              <w:suppressAutoHyphens w:val="true"/>
-              <w:spacing w:before="0" w:after="200"/>
-              <w:ind w:hanging="589" w:left="1440"/>
-              <w:contextualSpacing/>
-              <w:rPr>
-                <w:rFonts w:ascii="Open Sans" w:hAnsi="Open Sans" w:cs="Open Sans"/>
-                <w:lang w:val="fr-FR"/>
-              </w:rPr>
-            </w:pPr>
-            <w:r>
-              <w:rPr>
-                <w:rFonts w:cs="Open Sans" w:ascii="Open Sans" w:hAnsi="Open Sans"/>
-                <w:kern w:val="0"/>
-                <w:lang w:val="fr-FR" w:eastAsia="en-US" w:bidi="ar-SA"/>
-              </w:rPr>
-              <w:t>Maintenance et relevés à distance de tous les compteurs d'énergie ;</w:t>
-            </w:r>
-          </w:p>
-          <w:p>
-            <w:pPr>
-              <w:pStyle w:val="Puces"/>
-              <w:widowControl w:val="false"/>
-              <w:numPr>
-                <w:ilvl w:val="0"/>
-                <w:numId w:val="37"/>
-              </w:numPr>
-              <w:suppressAutoHyphens w:val="true"/>
-              <w:spacing w:before="0" w:after="200"/>
-              <w:ind w:hanging="589" w:left="1440"/>
-              <w:contextualSpacing/>
-              <w:rPr>
-                <w:rFonts w:ascii="Open Sans" w:hAnsi="Open Sans" w:cs="Open Sans"/>
-                <w:lang w:val="fr-FR"/>
-              </w:rPr>
-            </w:pPr>
-            <w:r>
-              <w:rPr>
-                <w:rFonts w:cs="Open Sans" w:ascii="Open Sans" w:hAnsi="Open Sans"/>
-                <w:kern w:val="0"/>
-                <w:lang w:val="fr-FR" w:eastAsia="en-US" w:bidi="ar-SA"/>
-              </w:rPr>
-              <w:t>Contrat d'entretien et produits nécessaires au traitement de l'eau ;</w:t>
-            </w:r>
-          </w:p>
-          <w:p>
-            <w:pPr>
-              <w:pStyle w:val="Puces"/>
-              <w:widowControl w:val="false"/>
-              <w:numPr>
-                <w:ilvl w:val="0"/>
-                <w:numId w:val="38"/>
-              </w:numPr>
-              <w:suppressAutoHyphens w:val="true"/>
-              <w:spacing w:before="0" w:after="200"/>
-              <w:ind w:hanging="589" w:left="1440"/>
-              <w:contextualSpacing/>
-              <w:rPr>
-                <w:rFonts w:ascii="Open Sans" w:hAnsi="Open Sans" w:cs="Open Sans"/>
-                <w:lang w:val="fr-FR"/>
-              </w:rPr>
-            </w:pPr>
-            <w:r>
-              <w:rPr>
-                <w:rFonts w:cs="Open Sans" w:ascii="Open Sans" w:hAnsi="Open Sans"/>
-                <w:kern w:val="0"/>
-                <w:lang w:val="fr-FR" w:eastAsia="en-US" w:bidi="ar-SA"/>
-              </w:rPr>
-              <w:t>Ventilation parking ;</w:t>
-            </w:r>
-          </w:p>
-          <w:p>
-            <w:pPr>
-              <w:pStyle w:val="Puces"/>
-              <w:widowControl w:val="false"/>
-              <w:numPr>
-                <w:ilvl w:val="0"/>
-                <w:numId w:val="39"/>
-              </w:numPr>
-              <w:suppressAutoHyphens w:val="true"/>
-              <w:spacing w:before="0" w:after="200"/>
-              <w:ind w:hanging="589" w:left="1440"/>
-              <w:contextualSpacing/>
-              <w:rPr>
-                <w:rFonts w:ascii="Open Sans" w:hAnsi="Open Sans" w:cs="Open Sans"/>
-                <w:lang w:val="fr-FR"/>
-              </w:rPr>
-            </w:pPr>
-            <w:r>
-              <w:rPr>
-                <w:rFonts w:cs="Open Sans" w:ascii="Open Sans" w:hAnsi="Open Sans"/>
-                <w:kern w:val="0"/>
-                <w:lang w:val="fr-FR" w:eastAsia="en-US" w:bidi="ar-SA"/>
-              </w:rPr>
-              <w:t>Porte automatique garage ;</w:t>
-            </w:r>
-          </w:p>
-          <w:p>
-            <w:pPr>
-              <w:pStyle w:val="Puces"/>
-              <w:widowControl w:val="false"/>
-              <w:numPr>
-                <w:ilvl w:val="0"/>
-                <w:numId w:val="40"/>
-              </w:numPr>
-              <w:suppressAutoHyphens w:val="true"/>
-              <w:spacing w:before="0" w:after="200"/>
-              <w:ind w:hanging="589" w:left="1440"/>
-              <w:contextualSpacing/>
-              <w:rPr>
-                <w:rFonts w:ascii="Open Sans" w:hAnsi="Open Sans" w:cs="Open Sans"/>
-                <w:lang w:val="fr-FR"/>
-              </w:rPr>
-            </w:pPr>
-            <w:r>
-              <w:rPr>
-                <w:rFonts w:cs="Open Sans" w:ascii="Open Sans" w:hAnsi="Open Sans"/>
-                <w:kern w:val="0"/>
-                <w:lang w:val="fr-FR" w:eastAsia="en-US" w:bidi="ar-SA"/>
-              </w:rPr>
-              <w:t>Le paiement d’éventuels auxiliaires (jardinier, agent de sécurité, etc.) ;</w:t>
-            </w:r>
-          </w:p>
-          <w:p>
-            <w:pPr>
-              <w:pStyle w:val="Puces"/>
-              <w:widowControl w:val="false"/>
-              <w:numPr>
-                <w:ilvl w:val="0"/>
-                <w:numId w:val="41"/>
-              </w:numPr>
-              <w:suppressAutoHyphens w:val="true"/>
-              <w:spacing w:before="0" w:after="200"/>
-              <w:ind w:hanging="589" w:left="1440"/>
-              <w:contextualSpacing/>
-              <w:rPr>
-                <w:rFonts w:ascii="Open Sans" w:hAnsi="Open Sans" w:cs="Open Sans"/>
-                <w:lang w:val="fr-FR"/>
-              </w:rPr>
-            </w:pPr>
-            <w:r>
-              <w:rPr>
-                <w:rFonts w:cs="Open Sans" w:ascii="Open Sans" w:hAnsi="Open Sans"/>
-                <w:kern w:val="0"/>
-                <w:lang w:val="fr-FR" w:eastAsia="en-US" w:bidi="ar-SA"/>
-              </w:rPr>
-              <w:t>Les frais d’acquisition d’outils (tondeuse à gazon ou de mobilier) ;</w:t>
-            </w:r>
-          </w:p>
-          <w:p>
-            <w:pPr>
-              <w:pStyle w:val="Puces"/>
-              <w:widowControl w:val="false"/>
-              <w:numPr>
-                <w:ilvl w:val="0"/>
-                <w:numId w:val="42"/>
-              </w:numPr>
-              <w:suppressAutoHyphens w:val="true"/>
-              <w:spacing w:before="0" w:after="200"/>
-              <w:ind w:hanging="589" w:left="1440"/>
-              <w:contextualSpacing/>
-              <w:rPr>
-                <w:rFonts w:ascii="Open Sans" w:hAnsi="Open Sans" w:cs="Open Sans"/>
-                <w:lang w:val="fr-FR"/>
-              </w:rPr>
-            </w:pPr>
-            <w:r>
-              <w:rPr>
-                <w:rFonts w:cs="Open Sans" w:ascii="Open Sans" w:hAnsi="Open Sans"/>
-                <w:kern w:val="0"/>
-                <w:lang w:val="fr-FR" w:eastAsia="en-US" w:bidi="ar-SA"/>
-              </w:rPr>
-              <w:t>Conciergerie ;</w:t>
-            </w:r>
-          </w:p>
-          <w:p>
-            <w:pPr>
-              <w:pStyle w:val="Puces"/>
-              <w:widowControl w:val="false"/>
-              <w:numPr>
-                <w:ilvl w:val="0"/>
-                <w:numId w:val="43"/>
-              </w:numPr>
-              <w:suppressAutoHyphens w:val="true"/>
-              <w:spacing w:before="0" w:after="200"/>
-              <w:ind w:hanging="589" w:left="1440"/>
-              <w:contextualSpacing/>
-              <w:rPr>
-                <w:rFonts w:ascii="Open Sans" w:hAnsi="Open Sans" w:cs="Open Sans"/>
-                <w:lang w:val="fr-FR"/>
-              </w:rPr>
-            </w:pPr>
-            <w:r>
-              <w:rPr>
-                <w:rFonts w:cs="Open Sans" w:ascii="Open Sans" w:hAnsi="Open Sans"/>
-                <w:kern w:val="0"/>
-                <w:lang w:val="fr-FR" w:eastAsia="en-US" w:bidi="ar-SA"/>
-              </w:rPr>
-              <w:t>Abonnement pour les téléphones dans les ascenseurs ;</w:t>
-            </w:r>
-          </w:p>
-          <w:p>
-            <w:pPr>
-              <w:pStyle w:val="Puces"/>
-              <w:widowControl w:val="false"/>
-              <w:numPr>
-                <w:ilvl w:val="0"/>
-                <w:numId w:val="44"/>
-              </w:numPr>
-              <w:suppressAutoHyphens w:val="true"/>
-              <w:spacing w:before="0" w:after="200"/>
-              <w:ind w:hanging="589" w:left="1440"/>
-              <w:contextualSpacing/>
-              <w:rPr>
-                <w:rFonts w:ascii="Open Sans" w:hAnsi="Open Sans" w:cs="Open Sans"/>
-                <w:lang w:val="fr-FR"/>
-              </w:rPr>
-            </w:pPr>
-            <w:r>
-              <w:rPr>
-                <w:rFonts w:cs="Open Sans" w:ascii="Open Sans" w:hAnsi="Open Sans"/>
-                <w:kern w:val="0"/>
-                <w:lang w:val="fr-FR" w:eastAsia="en-US" w:bidi="ar-SA"/>
-              </w:rPr>
-              <w:t>Abonnement ascenseurs ;</w:t>
-            </w:r>
-          </w:p>
-          <w:p>
-            <w:pPr>
-              <w:pStyle w:val="Puces"/>
-              <w:widowControl w:val="false"/>
-              <w:numPr>
-                <w:ilvl w:val="0"/>
-                <w:numId w:val="45"/>
-              </w:numPr>
-              <w:suppressAutoHyphens w:val="true"/>
-              <w:spacing w:before="0" w:after="200"/>
-              <w:ind w:hanging="589" w:left="1440"/>
-              <w:contextualSpacing/>
-              <w:rPr>
-                <w:rFonts w:ascii="Open Sans" w:hAnsi="Open Sans" w:cs="Open Sans"/>
-                <w:lang w:val="fr-FR"/>
-              </w:rPr>
-            </w:pPr>
-            <w:r>
-              <w:rPr>
-                <w:rFonts w:cs="Open Sans" w:ascii="Open Sans" w:hAnsi="Open Sans"/>
-                <w:kern w:val="0"/>
-                <w:lang w:val="fr-FR" w:eastAsia="en-US" w:bidi="ar-SA"/>
-              </w:rPr>
-              <w:t>Révision et entretien des extincteurs ;</w:t>
-            </w:r>
-          </w:p>
-          <w:p>
-            <w:pPr>
-              <w:pStyle w:val="Puces"/>
-              <w:widowControl w:val="false"/>
-              <w:numPr>
-                <w:ilvl w:val="0"/>
-                <w:numId w:val="46"/>
-              </w:numPr>
-              <w:suppressAutoHyphens w:val="true"/>
-              <w:spacing w:before="0" w:after="200"/>
-              <w:ind w:hanging="589" w:left="1440"/>
-              <w:contextualSpacing/>
-              <w:rPr>
-                <w:rFonts w:ascii="Open Sans" w:hAnsi="Open Sans" w:cs="Open Sans"/>
-                <w:lang w:val="fr-FR"/>
-              </w:rPr>
-            </w:pPr>
-            <w:r>
-              <w:rPr>
-                <w:rFonts w:cs="Open Sans" w:ascii="Open Sans" w:hAnsi="Open Sans"/>
-                <w:kern w:val="0"/>
-                <w:lang w:val="fr-FR" w:eastAsia="en-US" w:bidi="ar-SA"/>
-              </w:rPr>
-              <w:t>Éclairages de secours ;</w:t>
-            </w:r>
-          </w:p>
-          <w:p>
-            <w:pPr>
-              <w:pStyle w:val="Puces"/>
-              <w:widowControl w:val="false"/>
-              <w:numPr>
-                <w:ilvl w:val="0"/>
-                <w:numId w:val="47"/>
-              </w:numPr>
-              <w:suppressAutoHyphens w:val="true"/>
-              <w:spacing w:before="0" w:after="200"/>
-              <w:ind w:hanging="589" w:left="1440"/>
-              <w:contextualSpacing/>
-              <w:rPr>
-                <w:rFonts w:ascii="Open Sans" w:hAnsi="Open Sans" w:cs="Open Sans"/>
-                <w:lang w:val="fr-FR"/>
-              </w:rPr>
-            </w:pPr>
-            <w:r>
-              <w:rPr>
-                <w:rFonts w:cs="Open Sans" w:ascii="Open Sans" w:hAnsi="Open Sans"/>
-                <w:kern w:val="0"/>
-                <w:lang w:val="fr-FR" w:eastAsia="en-US" w:bidi="ar-SA"/>
-              </w:rPr>
-              <w:t>Exutoire de fumées ;</w:t>
-            </w:r>
-          </w:p>
-          <w:p>
-            <w:pPr>
-              <w:pStyle w:val="Puces"/>
-              <w:widowControl w:val="false"/>
-              <w:numPr>
-                <w:ilvl w:val="0"/>
-                <w:numId w:val="0"/>
-              </w:numPr>
-              <w:suppressAutoHyphens w:val="true"/>
-              <w:spacing w:before="0" w:after="200"/>
-              <w:ind w:hanging="567" w:left="1418"/>
-              <w:contextualSpacing/>
-              <w:rPr>
-                <w:rFonts w:ascii="Open Sans" w:hAnsi="Open Sans" w:cs="Open Sans"/>
-                <w:lang w:val="fr-FR"/>
-              </w:rPr>
-            </w:pPr>
-            <w:r>
-              <w:rPr>
-                <w:rFonts w:cs="Open Sans" w:ascii="Open Sans" w:hAnsi="Open Sans"/>
-                <w:lang w:val="fr-FR"/>
-              </w:rPr>
-            </w:r>
-          </w:p>
-          <w:p>
-            <w:pPr>
-              <w:pStyle w:val="Puces"/>
+              <w:t>Toute modification des clauses ci-dessus doit faire l’objet d’un nouvel accord écrit accepté par les parties.</w:t>
+            </w:r>
+          </w:p>
+          <w:p>
+            <w:pPr>
+              <w:pStyle w:val="Normal"/>
+              <w:widowControl w:val="false"/>
+              <w:suppressAutoHyphens w:val="true"/>
+              <w:spacing w:lineRule="auto" w:line="240" w:before="0" w:after="0"/>
+              <w:jc w:val="left"/>
+              <w:rPr>
+                <w:lang w:val="fr-FR" w:eastAsia="fr-FR"/>
+              </w:rPr>
+            </w:pPr>
+            <w:r>
+              <w:rPr>
+                <w:lang w:val="fr-FR" w:eastAsia="fr-FR"/>
+              </w:rPr>
+            </w:r>
+          </w:p>
+          <w:p>
+            <w:pPr>
+              <w:pStyle w:val="ListParagraph"/>
               <w:widowControl w:val="false"/>
               <w:numPr>
                 <w:ilvl w:val="0"/>
                 <w:numId w:val="3"/>
               </w:numPr>
               <w:suppressAutoHyphens w:val="true"/>
-              <w:spacing w:before="0" w:after="200"/>
+              <w:spacing w:lineRule="auto" w:line="240" w:before="0" w:after="0"/>
               <w:contextualSpacing/>
+              <w:jc w:val="left"/>
               <w:rPr>
                 <w:rFonts w:ascii="Open Sans" w:hAnsi="Open Sans" w:cs="Open Sans"/>
                 <w:b/>
                 <w:bCs/>
-                <w:lang w:val="fr-FR"/>
-              </w:rPr>
-            </w:pPr>
-            <w:r>
-              <w:rPr>
-                <w:rFonts w:cs="Open Sans" w:ascii="Open Sans" w:hAnsi="Open Sans"/>
+                <w:sz w:val="20"/>
+                <w:szCs w:val="20"/>
+              </w:rPr>
+            </w:pPr>
+            <w:r>
+              <w:rPr>
+                <w:rFonts w:eastAsia="Calibri" w:cs="Open Sans" w:ascii="Open Sans" w:hAnsi="Open Sans"/>
                 <w:b/>
                 <w:bCs/>
                 <w:kern w:val="0"/>
-                <w:lang w:val="fr-FR" w:eastAsia="en-US" w:bidi="ar-SA"/>
-              </w:rPr>
-              <w:t>Fiscalité</w:t>
-            </w:r>
-          </w:p>
-          <w:p>
-            <w:pPr>
-              <w:pStyle w:val="Heading2"/>
-              <w:widowControl w:val="false"/>
-              <w:numPr>
-                <w:ilvl w:val="1"/>
-                <w:numId w:val="3"/>
-              </w:numPr>
-              <w:suppressAutoHyphens w:val="true"/>
-              <w:spacing w:before="0" w:after="200"/>
-              <w:ind w:hanging="851" w:left="851"/>
-              <w:rPr>
-                <w:rFonts w:ascii="Open Sans" w:hAnsi="Open Sans" w:cs="Open Sans"/>
-                <w:szCs w:val="20"/>
-              </w:rPr>
-            </w:pPr>
-            <w:r>
-              <w:rPr>
-                <w:rFonts w:cs="Open Sans" w:ascii="Open Sans" w:hAnsi="Open Sans"/>
-                <w:kern w:val="0"/>
-                <w:szCs w:val="20"/>
-                <w:lang w:bidi="ar-SA"/>
-              </w:rPr>
-              <w:t>L’impôt foncier est à charge de l’usufruitier.</w:t>
-            </w:r>
-          </w:p>
-          <w:p>
-            <w:pPr>
-              <w:pStyle w:val="Sparation"/>
-              <w:widowControl w:val="false"/>
-              <w:suppressAutoHyphens w:val="true"/>
-              <w:spacing w:before="0" w:after="200"/>
-              <w:ind w:hanging="0" w:left="851"/>
-              <w:rPr>
-                <w:rFonts w:ascii="Open Sans" w:hAnsi="Open Sans" w:cs="Open Sans"/>
-                <w:color w:themeColor="accent6" w:val="70AD47"/>
-                <w:szCs w:val="20"/>
-              </w:rPr>
-            </w:pPr>
-            <w:r>
-              <w:rPr>
-                <w:rFonts w:cs="Open Sans" w:ascii="Open Sans" w:hAnsi="Open Sans"/>
-                <w:color w:themeColor="accent6" w:val="70AD47"/>
-                <w:kern w:val="0"/>
-                <w:szCs w:val="20"/>
-                <w:lang w:bidi="ar-SA"/>
-              </w:rPr>
-              <w:t>Impôts lors de la vente</w:t>
-            </w:r>
-          </w:p>
-          <w:p>
-            <w:pPr>
-              <w:pStyle w:val="Heading2"/>
-              <w:widowControl w:val="false"/>
-              <w:numPr>
-                <w:ilvl w:val="1"/>
-                <w:numId w:val="3"/>
-              </w:numPr>
-              <w:suppressAutoHyphens w:val="true"/>
-              <w:spacing w:before="0" w:after="200"/>
-              <w:ind w:hanging="851" w:left="851"/>
-              <w:rPr>
-                <w:rFonts w:ascii="Open Sans" w:hAnsi="Open Sans" w:cs="Open Sans"/>
-                <w:szCs w:val="20"/>
-              </w:rPr>
-            </w:pPr>
-            <w:r>
-              <w:rPr>
-                <w:rFonts w:cs="Open Sans" w:ascii="Open Sans" w:hAnsi="Open Sans"/>
-                <w:kern w:val="0"/>
-                <w:szCs w:val="20"/>
-                <w:lang w:bidi="ar-SA"/>
-              </w:rPr>
-              <w:t>Impôt sur les gains immobiliers – IGI (exclusivement cantonal et communal)</w:t>
-            </w:r>
-          </w:p>
-          <w:p>
-            <w:pPr>
-              <w:pStyle w:val="Puces"/>
-              <w:widowControl w:val="false"/>
-              <w:numPr>
-                <w:ilvl w:val="0"/>
-                <w:numId w:val="48"/>
-              </w:numPr>
-              <w:suppressAutoHyphens w:val="true"/>
-              <w:spacing w:before="0" w:after="200"/>
-              <w:ind w:hanging="589" w:left="1440"/>
-              <w:contextualSpacing/>
-              <w:rPr>
-                <w:rFonts w:ascii="Open Sans" w:hAnsi="Open Sans" w:cs="Open Sans"/>
-              </w:rPr>
-            </w:pPr>
-            <w:r>
-              <w:rPr>
-                <w:rFonts w:cs="Open Sans" w:ascii="Open Sans" w:hAnsi="Open Sans"/>
-                <w:kern w:val="0"/>
+                <w:sz w:val="20"/>
+                <w:szCs w:val="20"/>
                 <w:lang w:val="fr-CH" w:eastAsia="en-US" w:bidi="ar-SA"/>
               </w:rPr>
-              <w:t>Imposition à la date du transfert immobilier</w:t>
-            </w:r>
-          </w:p>
-          <w:p>
-            <w:pPr>
-              <w:pStyle w:val="Puces"/>
-              <w:widowControl w:val="false"/>
-              <w:numPr>
-                <w:ilvl w:val="0"/>
-                <w:numId w:val="4"/>
-              </w:numPr>
-              <w:suppressAutoHyphens w:val="true"/>
-              <w:spacing w:before="0" w:after="200"/>
-              <w:ind w:hanging="567" w:left="1418"/>
-              <w:contextualSpacing/>
-              <w:rPr>
-                <w:rFonts w:ascii="Open Sans" w:hAnsi="Open Sans" w:cs="Open Sans"/>
-              </w:rPr>
-            </w:pPr>
-            <w:r>
-              <w:rPr>
-                <w:rFonts w:cs="Open Sans" w:ascii="Open Sans" w:hAnsi="Open Sans"/>
-                <w:kern w:val="0"/>
+              <w:t>Utilisation des données récoltées</w:t>
+            </w:r>
+          </w:p>
+          <w:p>
+            <w:pPr>
+              <w:pStyle w:val="Normal"/>
+              <w:widowControl w:val="false"/>
+              <w:suppressAutoHyphens w:val="true"/>
+              <w:spacing w:lineRule="auto" w:line="240" w:before="0" w:after="0"/>
+              <w:jc w:val="left"/>
+              <w:rPr>
+                <w:rFonts w:ascii="Open Sans" w:hAnsi="Open Sans" w:cs="Open Sans"/>
+                <w:sz w:val="20"/>
+                <w:szCs w:val="20"/>
+              </w:rPr>
+            </w:pPr>
+            <w:r>
+              <w:rPr>
+                <w:rFonts w:cs="Open Sans" w:ascii="Open Sans" w:hAnsi="Open Sans"/>
+                <w:sz w:val="20"/>
+                <w:szCs w:val="20"/>
+              </w:rPr>
+            </w:r>
+          </w:p>
+          <w:p>
+            <w:pPr>
+              <w:pStyle w:val="Normal"/>
+              <w:widowControl w:val="false"/>
+              <w:suppressAutoHyphens w:val="true"/>
+              <w:spacing w:lineRule="auto" w:line="240" w:before="0" w:after="0"/>
+              <w:jc w:val="both"/>
+              <w:rPr>
+                <w:rFonts w:ascii="Open Sans" w:hAnsi="Open Sans" w:eastAsia="Calibri" w:cs="Open Sans"/>
+                <w:sz w:val="20"/>
+                <w:szCs w:val="20"/>
+              </w:rPr>
+            </w:pPr>
+            <w:r>
+              <w:rPr>
+                <w:rFonts w:eastAsia="Calibri" w:cs="Open Sans" w:ascii="Open Sans" w:hAnsi="Open Sans"/>
+                <w:kern w:val="0"/>
+                <w:sz w:val="20"/>
+                <w:szCs w:val="20"/>
                 <w:lang w:val="fr-CH" w:eastAsia="en-US" w:bidi="ar-SA"/>
               </w:rPr>
-              <w:t>La différence entre le produit d'aliénation et le prix d'acquisition (ou l'estimation fiscale) y compris les impenses est soumis à l'IGI.</w:t>
-            </w:r>
-          </w:p>
-          <w:p>
-            <w:pPr>
-              <w:pStyle w:val="Puces"/>
-              <w:widowControl w:val="false"/>
-              <w:numPr>
-                <w:ilvl w:val="0"/>
-                <w:numId w:val="4"/>
-              </w:numPr>
-              <w:suppressAutoHyphens w:val="true"/>
-              <w:spacing w:before="0" w:after="200"/>
-              <w:ind w:hanging="567" w:left="1418"/>
-              <w:contextualSpacing/>
-              <w:rPr>
-                <w:rFonts w:ascii="Open Sans" w:hAnsi="Open Sans" w:cs="Open Sans"/>
-              </w:rPr>
-            </w:pPr>
-            <w:r>
-              <w:rPr>
-                <w:rFonts w:cs="Open Sans" w:ascii="Open Sans" w:hAnsi="Open Sans"/>
-                <w:kern w:val="0"/>
-                <w:lang w:val="fr-CH" w:eastAsia="en-US" w:bidi="ar-SA"/>
-              </w:rPr>
-              <w:t>Le produit d'aliénation se compose des éléments suivants :</w:t>
-            </w:r>
-          </w:p>
-          <w:p>
-            <w:pPr>
-              <w:pStyle w:val="Puces"/>
-              <w:widowControl w:val="false"/>
-              <w:numPr>
-                <w:ilvl w:val="1"/>
-                <w:numId w:val="4"/>
-              </w:numPr>
-              <w:suppressAutoHyphens w:val="true"/>
-              <w:spacing w:before="0" w:after="200"/>
-              <w:contextualSpacing/>
-              <w:rPr>
-                <w:rFonts w:ascii="Open Sans" w:hAnsi="Open Sans" w:cs="Open Sans"/>
-              </w:rPr>
-            </w:pPr>
-            <w:r>
-              <w:rPr>
-                <w:rFonts w:cs="Open Sans" w:ascii="Open Sans" w:hAnsi="Open Sans"/>
-                <w:kern w:val="0"/>
-                <w:lang w:val="fr-CH" w:eastAsia="en-US" w:bidi="ar-SA"/>
-              </w:rPr>
-              <w:t>Le capital initial (bouquet)</w:t>
-            </w:r>
-          </w:p>
-          <w:p>
-            <w:pPr>
-              <w:pStyle w:val="Puces"/>
-              <w:widowControl w:val="false"/>
-              <w:numPr>
-                <w:ilvl w:val="1"/>
-                <w:numId w:val="4"/>
-              </w:numPr>
-              <w:suppressAutoHyphens w:val="true"/>
-              <w:spacing w:before="0" w:after="200"/>
-              <w:contextualSpacing/>
-              <w:rPr>
-                <w:rFonts w:ascii="Open Sans" w:hAnsi="Open Sans" w:cs="Open Sans"/>
-              </w:rPr>
-            </w:pPr>
-            <w:r>
-              <w:rPr>
-                <w:rFonts w:cs="Open Sans" w:ascii="Open Sans" w:hAnsi="Open Sans"/>
-                <w:kern w:val="0"/>
-                <w:lang w:val="fr-CH" w:eastAsia="en-US" w:bidi="ar-SA"/>
-              </w:rPr>
-              <w:t>La rente viagère capitalisée</w:t>
-            </w:r>
-          </w:p>
-          <w:p>
-            <w:pPr>
-              <w:pStyle w:val="Puces"/>
-              <w:widowControl w:val="false"/>
-              <w:numPr>
-                <w:ilvl w:val="1"/>
-                <w:numId w:val="4"/>
-              </w:numPr>
-              <w:suppressAutoHyphens w:val="true"/>
-              <w:spacing w:before="0" w:after="200"/>
-              <w:contextualSpacing/>
-              <w:rPr>
-                <w:rFonts w:ascii="Open Sans" w:hAnsi="Open Sans" w:cs="Open Sans"/>
-              </w:rPr>
-            </w:pPr>
-            <w:r>
-              <w:rPr>
-                <w:rFonts w:cs="Open Sans" w:ascii="Open Sans" w:hAnsi="Open Sans"/>
-                <w:kern w:val="0"/>
-                <w:lang w:val="fr-CH" w:eastAsia="en-US" w:bidi="ar-SA"/>
-              </w:rPr>
-              <w:t>La valeur capitalisée de l'usufruit (viager occupé)</w:t>
-            </w:r>
-          </w:p>
-          <w:p>
-            <w:pPr>
-              <w:pStyle w:val="Puces"/>
-              <w:widowControl w:val="false"/>
-              <w:numPr>
-                <w:ilvl w:val="0"/>
-                <w:numId w:val="4"/>
-              </w:numPr>
-              <w:suppressAutoHyphens w:val="true"/>
-              <w:spacing w:before="0" w:after="200"/>
-              <w:ind w:hanging="567" w:left="1418"/>
-              <w:contextualSpacing/>
-              <w:rPr>
-                <w:rFonts w:ascii="Open Sans" w:hAnsi="Open Sans" w:cs="Open Sans"/>
-              </w:rPr>
-            </w:pPr>
-            <w:r>
-              <w:rPr>
-                <w:rFonts w:cs="Open Sans" w:ascii="Open Sans" w:hAnsi="Open Sans"/>
-                <w:kern w:val="0"/>
-                <w:lang w:val="fr-CH" w:eastAsia="en-US" w:bidi="ar-SA"/>
-              </w:rPr>
-              <w:t>Le Taux d’imposition dépend du domicile de l’immeuble.</w:t>
-            </w:r>
-          </w:p>
-          <w:p>
-            <w:pPr>
-              <w:pStyle w:val="Puces"/>
-              <w:widowControl w:val="false"/>
-              <w:numPr>
-                <w:ilvl w:val="1"/>
-                <w:numId w:val="4"/>
-              </w:numPr>
-              <w:suppressAutoHyphens w:val="true"/>
-              <w:spacing w:before="0" w:after="200"/>
-              <w:contextualSpacing/>
-              <w:rPr>
-                <w:rFonts w:ascii="Open Sans" w:hAnsi="Open Sans" w:cs="Open Sans"/>
-              </w:rPr>
-            </w:pPr>
-            <w:r>
-              <w:rPr>
-                <w:rFonts w:cs="Open Sans" w:ascii="Open Sans" w:hAnsi="Open Sans"/>
-                <w:kern w:val="0"/>
-                <w:lang w:val="fr-CH" w:eastAsia="en-US" w:bidi="ar-SA"/>
-              </w:rPr>
-              <w:t>Par exemple sur Vaud : 30% (jusqu'à 1 an) jusqu'à 7% (dès 24 ans) en fonction de la durée de possession</w:t>
-            </w:r>
-          </w:p>
-          <w:p>
-            <w:pPr>
-              <w:pStyle w:val="Puces"/>
-              <w:widowControl w:val="false"/>
-              <w:numPr>
-                <w:ilvl w:val="1"/>
-                <w:numId w:val="4"/>
-              </w:numPr>
-              <w:suppressAutoHyphens w:val="true"/>
-              <w:spacing w:before="0" w:after="200"/>
-              <w:contextualSpacing/>
-              <w:rPr>
-                <w:rFonts w:ascii="Open Sans" w:hAnsi="Open Sans" w:cs="Open Sans"/>
-              </w:rPr>
-            </w:pPr>
-            <w:r>
-              <w:rPr>
-                <w:rFonts w:cs="Open Sans" w:ascii="Open Sans" w:hAnsi="Open Sans"/>
-                <w:kern w:val="0"/>
-                <w:lang w:val="fr-CH" w:eastAsia="en-US" w:bidi="ar-SA"/>
-              </w:rPr>
-              <w:t>Autre exemple sur Genève : de 50% à 0% (dès 26 ans) en fonction de la durée de possession.</w:t>
-            </w:r>
-          </w:p>
-          <w:p>
-            <w:pPr>
-              <w:pStyle w:val="Sparation"/>
-              <w:widowControl w:val="false"/>
-              <w:suppressAutoHyphens w:val="true"/>
-              <w:spacing w:before="0" w:after="200"/>
-              <w:ind w:hanging="0" w:left="851"/>
-              <w:rPr>
-                <w:rFonts w:ascii="Open Sans" w:hAnsi="Open Sans" w:cs="Open Sans"/>
-                <w:color w:themeColor="accent6" w:val="70AD47"/>
-                <w:szCs w:val="20"/>
-              </w:rPr>
-            </w:pPr>
-            <w:r>
-              <w:rPr>
-                <w:rFonts w:cs="Open Sans" w:ascii="Open Sans" w:hAnsi="Open Sans"/>
-                <w:color w:themeColor="accent6" w:val="70AD47"/>
-                <w:kern w:val="0"/>
-                <w:szCs w:val="20"/>
-                <w:lang w:bidi="ar-SA"/>
-              </w:rPr>
-              <w:t>Impôts durant le viager</w:t>
-            </w:r>
-          </w:p>
-          <w:p>
-            <w:pPr>
-              <w:pStyle w:val="Heading2"/>
-              <w:widowControl w:val="false"/>
-              <w:numPr>
-                <w:ilvl w:val="1"/>
-                <w:numId w:val="3"/>
-              </w:numPr>
-              <w:suppressAutoHyphens w:val="true"/>
-              <w:spacing w:before="0" w:after="200"/>
-              <w:ind w:hanging="851" w:left="851"/>
-              <w:rPr>
-                <w:rFonts w:ascii="Open Sans" w:hAnsi="Open Sans" w:cs="Open Sans"/>
-                <w:szCs w:val="20"/>
-              </w:rPr>
-            </w:pPr>
-            <w:r>
-              <w:rPr>
-                <w:rFonts w:cs="Open Sans" w:ascii="Open Sans" w:hAnsi="Open Sans"/>
-                <w:kern w:val="0"/>
-                <w:szCs w:val="20"/>
-                <w:lang w:bidi="ar-SA"/>
-              </w:rPr>
-              <w:t>Impôt sur le revenu</w:t>
-            </w:r>
-          </w:p>
-          <w:p>
-            <w:pPr>
-              <w:pStyle w:val="Puces"/>
-              <w:widowControl w:val="false"/>
-              <w:numPr>
-                <w:ilvl w:val="0"/>
-                <w:numId w:val="49"/>
-              </w:numPr>
-              <w:suppressAutoHyphens w:val="true"/>
-              <w:spacing w:before="0" w:after="200"/>
-              <w:ind w:hanging="589" w:left="1440"/>
-              <w:contextualSpacing/>
-              <w:rPr>
-                <w:rFonts w:ascii="Open Sans" w:hAnsi="Open Sans" w:cs="Open Sans"/>
-                <w:lang w:val="fr-FR" w:eastAsia="fr-FR"/>
-              </w:rPr>
-            </w:pPr>
-            <w:r>
-              <w:rPr>
-                <w:rFonts w:cs="Open Sans" w:ascii="Open Sans" w:hAnsi="Open Sans"/>
-                <w:kern w:val="0"/>
-                <w:lang w:val="fr-FR" w:eastAsia="fr-FR" w:bidi="ar-SA"/>
-              </w:rPr>
-              <w:t>Rente viagère : Imposition à raison de 40% (imposition de la part d'intérêt)</w:t>
-            </w:r>
-          </w:p>
-          <w:p>
-            <w:pPr>
-              <w:pStyle w:val="Puces"/>
-              <w:widowControl w:val="false"/>
-              <w:numPr>
-                <w:ilvl w:val="0"/>
-                <w:numId w:val="50"/>
-              </w:numPr>
-              <w:suppressAutoHyphens w:val="true"/>
-              <w:spacing w:before="0" w:after="200"/>
-              <w:ind w:hanging="589" w:left="1440"/>
-              <w:contextualSpacing/>
-              <w:rPr>
-                <w:rFonts w:ascii="Open Sans" w:hAnsi="Open Sans" w:cs="Open Sans"/>
-                <w:lang w:val="fr-FR" w:eastAsia="fr-FR"/>
-              </w:rPr>
-            </w:pPr>
-            <w:r>
-              <w:rPr>
-                <w:rFonts w:cs="Open Sans" w:ascii="Open Sans" w:hAnsi="Open Sans"/>
-                <w:kern w:val="0"/>
-                <w:lang w:val="fr-FR" w:eastAsia="fr-FR" w:bidi="ar-SA"/>
-              </w:rPr>
-              <w:t>Usufruit : Imposition de la valeur locative / loyer encaissé par l'usufruitier le cas échéant</w:t>
-            </w:r>
-          </w:p>
-          <w:p>
-            <w:pPr>
-              <w:pStyle w:val="Puces"/>
-              <w:widowControl w:val="false"/>
-              <w:numPr>
-                <w:ilvl w:val="0"/>
-                <w:numId w:val="51"/>
-              </w:numPr>
-              <w:suppressAutoHyphens w:val="true"/>
-              <w:spacing w:before="0" w:after="200"/>
-              <w:ind w:hanging="589" w:left="1440"/>
-              <w:contextualSpacing/>
-              <w:rPr>
-                <w:rFonts w:ascii="Open Sans" w:hAnsi="Open Sans" w:cs="Open Sans"/>
-                <w:lang w:val="fr-FR" w:eastAsia="fr-FR"/>
-              </w:rPr>
-            </w:pPr>
-            <w:r>
-              <w:rPr>
-                <w:rFonts w:cs="Open Sans" w:ascii="Open Sans" w:hAnsi="Open Sans"/>
-                <w:kern w:val="0"/>
-                <w:lang w:val="fr-FR" w:eastAsia="fr-FR" w:bidi="ar-SA"/>
-              </w:rPr>
-              <w:t>Intérêts hypothécaires &amp; frais d'entretien du bien immobilier déductibles (frais d'entretien ordinaires, impôts et taxes, primes d'assurances)</w:t>
-            </w:r>
-          </w:p>
-          <w:p>
-            <w:pPr>
-              <w:pStyle w:val="Heading2"/>
-              <w:widowControl w:val="false"/>
-              <w:numPr>
-                <w:ilvl w:val="1"/>
-                <w:numId w:val="3"/>
-              </w:numPr>
-              <w:suppressAutoHyphens w:val="true"/>
-              <w:spacing w:before="0" w:after="200"/>
-              <w:ind w:hanging="851" w:left="851"/>
-              <w:rPr>
-                <w:rFonts w:ascii="Open Sans" w:hAnsi="Open Sans" w:cs="Open Sans"/>
-                <w:szCs w:val="20"/>
-              </w:rPr>
-            </w:pPr>
-            <w:r>
-              <w:rPr>
-                <w:rFonts w:cs="Open Sans" w:ascii="Open Sans" w:hAnsi="Open Sans"/>
-                <w:kern w:val="0"/>
-                <w:szCs w:val="20"/>
-                <w:lang w:bidi="ar-SA"/>
-              </w:rPr>
-              <w:t>Impôt sur la fortune</w:t>
-            </w:r>
-          </w:p>
-          <w:p>
-            <w:pPr>
-              <w:pStyle w:val="Puces"/>
-              <w:widowControl w:val="false"/>
-              <w:numPr>
-                <w:ilvl w:val="0"/>
-                <w:numId w:val="52"/>
-              </w:numPr>
-              <w:suppressAutoHyphens w:val="true"/>
-              <w:spacing w:before="0" w:after="200"/>
-              <w:ind w:hanging="589" w:left="1440"/>
-              <w:contextualSpacing/>
-              <w:rPr>
-                <w:rFonts w:ascii="Open Sans" w:hAnsi="Open Sans" w:cs="Open Sans"/>
-                <w:lang w:val="fr-FR" w:eastAsia="fr-FR"/>
-              </w:rPr>
-            </w:pPr>
-            <w:r>
-              <w:rPr>
-                <w:rFonts w:cs="Open Sans" w:ascii="Open Sans" w:hAnsi="Open Sans"/>
-                <w:kern w:val="0"/>
-                <w:lang w:val="fr-FR" w:eastAsia="fr-FR" w:bidi="ar-SA"/>
-              </w:rPr>
-              <w:t>Fortune mobilière (Etat des titres et des créances) : Solde au 31 décembre du bouquet (capital initial)</w:t>
-            </w:r>
-          </w:p>
-          <w:p>
-            <w:pPr>
-              <w:pStyle w:val="Puces"/>
-              <w:widowControl w:val="false"/>
-              <w:numPr>
-                <w:ilvl w:val="0"/>
-                <w:numId w:val="4"/>
-              </w:numPr>
-              <w:suppressAutoHyphens w:val="true"/>
-              <w:spacing w:before="0" w:after="200"/>
-              <w:ind w:hanging="567" w:left="1418"/>
-              <w:contextualSpacing/>
-              <w:rPr>
-                <w:rFonts w:ascii="Open Sans" w:hAnsi="Open Sans" w:cs="Open Sans"/>
-                <w:lang w:val="fr-FR" w:eastAsia="fr-FR"/>
-              </w:rPr>
-            </w:pPr>
-            <w:r>
-              <w:rPr>
-                <w:rFonts w:cs="Open Sans" w:ascii="Open Sans" w:hAnsi="Open Sans"/>
-                <w:kern w:val="0"/>
-                <w:lang w:val="fr-FR" w:eastAsia="fr-FR" w:bidi="ar-SA"/>
-              </w:rPr>
-              <w:t>Usufruit : Estimation fiscale du bien est soumise à l'impôt sur la fortune. Les dettes hypothécaires y relatives sont déductibles.</w:t>
-            </w:r>
-          </w:p>
-          <w:p>
-            <w:pPr>
-              <w:pStyle w:val="Sparation"/>
-              <w:widowControl w:val="false"/>
-              <w:suppressAutoHyphens w:val="true"/>
-              <w:spacing w:before="0" w:after="200"/>
-              <w:ind w:hanging="0" w:left="0"/>
-              <w:rPr>
-                <w:rFonts w:ascii="Open Sans" w:hAnsi="Open Sans" w:cs="Open Sans"/>
-                <w:szCs w:val="20"/>
-              </w:rPr>
-            </w:pPr>
-            <w:r>
-              <w:rPr>
-                <w:rFonts w:cs="Open Sans" w:ascii="Open Sans" w:hAnsi="Open Sans"/>
-                <w:szCs w:val="20"/>
-              </w:rPr>
-            </w:r>
-          </w:p>
-          <w:p>
-            <w:pPr>
-              <w:pStyle w:val="Sparation"/>
-              <w:widowControl w:val="false"/>
-              <w:suppressAutoHyphens w:val="true"/>
-              <w:spacing w:before="0" w:after="200"/>
-              <w:ind w:hanging="0" w:left="851"/>
-              <w:rPr>
-                <w:rFonts w:ascii="Open Sans" w:hAnsi="Open Sans" w:cs="Open Sans"/>
-                <w:color w:themeColor="accent6" w:val="70AD47"/>
-                <w:szCs w:val="20"/>
-              </w:rPr>
-            </w:pPr>
-            <w:r>
-              <w:rPr>
-                <w:rFonts w:cs="Open Sans" w:ascii="Open Sans" w:hAnsi="Open Sans"/>
-                <w:color w:themeColor="accent6" w:val="70AD47"/>
-                <w:kern w:val="0"/>
-                <w:szCs w:val="20"/>
-                <w:lang w:bidi="ar-SA"/>
-              </w:rPr>
-              <w:t>Impôts en cas de décès de l’usufruitier (crédirentier)</w:t>
-            </w:r>
-          </w:p>
-          <w:p>
-            <w:pPr>
-              <w:pStyle w:val="Heading2"/>
-              <w:widowControl w:val="false"/>
-              <w:numPr>
-                <w:ilvl w:val="1"/>
-                <w:numId w:val="3"/>
-              </w:numPr>
-              <w:suppressAutoHyphens w:val="true"/>
-              <w:spacing w:before="0" w:after="200"/>
-              <w:ind w:hanging="851" w:left="851"/>
-              <w:rPr>
-                <w:rFonts w:ascii="Open Sans" w:hAnsi="Open Sans" w:cs="Open Sans"/>
-                <w:szCs w:val="20"/>
-              </w:rPr>
-            </w:pPr>
-            <w:r>
-              <w:rPr>
-                <w:rFonts w:cs="Open Sans" w:ascii="Open Sans" w:hAnsi="Open Sans"/>
-                <w:kern w:val="0"/>
-                <w:szCs w:val="20"/>
-                <w:lang w:bidi="ar-SA"/>
-              </w:rPr>
-              <w:t>Impôt sur le revenu : fin de l’assujettissement à l’impôt</w:t>
-            </w:r>
-          </w:p>
-          <w:p>
-            <w:pPr>
-              <w:pStyle w:val="Heading2"/>
-              <w:widowControl w:val="false"/>
-              <w:numPr>
-                <w:ilvl w:val="1"/>
-                <w:numId w:val="3"/>
-              </w:numPr>
-              <w:suppressAutoHyphens w:val="true"/>
-              <w:spacing w:before="0" w:after="200"/>
-              <w:ind w:hanging="851" w:left="851"/>
-              <w:rPr>
-                <w:rFonts w:ascii="Open Sans" w:hAnsi="Open Sans" w:cs="Open Sans"/>
-                <w:szCs w:val="20"/>
-              </w:rPr>
-            </w:pPr>
-            <w:r>
-              <w:rPr>
-                <w:rFonts w:cs="Open Sans" w:ascii="Open Sans" w:hAnsi="Open Sans"/>
-                <w:kern w:val="0"/>
-                <w:szCs w:val="20"/>
-                <w:lang w:bidi="ar-SA"/>
-              </w:rPr>
-              <w:t>Impôt sur la fortune : fin de l’assujettissement à l’impôt</w:t>
-            </w:r>
-          </w:p>
-          <w:p>
-            <w:pPr>
-              <w:pStyle w:val="Heading2"/>
-              <w:widowControl w:val="false"/>
-              <w:numPr>
-                <w:ilvl w:val="1"/>
-                <w:numId w:val="3"/>
-              </w:numPr>
-              <w:suppressAutoHyphens w:val="true"/>
-              <w:spacing w:before="0" w:after="200"/>
-              <w:ind w:hanging="851" w:left="851"/>
-              <w:rPr>
-                <w:rFonts w:ascii="Open Sans" w:hAnsi="Open Sans" w:cs="Open Sans"/>
-                <w:szCs w:val="20"/>
-              </w:rPr>
-            </w:pPr>
-            <w:r>
-              <w:rPr>
-                <w:rFonts w:cs="Open Sans" w:ascii="Open Sans" w:hAnsi="Open Sans"/>
-                <w:kern w:val="0"/>
-                <w:szCs w:val="20"/>
-                <w:lang w:bidi="ar-SA"/>
-              </w:rPr>
-              <w:t>Impôt sur les successions : l’extinction d’usufruit n’est pas soumise à l’impôt sur les successions</w:t>
+              <w:t>En sollicitant une simulation et/ou offre de la part de Viager Suisse &amp; Cie SCmPC ou de la part de sociétés collaborant avec Viager Suisse &amp; Cie SCmPC, notamment Viage SA, Genève, vous donnez votre accord à l’utilisation des données récoltées dans le cadre d’une potentielle vente en mode viager (y compris données personnelles, données financières, montant des rentes AVS / 2ème pilier / 3ème pilier, déclarations d’impôts et copie de carte d’identité) par (i) Viager Suisse &amp; Cie SCmPC, (ii) Viage SA, (iii) GefiSwiss SA, (iv) l’auditeur de Viager Suisse &amp; Cie SCmPC ainsi que (v) l’Autorité de surveillance des marchés financiers (FINMA).</w:t>
+            </w:r>
+          </w:p>
+          <w:p>
+            <w:pPr>
+              <w:pStyle w:val="Normal"/>
+              <w:widowControl w:val="false"/>
+              <w:suppressAutoHyphens w:val="true"/>
+              <w:spacing w:lineRule="auto" w:line="240" w:before="0" w:after="0"/>
+              <w:jc w:val="both"/>
+              <w:rPr>
+                <w:rFonts w:ascii="Open Sans" w:hAnsi="Open Sans" w:eastAsia="Calibri" w:cs="Open Sans"/>
+                <w:sz w:val="20"/>
+                <w:szCs w:val="20"/>
+              </w:rPr>
+            </w:pPr>
+            <w:r>
+              <w:rPr>
+                <w:rFonts w:eastAsia="Calibri" w:cs="Open Sans" w:ascii="Open Sans" w:hAnsi="Open Sans"/>
+                <w:sz w:val="20"/>
+                <w:szCs w:val="20"/>
+              </w:rPr>
             </w:r>
           </w:p>
           <w:p>
@@ -4000,7 +4239,7 @@
               <w:suppressAutoHyphens w:val="true"/>
               <w:spacing w:lineRule="auto" w:line="240" w:before="0" w:after="0"/>
               <w:contextualSpacing/>
-              <w:jc w:val="left"/>
+              <w:jc w:val="both"/>
               <w:rPr>
                 <w:rFonts w:ascii="Open Sans" w:hAnsi="Open Sans" w:cs="Open Sans"/>
                 <w:b/>
@@ -4019,29 +4258,77 @@
                 <w:szCs w:val="20"/>
                 <w:lang w:val="fr-CH" w:eastAsia="en-US" w:bidi="ar-SA"/>
               </w:rPr>
-              <w:t>Succession :</w:t>
-            </w:r>
-          </w:p>
-          <w:p>
-            <w:pPr>
-              <w:pStyle w:val="ListParagraph"/>
+              <w:t>Expertise finale du bien</w:t>
+            </w:r>
+          </w:p>
+          <w:p>
+            <w:pPr>
+              <w:pStyle w:val="Normal"/>
               <w:widowControl w:val="false"/>
               <w:suppressAutoHyphens w:val="true"/>
               <w:spacing w:lineRule="auto" w:line="240" w:before="0" w:after="0"/>
-              <w:contextualSpacing/>
-              <w:jc w:val="left"/>
-              <w:rPr>
-                <w:rFonts w:ascii="Open Sans" w:hAnsi="Open Sans" w:cs="Open Sans"/>
-                <w:sz w:val="20"/>
-                <w:szCs w:val="20"/>
-              </w:rPr>
-            </w:pPr>
-            <w:r>
-              <w:rPr>
-                <w:rFonts w:cs="Open Sans" w:ascii="Open Sans" w:hAnsi="Open Sans"/>
-                <w:sz w:val="20"/>
-                <w:szCs w:val="20"/>
-              </w:rPr>
+              <w:jc w:val="both"/>
+              <w:rPr>
+                <w:rFonts w:ascii="Open Sans" w:hAnsi="Open Sans" w:cs="Open Sans"/>
+                <w:sz w:val="20"/>
+                <w:szCs w:val="20"/>
+              </w:rPr>
+            </w:pPr>
+            <w:r>
+              <w:rPr>
+                <w:rFonts w:cs="Open Sans" w:ascii="Open Sans" w:hAnsi="Open Sans"/>
+                <w:sz w:val="20"/>
+                <w:szCs w:val="20"/>
+              </w:rPr>
+            </w:r>
+          </w:p>
+          <w:p>
+            <w:pPr>
+              <w:pStyle w:val="Normal"/>
+              <w:widowControl/>
+              <w:suppressAutoHyphens w:val="true"/>
+              <w:spacing w:before="0" w:after="160"/>
+              <w:jc w:val="both"/>
+              <w:rPr>
+                <w:rFonts w:ascii="Open Sans" w:hAnsi="Open Sans" w:cs="Open Sans"/>
+                <w:sz w:val="20"/>
+                <w:szCs w:val="20"/>
+              </w:rPr>
+            </w:pPr>
+            <w:r>
+              <w:rPr>
+                <w:rFonts w:eastAsia="Calibri" w:cs="Open Sans" w:ascii="Open Sans" w:hAnsi="Open Sans"/>
+                <w:kern w:val="0"/>
+                <w:sz w:val="20"/>
+                <w:szCs w:val="20"/>
+                <w:lang w:val="fr-CH" w:eastAsia="en-US" w:bidi="ar-SA"/>
+              </w:rPr>
+              <w:t>Le client s’engage par la présente à payer les frais d’expertise de son bien immobilier, d’un montant compris entre CHF 1'500.- et CHF 2'000.- si toutefois il ne va pas au bout du processus de vente auprès du fonds Viager Swiss SCMPC.</w:t>
+            </w:r>
+          </w:p>
+          <w:p>
+            <w:pPr>
+              <w:pStyle w:val="Normal"/>
+              <w:widowControl w:val="false"/>
+              <w:suppressAutoHyphens w:val="true"/>
+              <w:spacing w:lineRule="auto" w:line="240" w:before="0" w:after="0"/>
+              <w:jc w:val="center"/>
+              <w:rPr>
+                <w:rFonts w:ascii="Open Sans" w:hAnsi="Open Sans" w:cs="Open Sans"/>
+                <w:sz w:val="20"/>
+                <w:szCs w:val="20"/>
+              </w:rPr>
+            </w:pPr>
+            <w:r>
+              <w:rPr>
+                <w:rFonts w:eastAsia="Calibri" w:cs="Open Sans" w:ascii="Open Sans" w:hAnsi="Open Sans"/>
+                <w:kern w:val="0"/>
+                <w:sz w:val="20"/>
+                <w:szCs w:val="20"/>
+                <w:lang w:val="fr-CH" w:eastAsia="en-US" w:bidi="ar-SA"/>
+              </w:rPr>
+              <w:t>----------------------------------------</w:t>
+              <w:br/>
             </w:r>
           </w:p>
           <w:p>
@@ -4053,8 +4340,6 @@
               <w:jc w:val="left"/>
               <w:rPr>
                 <w:rFonts w:ascii="Open Sans" w:hAnsi="Open Sans" w:cs="Open Sans"/>
-                <w:sz w:val="20"/>
-                <w:szCs w:val="20"/>
               </w:rPr>
             </w:pPr>
             <w:r>
@@ -4065,7 +4350,7 @@
                 <w:szCs w:val="20"/>
                 <w:lang w:val="fr-CH" w:eastAsia="en-US" w:bidi="ar-SA"/>
               </w:rPr>
-              <w:t>L’usufruit ne passe pas aux héritiers et s’éteint au décès de l’usufruitier ou de son conjoint.</w:t>
+              <w:t>Mise en place d’un testament ou pacte successoral :   OUI / NON</w:t>
             </w:r>
           </w:p>
           <w:p>
@@ -4076,7 +4361,7 @@
               <w:spacing w:lineRule="auto" w:line="240" w:before="0" w:after="0"/>
               <w:jc w:val="left"/>
               <w:rPr>
-                <w:rFonts w:ascii="Open Sans" w:hAnsi="Open Sans" w:eastAsia="Calibri" w:cs="Open Sans"/>
+                <w:rFonts w:ascii="Open Sans" w:hAnsi="Open Sans" w:cs="Open Sans"/>
                 <w:sz w:val="20"/>
                 <w:szCs w:val="20"/>
               </w:rPr>
@@ -4089,7 +4374,7 @@
                 <w:szCs w:val="20"/>
                 <w:lang w:val="fr-CH" w:eastAsia="en-US" w:bidi="ar-SA"/>
               </w:rPr>
-              <w:t>Le bien immobilier vendu n’entre pas dans la succession et les héritiers n’ont en principe pas de droit à cet égard. Ainsi, il est important de les en informer au préalable.</w:t>
+              <w:t>Remarques :</w:t>
             </w:r>
           </w:p>
           <w:p>
@@ -4115,148 +4400,13 @@
           </w:p>
           <w:p>
             <w:pPr>
-              <w:pStyle w:val="ListParagraph"/>
-              <w:widowControl w:val="false"/>
-              <w:numPr>
-                <w:ilvl w:val="0"/>
-                <w:numId w:val="3"/>
-              </w:numPr>
-              <w:suppressAutoHyphens w:val="true"/>
-              <w:spacing w:lineRule="auto" w:line="240" w:before="0" w:after="0"/>
-              <w:contextualSpacing/>
-              <w:jc w:val="left"/>
-              <w:rPr>
-                <w:rFonts w:ascii="Open Sans" w:hAnsi="Open Sans" w:cs="Open Sans"/>
-                <w:b/>
-                <w:bCs/>
-                <w:sz w:val="20"/>
-                <w:szCs w:val="20"/>
-              </w:rPr>
-            </w:pPr>
-            <w:r>
-              <w:rPr>
-                <w:rFonts w:eastAsia="Calibri" w:cs="Open Sans" w:ascii="Open Sans" w:hAnsi="Open Sans"/>
-                <w:b/>
-                <w:bCs/>
-                <w:kern w:val="0"/>
-                <w:sz w:val="20"/>
-                <w:szCs w:val="20"/>
-                <w:lang w:val="fr-CH" w:eastAsia="en-US" w:bidi="ar-SA"/>
-              </w:rPr>
-              <w:t>For :</w:t>
-            </w:r>
-          </w:p>
-          <w:p>
-            <w:pPr>
-              <w:pStyle w:val="ListParagraph"/>
-              <w:widowControl w:val="false"/>
-              <w:suppressAutoHyphens w:val="true"/>
-              <w:spacing w:lineRule="auto" w:line="240" w:before="0" w:after="0"/>
-              <w:contextualSpacing/>
-              <w:jc w:val="left"/>
-              <w:rPr>
-                <w:rFonts w:ascii="Open Sans" w:hAnsi="Open Sans" w:cs="Open Sans"/>
-                <w:b/>
-                <w:bCs/>
-                <w:sz w:val="20"/>
-                <w:szCs w:val="20"/>
-              </w:rPr>
-            </w:pPr>
-            <w:r>
-              <w:rPr>
-                <w:rFonts w:cs="Open Sans" w:ascii="Open Sans" w:hAnsi="Open Sans"/>
-                <w:b/>
-                <w:bCs/>
-                <w:sz w:val="20"/>
-                <w:szCs w:val="20"/>
-              </w:rPr>
-            </w:r>
-          </w:p>
-          <w:p>
-            <w:pPr>
-              <w:pStyle w:val="Heading2"/>
-              <w:widowControl w:val="false"/>
-              <w:numPr>
-                <w:ilvl w:val="1"/>
-                <w:numId w:val="3"/>
-              </w:numPr>
-              <w:suppressAutoHyphens w:val="true"/>
-              <w:spacing w:before="0" w:after="200"/>
-              <w:ind w:hanging="851" w:left="851"/>
-              <w:rPr>
-                <w:rFonts w:ascii="Open Sans" w:hAnsi="Open Sans" w:cs="Open Sans"/>
-                <w:szCs w:val="20"/>
-              </w:rPr>
-            </w:pPr>
-            <w:r>
-              <w:rPr>
-                <w:rFonts w:cs="Open Sans" w:ascii="Open Sans" w:hAnsi="Open Sans"/>
-                <w:kern w:val="0"/>
-                <w:szCs w:val="20"/>
-                <w:lang w:bidi="ar-SA"/>
-              </w:rPr>
-              <w:t>Le for juridique est à Lausanne.</w:t>
-            </w:r>
-          </w:p>
-          <w:p>
-            <w:pPr>
-              <w:pStyle w:val="Heading2"/>
-              <w:widowControl w:val="false"/>
-              <w:numPr>
-                <w:ilvl w:val="1"/>
-                <w:numId w:val="3"/>
-              </w:numPr>
-              <w:suppressAutoHyphens w:val="true"/>
-              <w:spacing w:before="0" w:after="200"/>
-              <w:ind w:hanging="851" w:left="851"/>
-              <w:rPr>
-                <w:rFonts w:ascii="Open Sans" w:hAnsi="Open Sans" w:cs="Open Sans"/>
-                <w:szCs w:val="20"/>
-              </w:rPr>
-            </w:pPr>
-            <w:r>
-              <w:rPr>
-                <w:rFonts w:cs="Open Sans" w:ascii="Open Sans" w:hAnsi="Open Sans"/>
-                <w:kern w:val="0"/>
-                <w:szCs w:val="20"/>
-                <w:lang w:bidi="ar-SA"/>
-              </w:rPr>
-              <w:t>Toute modification des clauses ci-dessus doit faire l’objet d’un nouvel accord écrit accepté par les parties.</w:t>
-            </w:r>
-          </w:p>
-          <w:p>
-            <w:pPr>
               <w:pStyle w:val="Normal"/>
               <w:widowControl w:val="false"/>
               <w:suppressAutoHyphens w:val="true"/>
               <w:spacing w:lineRule="auto" w:line="240" w:before="0" w:after="0"/>
               <w:jc w:val="left"/>
               <w:rPr>
-                <w:lang w:val="fr-FR" w:eastAsia="fr-FR"/>
-              </w:rPr>
-            </w:pPr>
-            <w:r>
-              <w:rPr>
-                <w:lang w:val="fr-FR" w:eastAsia="fr-FR"/>
-              </w:rPr>
-            </w:r>
-          </w:p>
-          <w:p>
-            <w:pPr>
-              <w:pStyle w:val="ListParagraph"/>
-              <w:widowControl w:val="false"/>
-              <w:numPr>
-                <w:ilvl w:val="0"/>
-                <w:numId w:val="3"/>
-              </w:numPr>
-              <w:suppressAutoHyphens w:val="true"/>
-              <w:spacing w:lineRule="auto" w:line="240" w:before="0" w:after="0"/>
-              <w:contextualSpacing/>
-              <w:jc w:val="left"/>
-              <w:rPr>
-                <w:rFonts w:ascii="Open Sans" w:hAnsi="Open Sans" w:cs="Open Sans"/>
-                <w:b/>
-                <w:bCs/>
+                <w:rFonts w:ascii="Open Sans" w:hAnsi="Open Sans" w:cs="Open Sans"/>
                 <w:sz w:val="20"/>
                 <w:szCs w:val="20"/>
               </w:rPr>
@@ -4264,358 +4414,12 @@
             <w:r>
               <w:rPr>
                 <w:rFonts w:eastAsia="Calibri" w:cs="Open Sans" w:ascii="Open Sans" w:hAnsi="Open Sans"/>
-                <w:b/>
-                <w:bCs/>
                 <w:kern w:val="0"/>
                 <w:sz w:val="20"/>
                 <w:szCs w:val="20"/>
                 <w:lang w:val="fr-CH" w:eastAsia="en-US" w:bidi="ar-SA"/>
               </w:rPr>
-              <w:t>Utilisation des données récoltées</w:t>
-            </w:r>
-          </w:p>
-          <w:p>
-            <w:pPr>
-              <w:pStyle w:val="Normal"/>
-              <w:widowControl w:val="false"/>
-              <w:suppressAutoHyphens w:val="true"/>
-              <w:spacing w:lineRule="auto" w:line="240" w:before="0" w:after="0"/>
-              <w:jc w:val="left"/>
-              <w:rPr>
-                <w:rFonts w:ascii="Open Sans" w:hAnsi="Open Sans" w:cs="Open Sans"/>
-                <w:sz w:val="20"/>
-                <w:szCs w:val="20"/>
-              </w:rPr>
-            </w:pPr>
-            <w:r>
-              <w:rPr>
-                <w:rFonts w:cs="Open Sans" w:ascii="Open Sans" w:hAnsi="Open Sans"/>
-                <w:sz w:val="20"/>
-                <w:szCs w:val="20"/>
-              </w:rPr>
-            </w:r>
-          </w:p>
-          <w:p>
-            <w:pPr>
-              <w:pStyle w:val="Normal"/>
-              <w:widowControl w:val="false"/>
-              <w:suppressAutoHyphens w:val="true"/>
-              <w:spacing w:lineRule="auto" w:line="240" w:before="0" w:after="0"/>
-              <w:jc w:val="both"/>
-              <w:rPr>
-                <w:rFonts w:ascii="Open Sans" w:hAnsi="Open Sans" w:eastAsia="Calibri" w:cs="Open Sans"/>
-                <w:sz w:val="20"/>
-                <w:szCs w:val="20"/>
-              </w:rPr>
-            </w:pPr>
-            <w:r>
-              <w:rPr>
-                <w:rFonts w:eastAsia="Calibri" w:cs="Open Sans" w:ascii="Open Sans" w:hAnsi="Open Sans"/>
-                <w:kern w:val="0"/>
-                <w:sz w:val="20"/>
-                <w:szCs w:val="20"/>
-                <w:lang w:val="fr-CH" w:eastAsia="en-US" w:bidi="ar-SA"/>
-              </w:rPr>
-              <w:t>En sollicitant une simulation et/ou offre de la part de Viager Suisse &amp; Cie SCmPC ou de la part de sociétés collaborant avec Viager Suisse &amp; Cie SCmPC, notamment Viage SA, Genève, vous donnez votre accord à l’utilisation des données récoltées dans le cadre d’une potentielle vente en mode viager (y compris données personnelles, données financières, montant des rentes AVS / 2ème pilier / 3ème pilier, déclarations d’impôts et copie de carte d’identité) par (i) Viager Suisse &amp; Cie SCmPC, (ii) Viage SA, (iii) GefiSwiss SA, (iv) l’auditeur de Viager Suisse &amp; Cie SCmPC ainsi que (v) l’Autorité de surveillance des marchés financiers (FINMA).</w:t>
-            </w:r>
-          </w:p>
-          <w:p>
-            <w:pPr>
-              <w:pStyle w:val="Normal"/>
-              <w:widowControl w:val="false"/>
-              <w:suppressAutoHyphens w:val="true"/>
-              <w:spacing w:lineRule="auto" w:line="240" w:before="0" w:after="0"/>
-              <w:jc w:val="both"/>
-              <w:rPr>
-                <w:rFonts w:ascii="Open Sans" w:hAnsi="Open Sans" w:eastAsia="Calibri" w:cs="Open Sans"/>
-                <w:sz w:val="20"/>
-                <w:szCs w:val="20"/>
-              </w:rPr>
-            </w:pPr>
-            <w:r>
-              <w:rPr>
-                <w:rFonts w:eastAsia="Calibri" w:cs="Open Sans" w:ascii="Open Sans" w:hAnsi="Open Sans"/>
-                <w:sz w:val="20"/>
-                <w:szCs w:val="20"/>
-              </w:rPr>
-            </w:r>
-          </w:p>
-          <w:p>
-            <w:pPr>
-              <w:pStyle w:val="ListParagraph"/>
-              <w:widowControl w:val="false"/>
-              <w:numPr>
-                <w:ilvl w:val="0"/>
-                <w:numId w:val="3"/>
-              </w:numPr>
-              <w:suppressAutoHyphens w:val="true"/>
-              <w:spacing w:lineRule="auto" w:line="240" w:before="0" w:after="0"/>
-              <w:contextualSpacing/>
-              <w:jc w:val="both"/>
-              <w:rPr>
-                <w:rFonts w:ascii="Open Sans" w:hAnsi="Open Sans" w:cs="Open Sans"/>
-                <w:b/>
-                <w:bCs/>
-                <w:sz w:val="20"/>
-                <w:szCs w:val="20"/>
-              </w:rPr>
-            </w:pPr>
-            <w:r>
-              <w:rPr>
-                <w:rFonts w:eastAsia="Calibri" w:cs="Open Sans" w:ascii="Open Sans" w:hAnsi="Open Sans"/>
-                <w:b/>
-                <w:bCs/>
-                <w:kern w:val="0"/>
-                <w:sz w:val="20"/>
-                <w:szCs w:val="20"/>
-                <w:lang w:val="fr-CH" w:eastAsia="en-US" w:bidi="ar-SA"/>
-              </w:rPr>
-              <w:t>Expertise finale du bien</w:t>
-            </w:r>
-          </w:p>
-          <w:p>
-            <w:pPr>
-              <w:pStyle w:val="Normal"/>
-              <w:widowControl w:val="false"/>
-              <w:suppressAutoHyphens w:val="true"/>
-              <w:spacing w:lineRule="auto" w:line="240" w:before="0" w:after="0"/>
-              <w:jc w:val="both"/>
-              <w:rPr>
-                <w:rFonts w:ascii="Open Sans" w:hAnsi="Open Sans" w:cs="Open Sans"/>
-                <w:sz w:val="20"/>
-                <w:szCs w:val="20"/>
-              </w:rPr>
-            </w:pPr>
-            <w:r>
-              <w:rPr>
-                <w:rFonts w:cs="Open Sans" w:ascii="Open Sans" w:hAnsi="Open Sans"/>
-                <w:sz w:val="20"/>
-                <w:szCs w:val="20"/>
-              </w:rPr>
-            </w:r>
-          </w:p>
-          <w:p>
-            <w:pPr>
-              <w:pStyle w:val="Normal"/>
-              <w:widowControl/>
-              <w:suppressAutoHyphens w:val="true"/>
-              <w:spacing w:before="0" w:after="160"/>
-              <w:jc w:val="both"/>
-              <w:rPr>
-                <w:rFonts w:ascii="Open Sans" w:hAnsi="Open Sans" w:cs="Open Sans"/>
-                <w:sz w:val="20"/>
-                <w:szCs w:val="20"/>
-              </w:rPr>
-            </w:pPr>
-            <w:r>
-              <w:rPr>
-                <w:rFonts w:eastAsia="Calibri" w:cs="Open Sans" w:ascii="Open Sans" w:hAnsi="Open Sans"/>
-                <w:kern w:val="0"/>
-                <w:sz w:val="20"/>
-                <w:szCs w:val="20"/>
-                <w:lang w:val="fr-CH" w:eastAsia="en-US" w:bidi="ar-SA"/>
-              </w:rPr>
-              <w:t>Le client s’engage par la présente à payer les frais d’expertise de son bien immobilier, d’un montant compris entre CHF 1'500.- et CHF 2'000.- si toutefois il ne va pas au bout du processus de vente auprès du fonds Viager Swiss SCMPC.</w:t>
-            </w:r>
-          </w:p>
-          <w:p>
-            <w:pPr>
-              <w:pStyle w:val="Normal"/>
-              <w:widowControl w:val="false"/>
-              <w:suppressAutoHyphens w:val="true"/>
-              <w:spacing w:lineRule="auto" w:line="240" w:before="0" w:after="0"/>
-              <w:jc w:val="center"/>
-              <w:rPr>
-                <w:rFonts w:ascii="Open Sans" w:hAnsi="Open Sans" w:cs="Open Sans"/>
-                <w:sz w:val="20"/>
-                <w:szCs w:val="20"/>
-              </w:rPr>
-            </w:pPr>
-            <w:r>
-              <w:rPr>
-                <w:rFonts w:eastAsia="Calibri" w:cs="Open Sans" w:ascii="Open Sans" w:hAnsi="Open Sans"/>
-                <w:kern w:val="0"/>
-                <w:sz w:val="20"/>
-                <w:szCs w:val="20"/>
-                <w:lang w:val="fr-CH" w:eastAsia="en-US" w:bidi="ar-SA"/>
-              </w:rPr>
-              <w:t>----------------------------------------</w:t>
-              <w:br/>
-            </w:r>
-          </w:p>
-          <w:p>
-            <w:pPr>
-              <w:pStyle w:val="Normal"/>
-              <w:widowControl w:val="false"/>
-              <w:suppressAutoHyphens w:val="true"/>
-              <w:spacing w:lineRule="auto" w:line="240" w:before="0" w:after="0"/>
-              <w:jc w:val="left"/>
-              <w:rPr>
-                <w:rFonts w:ascii="Open Sans" w:hAnsi="Open Sans" w:cs="Open Sans"/>
-              </w:rPr>
-            </w:pPr>
-            <w:r>
-              <w:rPr>
-                <w:rFonts w:eastAsia="Calibri" w:cs="Open Sans" w:ascii="Open Sans" w:hAnsi="Open Sans"/>
-                <w:kern w:val="0"/>
-                <w:sz w:val="20"/>
-                <w:szCs w:val="20"/>
-                <w:lang w:val="fr-CH" w:eastAsia="en-US" w:bidi="ar-SA"/>
-              </w:rPr>
-              <w:t>Mise en place d’un testament ou pacte successoral :   OUI / NON</w:t>
-            </w:r>
-          </w:p>
-          <w:p>
-            <w:pPr>
-              <w:pStyle w:val="Normal"/>
-              <w:widowControl w:val="false"/>
-              <w:suppressAutoHyphens w:val="true"/>
-              <w:spacing w:lineRule="auto" w:line="240" w:before="0" w:after="0"/>
-              <w:jc w:val="left"/>
-              <w:rPr>
-                <w:rFonts w:ascii="Open Sans" w:hAnsi="Open Sans" w:cs="Open Sans"/>
-                <w:sz w:val="20"/>
-                <w:szCs w:val="20"/>
-              </w:rPr>
-            </w:pPr>
-            <w:r>
-              <w:rPr>
-                <w:rFonts w:eastAsia="Calibri" w:cs="Open Sans" w:ascii="Open Sans" w:hAnsi="Open Sans"/>
-                <w:kern w:val="0"/>
-                <w:sz w:val="20"/>
-                <w:szCs w:val="20"/>
-                <w:lang w:val="fr-CH" w:eastAsia="en-US" w:bidi="ar-SA"/>
-              </w:rPr>
-              <w:t>Remarques :</w:t>
-            </w:r>
-          </w:p>
-          <w:p>
-            <w:pPr>
-              <w:pStyle w:val="Normal"/>
-              <w:widowControl w:val="false"/>
-              <w:suppressAutoHyphens w:val="true"/>
-              <w:spacing w:lineRule="auto" w:line="240" w:before="0" w:after="0"/>
-              <w:jc w:val="left"/>
-              <w:rPr>
-                <w:rFonts w:ascii="Open Sans" w:hAnsi="Open Sans" w:cs="Open Sans"/>
-                <w:sz w:val="20"/>
-                <w:szCs w:val="20"/>
-              </w:rPr>
-            </w:pPr>
-            <w:r>
-              <w:rPr>
-                <w:rFonts w:cs="Open Sans" w:ascii="Open Sans" w:hAnsi="Open Sans"/>
-                <w:sz w:val="20"/>
-                <w:szCs w:val="20"/>
-              </w:rPr>
-            </w:r>
-          </w:p>
-          <w:p>
-            <w:pPr>
-              <w:pStyle w:val="Normal"/>
-              <w:widowControl w:val="false"/>
-              <w:suppressAutoHyphens w:val="true"/>
-              <w:spacing w:lineRule="auto" w:line="240" w:before="0" w:after="0"/>
-              <w:jc w:val="left"/>
-              <w:rPr>
-                <w:rFonts w:ascii="Open Sans" w:hAnsi="Open Sans" w:cs="Open Sans"/>
-                <w:sz w:val="20"/>
-                <w:szCs w:val="20"/>
-              </w:rPr>
-            </w:pPr>
-            <w:r>
-              <w:rPr>
-                <w:rFonts w:eastAsia="Calibri" w:cs="Open Sans" w:ascii="Open Sans" w:hAnsi="Open Sans"/>
-                <w:kern w:val="0"/>
-                <w:sz w:val="20"/>
-                <w:szCs w:val="20"/>
-                <w:lang w:val="fr-CH" w:eastAsia="en-US" w:bidi="ar-SA"/>
-              </w:rPr>
               <w:t>Fait à, le :Signature du/des client(s) :</w:t>
-            </w:r>
-          </w:p>
-          <w:p>
-            <w:pPr>
-              <w:pStyle w:val="Normal"/>
-              <w:widowControl w:val="false"/>
-              <w:suppressAutoHyphens w:val="true"/>
-              <w:spacing w:lineRule="auto" w:line="240" w:before="0" w:after="0"/>
-              <w:jc w:val="left"/>
-              <w:rPr>
-                <w:rFonts w:cs="Calibri" w:cstheme="minorHAnsi"/>
-                <w:sz w:val="20"/>
-                <w:szCs w:val="20"/>
-              </w:rPr>
-            </w:pPr>
-            <w:r>
-              <w:rPr>
-                <w:rFonts w:cs="Calibri" w:cstheme="minorHAnsi"/>
-                <w:sz w:val="20"/>
-                <w:szCs w:val="20"/>
-              </w:rPr>
-            </w:r>
-          </w:p>
-          <w:p>
-            <w:pPr>
-              <w:pStyle w:val="Normal"/>
-              <w:widowControl w:val="false"/>
-              <w:suppressAutoHyphens w:val="true"/>
-              <w:spacing w:lineRule="auto" w:line="240" w:before="0" w:after="0"/>
-              <w:jc w:val="left"/>
-              <w:rPr>
-                <w:rFonts w:cs="Calibri" w:cstheme="minorHAnsi"/>
-                <w:sz w:val="20"/>
-                <w:szCs w:val="20"/>
-              </w:rPr>
-            </w:pPr>
-            <w:r>
-              <w:rPr>
-                <w:rFonts w:cs="Calibri" w:cstheme="minorHAnsi"/>
-                <w:sz w:val="20"/>
-                <w:szCs w:val="20"/>
-              </w:rPr>
-            </w:r>
-          </w:p>
-          <w:p>
-            <w:pPr>
-              <w:pStyle w:val="Normal"/>
-              <w:widowControl w:val="false"/>
-              <w:suppressAutoHyphens w:val="true"/>
-              <w:spacing w:lineRule="auto" w:line="240" w:before="0" w:after="0"/>
-              <w:jc w:val="left"/>
-              <w:rPr>
-                <w:rFonts w:cs="Calibri" w:cstheme="minorHAnsi"/>
-                <w:sz w:val="20"/>
-                <w:szCs w:val="20"/>
-              </w:rPr>
-            </w:pPr>
-            <w:r>
-              <w:rPr>
-                <w:rFonts w:cs="Calibri" w:cstheme="minorHAnsi"/>
-                <w:sz w:val="20"/>
-                <w:szCs w:val="20"/>
-              </w:rPr>
-            </w:r>
-          </w:p>
-          <w:p>
-            <w:pPr>
-              <w:pStyle w:val="Normal"/>
-              <w:widowControl w:val="false"/>
-              <w:suppressAutoHyphens w:val="true"/>
-              <w:spacing w:lineRule="auto" w:line="240" w:before="0" w:after="0"/>
-              <w:jc w:val="left"/>
-              <w:rPr>
-                <w:rFonts w:cs="Calibri" w:cstheme="minorHAnsi"/>
-                <w:sz w:val="20"/>
-                <w:szCs w:val="20"/>
-              </w:rPr>
-            </w:pPr>
-            <w:r>
-              <w:rPr>
-                <w:rFonts w:cs="Calibri" w:cstheme="minorHAnsi"/>
-                <w:sz w:val="20"/>
-                <w:szCs w:val="20"/>
-              </w:rPr>
             </w:r>
           </w:p>
           <w:p>
@@ -4821,6 +4625,136 @@
                 <w:rFonts w:cs="Calibri" w:cstheme="minorHAnsi"/>
                 <w:sz w:val="20"/>
                 <w:szCs w:val="20"/>
+              </w:rPr>
+            </w:r>
+          </w:p>
+        </w:tc>
+      </w:tr>
+      <w:tr>
+        <w:trPr>
+          <w:trHeight w:val="144" w:hRule="atLeast"/>
+        </w:trPr>
+        <w:tc>
+          <w:tcPr>
+            <w:tcW w:w="9198" w:type="dxa"/>
+            <w:tcBorders>
+              <w:top w:val="nil"/>
+              <w:left w:val="nil"/>
+              <w:bottom w:val="nil"/>
+              <w:right w:val="nil"/>
+            </w:tcBorders>
+          </w:tcPr>
+          <w:p>
+            <w:pPr>
+              <w:pStyle w:val="Normal"/>
+              <w:widowControl w:val="false"/>
+              <w:suppressAutoHyphens w:val="true"/>
+              <w:spacing w:lineRule="auto" w:line="240" w:before="120" w:after="120"/>
+              <w:jc w:val="left"/>
+              <w:rPr>
+                <w:rFonts w:cs="Calibri" w:cstheme="minorHAnsi"/>
+                <w:sz w:val="20"/>
+                <w:szCs w:val="20"/>
+              </w:rPr>
+            </w:pPr>
+            <w:r>
+              <w:rPr>
+                <w:rFonts w:cs="Calibri" w:cstheme="minorHAnsi"/>
+                <w:sz w:val="20"/>
+                <w:szCs w:val="20"/>
+              </w:rPr>
+            </w:r>
+          </w:p>
+        </w:tc>
+        <w:tc>
+          <w:tcPr>
+            <w:tcW w:w="263" w:type="dxa"/>
+            <w:tcBorders>
+              <w:top w:val="nil"/>
+              <w:left w:val="nil"/>
+              <w:bottom w:val="nil"/>
+              <w:right w:val="nil"/>
+            </w:tcBorders>
+          </w:tcPr>
+          <w:p>
+            <w:pPr>
+              <w:pStyle w:val="Normal"/>
+              <w:widowControl w:val="false"/>
+              <w:suppressAutoHyphens w:val="true"/>
+              <w:spacing w:lineRule="auto" w:line="240" w:before="0" w:after="0"/>
+              <w:jc w:val="left"/>
+              <w:rPr>
+                <w:rFonts w:ascii="Calibri" w:hAnsi="Calibri" w:eastAsia="Calibri"/>
+              </w:rPr>
+            </w:pPr>
+            <w:r>
+              <w:rPr>
+                <w:rFonts w:eastAsia="Calibri"/>
+              </w:rPr>
+            </w:r>
+          </w:p>
+        </w:tc>
+      </w:tr>
+      <w:tr>
+        <w:trPr>
+          <w:trHeight w:val="165" w:hRule="atLeast"/>
+        </w:trPr>
+        <w:tc>
+          <w:tcPr>
+            <w:tcW w:w="9198" w:type="dxa"/>
+            <w:tcBorders>
+              <w:top w:val="nil"/>
+              <w:left w:val="nil"/>
+              <w:bottom w:val="nil"/>
+              <w:right w:val="nil"/>
+            </w:tcBorders>
+          </w:tcPr>
+          <w:p>
+            <w:pPr>
+              <w:pStyle w:val="Normal"/>
+              <w:widowControl w:val="false"/>
+              <w:suppressAutoHyphens w:val="true"/>
+              <w:spacing w:lineRule="auto" w:line="240" w:before="120" w:after="120"/>
+              <w:jc w:val="left"/>
+              <w:rPr>
+                <w:rFonts w:cs="Calibri" w:cstheme="minorHAnsi"/>
+                <w:sz w:val="20"/>
+                <w:szCs w:val="20"/>
+              </w:rPr>
+            </w:pPr>
+            <w:r>
+              <w:rPr>
+                <w:rFonts w:cs="Calibri" w:cstheme="minorHAnsi"/>
+                <w:sz w:val="20"/>
+                <w:szCs w:val="20"/>
+              </w:rPr>
+            </w:r>
+          </w:p>
+        </w:tc>
+        <w:tc>
+          <w:tcPr>
+            <w:tcW w:w="263" w:type="dxa"/>
+            <w:tcBorders>
+              <w:top w:val="nil"/>
+              <w:left w:val="nil"/>
+              <w:bottom w:val="nil"/>
+              <w:right w:val="nil"/>
+            </w:tcBorders>
+          </w:tcPr>
+          <w:p>
+            <w:pPr>
+              <w:pStyle w:val="Normal"/>
+              <w:widowControl w:val="false"/>
+              <w:suppressAutoHyphens w:val="true"/>
+              <w:spacing w:lineRule="auto" w:line="240" w:before="0" w:after="0"/>
+              <w:jc w:val="left"/>
+              <w:rPr>
+                <w:rFonts w:ascii="Calibri" w:hAnsi="Calibri" w:eastAsia="Calibri"/>
+              </w:rPr>
+            </w:pPr>
+            <w:r>
+              <w:rPr>
+                <w:rFonts w:eastAsia="Calibri"/>
               </w:rPr>
             </w:r>
           </w:p>
@@ -4844,19 +4778,20 @@
               <w:widowControl w:val="false"/>
               <w:suppressAutoHyphens w:val="true"/>
               <w:spacing w:lineRule="auto" w:line="240" w:before="120" w:after="120"/>
-              <w:jc w:val="left"/>
+              <w:jc w:val="right"/>
               <w:rPr>
                 <w:rFonts w:cs="Calibri" w:cstheme="minorHAnsi"/>
-                <w:sz w:val="20"/>
-                <w:szCs w:val="20"/>
-              </w:rPr>
-            </w:pPr>
-            <w:r>
-              <w:rPr>
-                <w:rFonts w:cs="Calibri" w:cstheme="minorHAnsi"/>
-                <w:sz w:val="20"/>
-                <w:szCs w:val="20"/>
-              </w:rPr>
+              </w:rPr>
+            </w:pPr>
+            <w:r>
+              <w:rPr>
+                <w:rFonts w:eastAsia="Calibri" w:cs="Calibri" w:cstheme="minorHAnsi"/>
+                <w:kern w:val="0"/>
+                <w:sz w:val="22"/>
+                <w:szCs w:val="22"/>
+                <w:lang w:val="fr-CH" w:eastAsia="en-US" w:bidi="ar-SA"/>
+              </w:rPr>
+              <w:t>xx.xx.20xx</w:t>
             </w:r>
           </w:p>
         </w:tc>
@@ -4875,15 +4810,15 @@
               <w:pStyle w:val="Normal"/>
               <w:widowControl w:val="false"/>
               <w:suppressAutoHyphens w:val="true"/>
-              <w:spacing w:lineRule="auto" w:line="240" w:before="0" w:after="0"/>
+              <w:spacing w:lineRule="auto" w:line="240" w:before="120" w:after="120"/>
               <w:jc w:val="left"/>
               <w:rPr>
-                <w:rFonts w:ascii="Calibri" w:hAnsi="Calibri" w:eastAsia="Calibri"/>
-              </w:rPr>
-            </w:pPr>
-            <w:r>
-              <w:rPr>
-                <w:rFonts w:eastAsia="Calibri"/>
+                <w:rFonts w:cs="Calibri" w:cstheme="minorHAnsi"/>
+              </w:rPr>
+            </w:pPr>
+            <w:r>
+              <w:rPr>
+                <w:rFonts w:cs="Calibri" w:cstheme="minorHAnsi"/>
               </w:rPr>
             </w:r>
           </w:p>
@@ -4907,133 +4842,6 @@
               <w:widowControl w:val="false"/>
               <w:suppressAutoHyphens w:val="true"/>
               <w:spacing w:lineRule="auto" w:line="240" w:before="120" w:after="120"/>
-              <w:jc w:val="left"/>
-              <w:rPr>
-                <w:rFonts w:cs="Calibri" w:cstheme="minorHAnsi"/>
-                <w:sz w:val="20"/>
-                <w:szCs w:val="20"/>
-              </w:rPr>
-            </w:pPr>
-            <w:r>
-              <w:rPr>
-                <w:rFonts w:cs="Calibri" w:cstheme="minorHAnsi"/>
-                <w:sz w:val="20"/>
-                <w:szCs w:val="20"/>
-              </w:rPr>
-            </w:r>
-          </w:p>
-        </w:tc>
-        <w:tc>
-          <w:tcPr>
-            <w:tcW w:w="263" w:type="dxa"/>
-            <w:tcBorders>
-              <w:top w:val="nil"/>
-              <w:left w:val="nil"/>
-              <w:bottom w:val="nil"/>
-              <w:right w:val="nil"/>
-            </w:tcBorders>
-          </w:tcPr>
-          <w:p>
-            <w:pPr>
-              <w:pStyle w:val="Normal"/>
-              <w:widowControl w:val="false"/>
-              <w:suppressAutoHyphens w:val="true"/>
-              <w:spacing w:lineRule="auto" w:line="240" w:before="0" w:after="0"/>
-              <w:jc w:val="left"/>
-              <w:rPr>
-                <w:rFonts w:ascii="Calibri" w:hAnsi="Calibri" w:eastAsia="Calibri"/>
-              </w:rPr>
-            </w:pPr>
-            <w:r>
-              <w:rPr>
-                <w:rFonts w:eastAsia="Calibri"/>
-              </w:rPr>
-            </w:r>
-          </w:p>
-        </w:tc>
-      </w:tr>
-      <w:tr>
-        <w:trPr/>
-        <w:tc>
-          <w:tcPr>
-            <w:tcW w:w="9198" w:type="dxa"/>
-            <w:tcBorders>
-              <w:top w:val="nil"/>
-              <w:left w:val="nil"/>
-              <w:bottom w:val="nil"/>
-              <w:right w:val="nil"/>
-            </w:tcBorders>
-          </w:tcPr>
-          <w:p>
-            <w:pPr>
-              <w:pStyle w:val="Normal"/>
-              <w:widowControl w:val="false"/>
-              <w:suppressAutoHyphens w:val="true"/>
-              <w:spacing w:lineRule="auto" w:line="240" w:before="120" w:after="120"/>
-              <w:jc w:val="right"/>
-              <w:rPr>
-                <w:rFonts w:cs="Calibri" w:cstheme="minorHAnsi"/>
-              </w:rPr>
-            </w:pPr>
-            <w:r>
-              <w:rPr>
-                <w:rFonts w:eastAsia="Calibri" w:cs="Calibri" w:cstheme="minorHAnsi"/>
-                <w:kern w:val="0"/>
-                <w:sz w:val="22"/>
-                <w:szCs w:val="22"/>
-                <w:lang w:val="fr-CH" w:eastAsia="en-US" w:bidi="ar-SA"/>
-              </w:rPr>
-              <w:t>xx.xx.20xx</w:t>
-            </w:r>
-          </w:p>
-        </w:tc>
-        <w:tc>
-          <w:tcPr>
-            <w:tcW w:w="263" w:type="dxa"/>
-            <w:tcBorders>
-              <w:top w:val="nil"/>
-              <w:left w:val="nil"/>
-              <w:bottom w:val="nil"/>
-              <w:right w:val="nil"/>
-            </w:tcBorders>
-          </w:tcPr>
-          <w:p>
-            <w:pPr>
-              <w:pStyle w:val="Normal"/>
-              <w:widowControl w:val="false"/>
-              <w:suppressAutoHyphens w:val="true"/>
-              <w:spacing w:lineRule="auto" w:line="240" w:before="120" w:after="120"/>
-              <w:jc w:val="left"/>
-              <w:rPr>
-                <w:rFonts w:cs="Calibri" w:cstheme="minorHAnsi"/>
-              </w:rPr>
-            </w:pPr>
-            <w:r>
-              <w:rPr>
-                <w:rFonts w:cs="Calibri" w:cstheme="minorHAnsi"/>
-              </w:rPr>
-            </w:r>
-          </w:p>
-        </w:tc>
-      </w:tr>
-      <w:tr>
-        <w:trPr/>
-        <w:tc>
-          <w:tcPr>
-            <w:tcW w:w="9198" w:type="dxa"/>
-            <w:tcBorders>
-              <w:top w:val="nil"/>
-              <w:left w:val="nil"/>
-              <w:bottom w:val="nil"/>
-              <w:right w:val="nil"/>
-            </w:tcBorders>
-          </w:tcPr>
-          <w:p>
-            <w:pPr>
-              <w:pStyle w:val="Normal"/>
-              <w:widowControl w:val="false"/>
-              <w:suppressAutoHyphens w:val="true"/>
-              <w:spacing w:lineRule="auto" w:line="240" w:before="120" w:after="120"/>
               <w:jc w:val="center"/>
               <w:rPr>
                 <w:rFonts w:cs="Calibri" w:cstheme="minorHAnsi"/>
@@ -5235,11 +5043,7 @@
         <w:rPr>
           <w:rFonts w:cs="Calibri" w:cstheme="minorHAnsi"/>
         </w:rPr>
-        <w:t xml:space="preserve">Valeur estimée du bien : </w:t>
-        <w:tab/>
-        <w:tab/>
-        <w:tab/>
-        <w:tab/>
+        <w:t>Valeur estimée du bien :</w:t>
       </w:r>
     </w:p>
     <w:p>
@@ -5255,10 +5059,7 @@
         <w:rPr>
           <w:rFonts w:cs="Calibri" w:cstheme="minorHAnsi"/>
         </w:rPr>
-        <w:t xml:space="preserve">Usufruit strictement personnel : </w:t>
-        <w:tab/>
-        <w:tab/>
-        <w:tab/>
+        <w:t>Usufruit strictement personnel :</w:t>
       </w:r>
     </w:p>
     <w:p>
@@ -5274,13 +5075,7 @@
         <w:rPr>
           <w:rFonts w:cs="Calibri" w:cstheme="minorHAnsi"/>
         </w:rPr>
-        <w:t xml:space="preserve">Bouquet : </w:t>
-        <w:tab/>
-        <w:tab/>
-        <w:tab/>
-        <w:tab/>
-        <w:tab/>
-        <w:tab/>
+        <w:t>Bouquet :</w:t>
       </w:r>
     </w:p>
     <w:p>
@@ -5334,16 +5129,13 @@
     <w:p>
       <w:pPr>
         <w:pStyle w:val="Normal"/>
+        <w:spacing w:before="0" w:after="0"/>
         <w:ind w:firstLine="708"/>
         <w:jc w:val="both"/>
-        <w:rPr>
-          <w:rFonts w:cs="Calibri" w:cstheme="minorHAnsi"/>
-        </w:rPr>
+        <w:rPr/>
       </w:pPr>
       <w:r>
-        <w:rPr>
-          <w:rFonts w:cs="Calibri" w:cstheme="minorHAnsi"/>
-        </w:rPr>
+        <w:rPr/>
       </w:r>
     </w:p>
     <w:p>
@@ -5403,39 +5195,26 @@
     <w:p>
       <w:pPr>
         <w:pStyle w:val="Normal"/>
+        <w:spacing w:before="0" w:after="103"/>
+        <w:jc w:val="left"/>
         <w:rPr>
-          <w:rFonts w:cs="Calibri" w:cstheme="minorHAnsi"/>
+          <w:sz w:val="16"/>
+          <w:szCs w:val="16"/>
         </w:rPr>
       </w:pPr>
       <w:r>
         <w:rPr>
-          <w:rFonts w:cs="Calibri" w:cstheme="minorHAnsi"/>
+          <w:sz w:val="16"/>
+          <w:szCs w:val="16"/>
         </w:rPr>
       </w:r>
     </w:p>
     <w:p>
       <w:pPr>
         <w:pStyle w:val="Normal"/>
-        <w:rPr>
-          <w:rFonts w:cs="Calibri" w:cstheme="minorHAnsi"/>
-        </w:rPr>
-      </w:pPr>
-      <w:r>
-        <w:rPr>
-          <w:rFonts w:cs="Calibri" w:cstheme="minorHAnsi"/>
-        </w:rPr>
-      </w:r>
-    </w:p>
-    <w:p>
-      <w:pPr>
-        <w:pStyle w:val="Normal"/>
-        <w:spacing w:lineRule="auto" w:line="240" w:before="0" w:after="160"/>
-        <w:jc w:val="both"/>
-        <w:rPr>
-          <w:rFonts w:cs="Calibri" w:cstheme="minorHAnsi"/>
-          <w:sz w:val="20"/>
-          <w:szCs w:val="20"/>
-        </w:rPr>
+        <w:spacing w:lineRule="auto" w:line="240" w:before="0" w:after="0"/>
+        <w:jc w:val="left"/>
+        <w:rPr/>
       </w:pPr>
       <w:r>
         <w:rPr>
@@ -5511,7 +5290,7 @@
         </w:r>
         <w:r>
           <w:rPr/>
-          <w:t>7</w:t>
+          <w:t>8</w:t>
         </w:r>
         <w:r>
           <w:rPr/>
@@ -10125,6 +9904,18 @@
       <w:lang w:val="fr-FR" w:eastAsia="fr-FR"/>
     </w:rPr>
   </w:style>
+  <w:style w:type="character" w:styleId="NumberingSymbols">
+    <w:name w:val="Numbering Symbols"/>
+    <w:qFormat/>
+    <w:rPr/>
+  </w:style>
+  <w:style w:type="character" w:styleId="Bullets">
+    <w:name w:val="Bullets"/>
+    <w:qFormat/>
+    <w:rPr>
+      <w:rFonts w:ascii="OpenSymbol" w:hAnsi="OpenSymbol" w:eastAsia="OpenSymbol" w:cs="OpenSymbol"/>
+    </w:rPr>
+  </w:style>
   <w:style w:type="paragraph" w:styleId="Heading" w:customStyle="1">
     <w:name w:val="Heading"/>
     <w:basedOn w:val="Normal"/>
@@ -10335,6 +10126,26 @@
     <w:qFormat/>
     <w:pPr/>
     <w:rPr/>
+  </w:style>
+  <w:style w:type="paragraph" w:styleId="Heading10">
+    <w:name w:val="Heading 10"/>
+    <w:basedOn w:val="Heading"/>
+    <w:next w:val="BodyText"/>
+    <w:qFormat/>
+    <w:pPr>
+      <w:numPr>
+        <w:ilvl w:val="8"/>
+        <w:numId w:val="1"/>
+      </w:numPr>
+      <w:spacing w:before="60" w:after="60"/>
+      <w:outlineLvl w:val="8"/>
+    </w:pPr>
+    <w:rPr>
+      <w:b/>
+      <w:bCs/>
+      <w:sz w:val="18"/>
+      <w:szCs w:val="18"/>
+    </w:rPr>
   </w:style>
   <w:style w:type="numbering" w:styleId="NoList" w:default="1">
     <w:name w:val="No List"/>

</xml_diff>

<commit_message>
[calculator] new document adapted
</commit_message>
<xml_diff>
--- a/resources/calcul.docx
+++ b/resources/calcul.docx
@@ -52,10 +52,10 @@
     <w:tbl>
       <w:tblPr>
         <w:tblStyle w:val="Grilledutableau"/>
-        <w:tblpPr w:vertAnchor="text" w:horzAnchor="text" w:leftFromText="141" w:rightFromText="141" w:tblpX="0" w:tblpY="-137"/>
+        <w:tblpPr w:vertAnchor="text" w:horzAnchor="margin" w:leftFromText="141" w:rightFromText="141" w:tblpX="0" w:tblpY="358"/>
         <w:tblW w:w="9462" w:type="dxa"/>
         <w:jc w:val="left"/>
-        <w:tblInd w:w="108" w:type="dxa"/>
+        <w:tblInd w:w="0" w:type="dxa"/>
         <w:tblLayout w:type="fixed"/>
         <w:tblCellMar>
           <w:top w:w="0" w:type="dxa"/>
@@ -70,9 +70,7 @@
         <w:gridCol w:w="263"/>
       </w:tblGrid>
       <w:tr>
-        <w:trPr>
-          <w:trHeight w:val="1350" w:hRule="atLeast"/>
-        </w:trPr>
+        <w:trPr/>
         <w:tc>
           <w:tcPr>
             <w:tcW w:w="9198" w:type="dxa"/>
@@ -98,9 +96,11 @@
             </w:pPr>
             <w:r>
               <w:rPr>
-                <w:rFonts w:cs="Calibri" w:cstheme="minorHAnsi"/>
-                <w:sz w:val="20"/>
-                <w:szCs w:val="20"/>
+                <w:rFonts w:eastAsia="Calibri" w:cs="Calibri" w:cstheme="minorHAnsi"/>
+                <w:kern w:val="0"/>
+                <w:sz w:val="20"/>
+                <w:szCs w:val="20"/>
+                <w:lang w:val="fr-CH" w:eastAsia="en-US" w:bidi="ar-SA"/>
               </w:rPr>
             </w:r>
           </w:p>
@@ -119,9 +119,11 @@
             </w:pPr>
             <w:r>
               <w:rPr>
-                <w:rFonts w:cs="Calibri" w:cstheme="minorHAnsi"/>
-                <w:sz w:val="20"/>
-                <w:szCs w:val="20"/>
+                <w:rFonts w:eastAsia="Calibri" w:cs="Calibri" w:cstheme="minorHAnsi"/>
+                <w:kern w:val="0"/>
+                <w:sz w:val="20"/>
+                <w:szCs w:val="20"/>
+                <w:lang w:val="fr-CH" w:eastAsia="en-US" w:bidi="ar-SA"/>
               </w:rPr>
             </w:r>
           </w:p>
@@ -168,9 +170,11 @@
             </w:pPr>
             <w:r>
               <w:rPr>
-                <w:rFonts w:cs="Calibri" w:cstheme="minorHAnsi"/>
-                <w:sz w:val="20"/>
-                <w:szCs w:val="20"/>
+                <w:rFonts w:eastAsia="Calibri" w:cs="Calibri" w:cstheme="minorHAnsi"/>
+                <w:kern w:val="0"/>
+                <w:sz w:val="20"/>
+                <w:szCs w:val="20"/>
+                <w:lang w:val="fr-CH" w:eastAsia="en-US" w:bidi="ar-SA"/>
               </w:rPr>
             </w:r>
           </w:p>
@@ -189,9 +193,11 @@
             </w:pPr>
             <w:r>
               <w:rPr>
-                <w:rFonts w:cs="Calibri" w:cstheme="minorHAnsi"/>
-                <w:sz w:val="20"/>
-                <w:szCs w:val="20"/>
+                <w:rFonts w:eastAsia="Calibri" w:cs="Calibri" w:cstheme="minorHAnsi"/>
+                <w:kern w:val="0"/>
+                <w:sz w:val="20"/>
+                <w:szCs w:val="20"/>
+                <w:lang w:val="fr-CH" w:eastAsia="en-US" w:bidi="ar-SA"/>
               </w:rPr>
             </w:r>
           </w:p>
@@ -210,9 +216,11 @@
             </w:pPr>
             <w:r>
               <w:rPr>
-                <w:rFonts w:cs="Calibri" w:cstheme="minorHAnsi"/>
-                <w:sz w:val="20"/>
-                <w:szCs w:val="20"/>
+                <w:rFonts w:eastAsia="Calibri" w:cs="Calibri" w:cstheme="minorHAnsi"/>
+                <w:kern w:val="0"/>
+                <w:sz w:val="20"/>
+                <w:szCs w:val="20"/>
+                <w:lang w:val="fr-CH" w:eastAsia="en-US" w:bidi="ar-SA"/>
               </w:rPr>
             </w:r>
           </w:p>
@@ -231,30 +239,11 @@
             </w:pPr>
             <w:r>
               <w:rPr>
-                <w:rFonts w:cs="Calibri" w:cstheme="minorHAnsi"/>
-                <w:sz w:val="20"/>
-                <w:szCs w:val="20"/>
-              </w:rPr>
-            </w:r>
-          </w:p>
-          <w:p>
-            <w:pPr>
-              <w:pStyle w:val="Normal"/>
-              <w:widowControl w:val="false"/>
-              <w:suppressAutoHyphens w:val="true"/>
-              <w:spacing w:lineRule="auto" w:line="240" w:before="0" w:after="0"/>
-              <w:jc w:val="left"/>
-              <w:rPr>
-                <w:rFonts w:cs="Calibri" w:cstheme="minorHAnsi"/>
-                <w:sz w:val="20"/>
-                <w:szCs w:val="20"/>
-              </w:rPr>
-            </w:pPr>
-            <w:r>
-              <w:rPr>
-                <w:rFonts w:cs="Calibri" w:cstheme="minorHAnsi"/>
-                <w:sz w:val="20"/>
-                <w:szCs w:val="20"/>
+                <w:rFonts w:eastAsia="Calibri" w:cs="Calibri" w:cstheme="minorHAnsi"/>
+                <w:kern w:val="0"/>
+                <w:sz w:val="20"/>
+                <w:szCs w:val="20"/>
+                <w:lang w:val="fr-CH" w:eastAsia="en-US" w:bidi="ar-SA"/>
               </w:rPr>
               <w:drawing>
                 <wp:anchor behindDoc="0" distT="0" distB="0" distL="114300" distR="114300" simplePos="0" locked="0" layoutInCell="1" allowOverlap="1" relativeHeight="17">
@@ -318,9 +307,11 @@
             </w:pPr>
             <w:r>
               <w:rPr>
-                <w:rFonts w:cs="Calibri" w:cstheme="minorHAnsi"/>
-                <w:sz w:val="20"/>
-                <w:szCs w:val="20"/>
+                <w:rFonts w:eastAsia="Calibri" w:cs="Calibri" w:cstheme="minorHAnsi"/>
+                <w:kern w:val="0"/>
+                <w:sz w:val="20"/>
+                <w:szCs w:val="20"/>
+                <w:lang w:val="fr-CH" w:eastAsia="en-US" w:bidi="ar-SA"/>
               </w:rPr>
             </w:r>
           </w:p>
@@ -339,9 +330,11 @@
             </w:pPr>
             <w:r>
               <w:rPr>
-                <w:rFonts w:cs="Calibri" w:cstheme="minorHAnsi"/>
-                <w:sz w:val="20"/>
-                <w:szCs w:val="20"/>
+                <w:rFonts w:eastAsia="Calibri" w:cs="Calibri" w:cstheme="minorHAnsi"/>
+                <w:kern w:val="0"/>
+                <w:sz w:val="20"/>
+                <w:szCs w:val="20"/>
+                <w:lang w:val="fr-CH" w:eastAsia="en-US" w:bidi="ar-SA"/>
               </w:rPr>
             </w:r>
           </w:p>
@@ -360,9 +353,11 @@
             </w:pPr>
             <w:r>
               <w:rPr>
-                <w:rFonts w:cs="Calibri" w:cstheme="minorHAnsi"/>
-                <w:sz w:val="20"/>
-                <w:szCs w:val="20"/>
+                <w:rFonts w:eastAsia="Calibri" w:cs="Calibri" w:cstheme="minorHAnsi"/>
+                <w:kern w:val="0"/>
+                <w:sz w:val="20"/>
+                <w:szCs w:val="20"/>
+                <w:lang w:val="fr-CH" w:eastAsia="en-US" w:bidi="ar-SA"/>
               </w:rPr>
             </w:r>
           </w:p>
@@ -374,20 +369,64 @@
               <w:spacing w:lineRule="auto" w:line="240" w:before="0" w:after="0"/>
               <w:jc w:val="left"/>
               <w:rPr>
-                <w:rFonts w:ascii="Open Sans" w:hAnsi="Open Sans" w:cs="Open Sans"/>
-                <w:b/>
-                <w:bCs/>
-                <w:sz w:val="20"/>
-                <w:szCs w:val="20"/>
-              </w:rPr>
-            </w:pPr>
-            <w:r>
-              <w:rPr>
-                <w:rFonts w:cs="Open Sans" w:ascii="Open Sans" w:hAnsi="Open Sans"/>
-                <w:b/>
-                <w:bCs/>
-                <w:sz w:val="20"/>
-                <w:szCs w:val="20"/>
+                <w:rFonts w:cs="Calibri" w:cstheme="minorHAnsi"/>
+                <w:sz w:val="20"/>
+                <w:szCs w:val="20"/>
+              </w:rPr>
+            </w:pPr>
+            <w:r>
+              <w:rPr>
+                <w:rFonts w:eastAsia="Calibri" w:cs="Calibri" w:cstheme="minorHAnsi"/>
+                <w:kern w:val="0"/>
+                <w:sz w:val="20"/>
+                <w:szCs w:val="20"/>
+                <w:lang w:val="fr-CH" w:eastAsia="en-US" w:bidi="ar-SA"/>
+              </w:rPr>
+            </w:r>
+          </w:p>
+          <w:p>
+            <w:pPr>
+              <w:pStyle w:val="Normal"/>
+              <w:widowControl w:val="false"/>
+              <w:suppressAutoHyphens w:val="true"/>
+              <w:spacing w:lineRule="auto" w:line="240" w:before="0" w:after="0"/>
+              <w:jc w:val="left"/>
+              <w:rPr>
+                <w:rFonts w:cs="Calibri" w:cstheme="minorHAnsi"/>
+                <w:sz w:val="20"/>
+                <w:szCs w:val="20"/>
+              </w:rPr>
+            </w:pPr>
+            <w:r>
+              <w:rPr>
+                <w:rFonts w:eastAsia="Calibri" w:cs="Calibri" w:cstheme="minorHAnsi"/>
+                <w:kern w:val="0"/>
+                <w:sz w:val="20"/>
+                <w:szCs w:val="20"/>
+                <w:lang w:val="fr-CH" w:eastAsia="en-US" w:bidi="ar-SA"/>
+              </w:rPr>
+            </w:r>
+          </w:p>
+          <w:p>
+            <w:pPr>
+              <w:pStyle w:val="Normal"/>
+              <w:widowControl w:val="false"/>
+              <w:suppressAutoHyphens w:val="true"/>
+              <w:spacing w:lineRule="auto" w:line="240" w:before="0" w:after="0"/>
+              <w:jc w:val="left"/>
+              <w:rPr>
+                <w:rFonts w:cs="Calibri" w:cstheme="minorHAnsi"/>
+                <w:sz w:val="20"/>
+                <w:szCs w:val="20"/>
+              </w:rPr>
+            </w:pPr>
+            <w:r>
+              <w:rPr>
+                <w:rFonts w:eastAsia="Calibri" w:cs="Calibri" w:cstheme="minorHAnsi"/>
+                <w:kern w:val="0"/>
+                <w:sz w:val="20"/>
+                <w:szCs w:val="20"/>
+                <w:lang w:val="fr-CH" w:eastAsia="en-US" w:bidi="ar-SA"/>
               </w:rPr>
             </w:r>
           </w:p>
@@ -436,11 +475,13 @@
             </w:pPr>
             <w:r>
               <w:rPr>
-                <w:rFonts w:cs="Open Sans" w:ascii="Open Sans" w:hAnsi="Open Sans"/>
+                <w:rFonts w:eastAsia="Calibri" w:cs="Open Sans" w:ascii="Open Sans" w:hAnsi="Open Sans"/>
                 <w:b/>
                 <w:bCs/>
-                <w:sz w:val="20"/>
-                <w:szCs w:val="20"/>
+                <w:kern w:val="0"/>
+                <w:sz w:val="20"/>
+                <w:szCs w:val="20"/>
+                <w:lang w:val="fr-CH" w:eastAsia="en-US" w:bidi="ar-SA"/>
               </w:rPr>
             </w:r>
           </w:p>
@@ -549,7 +590,7 @@
                 <w:szCs w:val="20"/>
                 <w:lang w:val="fr-CH" w:eastAsia="en-US" w:bidi="ar-SA"/>
               </w:rPr>
-              <w:t>La constitution d’un usufruit*.</w:t>
+              <w:t xml:space="preserve">La constitution d’un usufruit*. </w:t>
             </w:r>
           </w:p>
           <w:p>
@@ -598,7 +639,7 @@
                 <w:szCs w:val="20"/>
                 <w:lang w:val="fr-CH" w:eastAsia="en-US" w:bidi="ar-SA"/>
               </w:rPr>
-              <w:t>La rente viagère et l’usufruit s’éteignent par le décès du propriétaire et du conjoint mentionné dans l’acte de vente.</w:t>
+              <w:t xml:space="preserve">La rente viagère et l’usufruit s’éteignent par le décès du propriétaire et du conjoint mentionné dans l’acte de vente. </w:t>
             </w:r>
           </w:p>
           <w:p>
@@ -618,11 +659,13 @@
             </w:pPr>
             <w:r>
               <w:rPr>
-                <w:rFonts w:cs="Open Sans" w:ascii="Open Sans" w:hAnsi="Open Sans"/>
+                <w:rFonts w:eastAsia="Calibri" w:cs="Open Sans" w:ascii="Open Sans" w:hAnsi="Open Sans"/>
                 <w:b/>
                 <w:bCs/>
-                <w:sz w:val="20"/>
-                <w:szCs w:val="20"/>
+                <w:kern w:val="0"/>
+                <w:sz w:val="20"/>
+                <w:szCs w:val="20"/>
+                <w:lang w:val="fr-CH" w:eastAsia="en-US" w:bidi="ar-SA"/>
               </w:rPr>
             </w:r>
           </w:p>
@@ -675,9 +718,11 @@
             </w:pPr>
             <w:r>
               <w:rPr>
-                <w:rFonts w:cs="Open Sans" w:ascii="Open Sans" w:hAnsi="Open Sans"/>
-                <w:sz w:val="20"/>
-                <w:szCs w:val="20"/>
+                <w:rFonts w:eastAsia="Calibri" w:cs="Open Sans" w:ascii="Open Sans" w:hAnsi="Open Sans"/>
+                <w:kern w:val="0"/>
+                <w:sz w:val="20"/>
+                <w:szCs w:val="20"/>
+                <w:lang w:val="fr-CH" w:eastAsia="en-US" w:bidi="ar-SA"/>
               </w:rPr>
             </w:r>
           </w:p>
@@ -794,11 +839,13 @@
             </w:pPr>
             <w:r>
               <w:rPr>
-                <w:rFonts w:cs="Open Sans" w:ascii="Open Sans" w:hAnsi="Open Sans"/>
+                <w:rFonts w:eastAsia="Calibri" w:cs="Open Sans" w:ascii="Open Sans" w:hAnsi="Open Sans"/>
                 <w:b/>
                 <w:bCs/>
-                <w:sz w:val="20"/>
-                <w:szCs w:val="20"/>
+                <w:kern w:val="0"/>
+                <w:sz w:val="20"/>
+                <w:szCs w:val="20"/>
+                <w:lang w:val="fr-CH" w:eastAsia="en-US" w:bidi="ar-SA"/>
               </w:rPr>
             </w:r>
           </w:p>
@@ -851,9 +898,11 @@
             </w:pPr>
             <w:r>
               <w:rPr>
-                <w:rFonts w:cs="Open Sans" w:ascii="Open Sans" w:hAnsi="Open Sans"/>
-                <w:sz w:val="20"/>
-                <w:szCs w:val="20"/>
+                <w:rFonts w:eastAsia="Calibri" w:cs="Open Sans" w:ascii="Open Sans" w:hAnsi="Open Sans"/>
+                <w:kern w:val="0"/>
+                <w:sz w:val="20"/>
+                <w:szCs w:val="20"/>
+                <w:lang w:val="fr-CH" w:eastAsia="en-US" w:bidi="ar-SA"/>
               </w:rPr>
             </w:r>
           </w:p>
@@ -1017,9 +1066,11 @@
             </w:pPr>
             <w:r>
               <w:rPr>
-                <w:rFonts w:cs="Open Sans" w:ascii="Open Sans" w:hAnsi="Open Sans"/>
-                <w:sz w:val="20"/>
-                <w:szCs w:val="20"/>
+                <w:rFonts w:eastAsia="Calibri" w:cs="Open Sans" w:ascii="Open Sans" w:hAnsi="Open Sans"/>
+                <w:kern w:val="0"/>
+                <w:sz w:val="20"/>
+                <w:szCs w:val="20"/>
+                <w:lang w:val="fr-CH" w:eastAsia="en-US" w:bidi="ar-SA"/>
               </w:rPr>
             </w:r>
           </w:p>
@@ -1073,11 +1124,13 @@
             </w:pPr>
             <w:r>
               <w:rPr>
-                <w:rFonts w:cs="Open Sans" w:ascii="Open Sans" w:hAnsi="Open Sans"/>
+                <w:rFonts w:eastAsia="Calibri" w:cs="Open Sans" w:ascii="Open Sans" w:hAnsi="Open Sans"/>
                 <w:b/>
                 <w:bCs/>
-                <w:sz w:val="20"/>
-                <w:szCs w:val="20"/>
+                <w:kern w:val="0"/>
+                <w:sz w:val="20"/>
+                <w:szCs w:val="20"/>
+                <w:lang w:val="fr-CH" w:eastAsia="en-US" w:bidi="ar-SA"/>
               </w:rPr>
             </w:r>
           </w:p>
@@ -1211,7 +1264,7 @@
                 <w:szCs w:val="20"/>
                 <w:lang w:val="fr-FR" w:eastAsia="en-US" w:bidi="ar-SA"/>
               </w:rPr>
-              <w:t xml:space="preserve">L’usufruit </w:t>
+              <w:t>L’usufruit</w:t>
             </w:r>
             <w:r>
               <w:rPr>
@@ -1223,7 +1276,7 @@
                 <w:szCs w:val="20"/>
                 <w:lang w:val="fr-FR" w:eastAsia="en-US" w:bidi="ar-SA"/>
               </w:rPr>
-              <w:t xml:space="preserve">offre </w:t>
+              <w:t xml:space="preserve"> offre</w:t>
             </w:r>
             <w:r>
               <w:rPr>
@@ -1233,7 +1286,7 @@
                 <w:szCs w:val="20"/>
                 <w:lang w:val="fr-FR" w:eastAsia="en-US" w:bidi="ar-SA"/>
               </w:rPr>
-              <w:t>la garantie de pouvoir vivre dans le logement aussi longtemps que la santé du dernier conjoint le permet (inscription au registre foncier).</w:t>
+              <w:t xml:space="preserve"> la garantie de pouvoir vivre dans le logement aussi longtemps que la santé du dernier conjoint le permet (inscription au registre foncier).</w:t>
             </w:r>
           </w:p>
           <w:p>
@@ -1262,7 +1315,7 @@
                 <w:szCs w:val="20"/>
                 <w:lang w:val="fr-FR" w:eastAsia="en-US" w:bidi="ar-SA"/>
               </w:rPr>
-              <w:t>Le fonds effectue un suivi annuel (voir répartition des charges point 7).</w:t>
+              <w:t xml:space="preserve">Le fonds effectue un suivi annuel (voir répartition des charges point 7). </w:t>
             </w:r>
           </w:p>
           <w:p>
@@ -1382,9 +1435,11 @@
             </w:pPr>
             <w:r>
               <w:rPr>
-                <w:rFonts w:cs="Open Sans" w:ascii="Open Sans" w:hAnsi="Open Sans"/>
-                <w:sz w:val="20"/>
-                <w:szCs w:val="20"/>
+                <w:rFonts w:eastAsia="Calibri" w:cs="Open Sans" w:ascii="Open Sans" w:hAnsi="Open Sans"/>
+                <w:kern w:val="0"/>
+                <w:sz w:val="20"/>
+                <w:szCs w:val="20"/>
+                <w:lang w:val="fr-CH" w:eastAsia="en-US" w:bidi="ar-SA"/>
               </w:rPr>
             </w:r>
           </w:p>
@@ -1403,9 +1458,11 @@
             </w:pPr>
             <w:r>
               <w:rPr>
-                <w:rFonts w:cs="Open Sans" w:ascii="Open Sans" w:hAnsi="Open Sans"/>
-                <w:sz w:val="20"/>
-                <w:szCs w:val="20"/>
+                <w:rFonts w:eastAsia="Calibri" w:cs="Open Sans" w:ascii="Open Sans" w:hAnsi="Open Sans"/>
+                <w:kern w:val="0"/>
+                <w:sz w:val="20"/>
+                <w:szCs w:val="20"/>
+                <w:lang w:val="fr-CH" w:eastAsia="en-US" w:bidi="ar-SA"/>
               </w:rPr>
             </w:r>
           </w:p>
@@ -1424,9 +1481,11 @@
             </w:pPr>
             <w:r>
               <w:rPr>
-                <w:rFonts w:cs="Open Sans" w:ascii="Open Sans" w:hAnsi="Open Sans"/>
-                <w:sz w:val="20"/>
-                <w:szCs w:val="20"/>
+                <w:rFonts w:eastAsia="Calibri" w:cs="Open Sans" w:ascii="Open Sans" w:hAnsi="Open Sans"/>
+                <w:kern w:val="0"/>
+                <w:sz w:val="20"/>
+                <w:szCs w:val="20"/>
+                <w:lang w:val="fr-CH" w:eastAsia="en-US" w:bidi="ar-SA"/>
               </w:rPr>
             </w:r>
           </w:p>
@@ -1470,9 +1529,11 @@
             </w:pPr>
             <w:r>
               <w:rPr>
-                <w:rFonts w:cs="Open Sans" w:ascii="Open Sans" w:hAnsi="Open Sans"/>
-                <w:sz w:val="20"/>
-                <w:szCs w:val="20"/>
+                <w:rFonts w:eastAsia="Calibri" w:cs="Open Sans" w:ascii="Open Sans" w:hAnsi="Open Sans"/>
+                <w:kern w:val="0"/>
+                <w:sz w:val="20"/>
+                <w:szCs w:val="20"/>
+                <w:lang w:val="fr-CH" w:eastAsia="en-US" w:bidi="ar-SA"/>
               </w:rPr>
             </w:r>
           </w:p>
@@ -1501,7 +1562,7 @@
                 <w:kern w:val="0"/>
                 <w:lang w:val="fr-CH" w:eastAsia="en-US" w:bidi="ar-SA"/>
               </w:rPr>
-              <w:t>Préambule :</w:t>
+              <w:t xml:space="preserve">Préambule : </w:t>
             </w:r>
           </w:p>
           <w:p>
@@ -1650,7 +1711,7 @@
                 <w:szCs w:val="20"/>
                 <w:lang w:val="fr-CH" w:eastAsia="en-US" w:bidi="ar-SA"/>
               </w:rPr>
-              <w:t>En cas de PPE :</w:t>
+              <w:t xml:space="preserve">En cas de PPE : </w:t>
             </w:r>
           </w:p>
           <w:p>
@@ -1769,9 +1830,11 @@
             </w:pPr>
             <w:r>
               <w:rPr>
-                <w:rFonts w:cs="Open Sans" w:ascii="Open Sans" w:hAnsi="Open Sans"/>
-                <w:sz w:val="20"/>
-                <w:szCs w:val="20"/>
+                <w:rFonts w:eastAsia="Calibri" w:cs="Open Sans" w:ascii="Open Sans" w:hAnsi="Open Sans"/>
+                <w:kern w:val="0"/>
+                <w:sz w:val="20"/>
+                <w:szCs w:val="20"/>
+                <w:lang w:val="fr-CH" w:eastAsia="en-US" w:bidi="ar-SA"/>
               </w:rPr>
             </w:r>
           </w:p>
@@ -1797,7 +1860,7 @@
                 <w:szCs w:val="20"/>
                 <w:lang w:val="fr-CH" w:eastAsia="en-US" w:bidi="ar-SA"/>
               </w:rPr>
-              <w:t>En cas de villa individuelle :</w:t>
+              <w:t xml:space="preserve">En cas de villa individuelle : </w:t>
             </w:r>
           </w:p>
           <w:p>
@@ -1843,9 +1906,11 @@
             </w:pPr>
             <w:r>
               <w:rPr>
-                <w:rFonts w:cs="Open Sans" w:ascii="Open Sans" w:hAnsi="Open Sans"/>
-                <w:sz w:val="20"/>
-                <w:szCs w:val="20"/>
+                <w:rFonts w:eastAsia="Calibri" w:cs="Open Sans" w:ascii="Open Sans" w:hAnsi="Open Sans"/>
+                <w:kern w:val="0"/>
+                <w:sz w:val="20"/>
+                <w:szCs w:val="20"/>
+                <w:lang w:val="fr-CH" w:eastAsia="en-US" w:bidi="ar-SA"/>
               </w:rPr>
             </w:r>
           </w:p>
@@ -1861,7 +1926,13 @@
               <w:spacing w:lineRule="auto" w:line="240" w:before="0" w:after="0"/>
               <w:contextualSpacing/>
               <w:jc w:val="left"/>
-              <w:rPr/>
+              <w:rPr>
+                <w:rFonts w:ascii="Open Sans" w:hAnsi="Open Sans" w:cs="Open Sans"/>
+                <w:b/>
+                <w:bCs/>
+                <w:sz w:val="20"/>
+                <w:szCs w:val="20"/>
+              </w:rPr>
             </w:pPr>
             <w:bookmarkStart w:id="1" w:name="_Toc112935478"/>
             <w:bookmarkStart w:id="2" w:name="_Toc112925682"/>
@@ -1912,11 +1983,13 @@
             </w:pPr>
             <w:r>
               <w:rPr>
-                <w:rFonts w:cs="Open Sans" w:ascii="Open Sans" w:hAnsi="Open Sans"/>
+                <w:rFonts w:eastAsia="Calibri" w:cs="Open Sans" w:ascii="Open Sans" w:hAnsi="Open Sans"/>
                 <w:b/>
                 <w:bCs/>
-                <w:sz w:val="20"/>
-                <w:szCs w:val="20"/>
+                <w:kern w:val="0"/>
+                <w:sz w:val="20"/>
+                <w:szCs w:val="20"/>
+                <w:lang w:val="fr-CH" w:eastAsia="en-US" w:bidi="ar-SA"/>
               </w:rPr>
             </w:r>
             <w:bookmarkStart w:id="10" w:name="_Hlk1129242891"/>
@@ -1933,7 +2006,10 @@
               </w:numPr>
               <w:suppressAutoHyphens w:val="true"/>
               <w:spacing w:before="0" w:after="200"/>
-              <w:rPr/>
+              <w:rPr>
+                <w:rFonts w:ascii="Open Sans" w:hAnsi="Open Sans" w:cs="Open Sans"/>
+                <w:szCs w:val="20"/>
+              </w:rPr>
             </w:pPr>
             <w:r>
               <w:rPr>
@@ -1957,7 +2033,9 @@
               <w:spacing w:before="0" w:after="200"/>
               <w:ind w:hanging="567" w:left="1418"/>
               <w:contextualSpacing/>
-              <w:rPr/>
+              <w:rPr>
+                <w:rFonts w:ascii="Open Sans" w:hAnsi="Open Sans" w:cs="Open Sans"/>
+              </w:rPr>
             </w:pPr>
             <w:r>
               <w:rPr>
@@ -1980,7 +2058,9 @@
               <w:spacing w:before="0" w:after="200"/>
               <w:ind w:hanging="567" w:left="1418"/>
               <w:contextualSpacing/>
-              <w:rPr/>
+              <w:rPr>
+                <w:rFonts w:ascii="Open Sans" w:hAnsi="Open Sans" w:cs="Open Sans"/>
+              </w:rPr>
             </w:pPr>
             <w:r>
               <w:rPr>
@@ -2013,7 +2093,7 @@
                 <w:kern w:val="0"/>
                 <w:lang w:val="fr-CH" w:eastAsia="en-US" w:bidi="ar-SA"/>
               </w:rPr>
-              <w:t>Bris de glace</w:t>
+              <w:t>Bris de glace </w:t>
             </w:r>
           </w:p>
           <w:p>
@@ -2035,6 +2115,8 @@
             <w:r>
               <w:rPr>
                 <w:rFonts w:cs="Open Sans" w:ascii="Open Sans" w:hAnsi="Open Sans"/>
+                <w:kern w:val="0"/>
+                <w:lang w:val="fr-CH" w:eastAsia="en-US" w:bidi="ar-SA"/>
               </w:rPr>
             </w:r>
           </w:p>
@@ -2057,6 +2139,8 @@
             <w:r>
               <w:rPr>
                 <w:rFonts w:cs="Open Sans" w:ascii="Open Sans" w:hAnsi="Open Sans"/>
+                <w:kern w:val="0"/>
+                <w:lang w:val="fr-CH" w:eastAsia="en-US" w:bidi="ar-SA"/>
               </w:rPr>
             </w:r>
           </w:p>
@@ -2079,6 +2163,8 @@
             <w:r>
               <w:rPr>
                 <w:rFonts w:cs="Open Sans" w:ascii="Open Sans" w:hAnsi="Open Sans"/>
+                <w:kern w:val="0"/>
+                <w:lang w:val="fr-CH" w:eastAsia="en-US" w:bidi="ar-SA"/>
               </w:rPr>
             </w:r>
           </w:p>
@@ -2101,6 +2187,8 @@
             <w:r>
               <w:rPr>
                 <w:rFonts w:cs="Open Sans" w:ascii="Open Sans" w:hAnsi="Open Sans"/>
+                <w:kern w:val="0"/>
+                <w:lang w:val="fr-CH" w:eastAsia="en-US" w:bidi="ar-SA"/>
               </w:rPr>
             </w:r>
           </w:p>
@@ -2123,6 +2211,8 @@
             <w:r>
               <w:rPr>
                 <w:rFonts w:cs="Open Sans" w:ascii="Open Sans" w:hAnsi="Open Sans"/>
+                <w:kern w:val="0"/>
+                <w:lang w:val="fr-CH" w:eastAsia="en-US" w:bidi="ar-SA"/>
               </w:rPr>
             </w:r>
           </w:p>
@@ -2145,6 +2235,104 @@
             <w:r>
               <w:rPr>
                 <w:rFonts w:cs="Open Sans" w:ascii="Open Sans" w:hAnsi="Open Sans"/>
+                <w:kern w:val="0"/>
+                <w:lang w:val="fr-CH" w:eastAsia="en-US" w:bidi="ar-SA"/>
+              </w:rPr>
+            </w:r>
+          </w:p>
+          <w:p>
+            <w:pPr>
+              <w:pStyle w:val="Puces"/>
+              <w:widowControl w:val="false"/>
+              <w:numPr>
+                <w:ilvl w:val="0"/>
+                <w:numId w:val="0"/>
+              </w:numPr>
+              <w:suppressAutoHyphens w:val="true"/>
+              <w:spacing w:before="0" w:after="200"/>
+              <w:ind w:hanging="0" w:left="0"/>
+              <w:contextualSpacing/>
+              <w:rPr>
+                <w:rFonts w:ascii="Open Sans" w:hAnsi="Open Sans" w:cs="Open Sans"/>
+              </w:rPr>
+            </w:pPr>
+            <w:r>
+              <w:rPr>
+                <w:rFonts w:cs="Open Sans" w:ascii="Open Sans" w:hAnsi="Open Sans"/>
+                <w:kern w:val="0"/>
+                <w:lang w:val="fr-CH" w:eastAsia="en-US" w:bidi="ar-SA"/>
+              </w:rPr>
+            </w:r>
+          </w:p>
+          <w:p>
+            <w:pPr>
+              <w:pStyle w:val="Puces"/>
+              <w:widowControl w:val="false"/>
+              <w:numPr>
+                <w:ilvl w:val="0"/>
+                <w:numId w:val="0"/>
+              </w:numPr>
+              <w:suppressAutoHyphens w:val="true"/>
+              <w:spacing w:before="0" w:after="200"/>
+              <w:ind w:hanging="0" w:left="0"/>
+              <w:contextualSpacing/>
+              <w:rPr>
+                <w:rFonts w:ascii="Open Sans" w:hAnsi="Open Sans" w:cs="Open Sans"/>
+              </w:rPr>
+            </w:pPr>
+            <w:r>
+              <w:rPr>
+                <w:rFonts w:cs="Open Sans" w:ascii="Open Sans" w:hAnsi="Open Sans"/>
+                <w:kern w:val="0"/>
+                <w:lang w:val="fr-CH" w:eastAsia="en-US" w:bidi="ar-SA"/>
+              </w:rPr>
+            </w:r>
+          </w:p>
+          <w:p>
+            <w:pPr>
+              <w:pStyle w:val="Puces"/>
+              <w:widowControl w:val="false"/>
+              <w:numPr>
+                <w:ilvl w:val="0"/>
+                <w:numId w:val="0"/>
+              </w:numPr>
+              <w:suppressAutoHyphens w:val="true"/>
+              <w:spacing w:before="0" w:after="200"/>
+              <w:ind w:hanging="0" w:left="0"/>
+              <w:contextualSpacing/>
+              <w:rPr>
+                <w:rFonts w:ascii="Open Sans" w:hAnsi="Open Sans" w:cs="Open Sans"/>
+              </w:rPr>
+            </w:pPr>
+            <w:r>
+              <w:rPr>
+                <w:rFonts w:cs="Open Sans" w:ascii="Open Sans" w:hAnsi="Open Sans"/>
+                <w:kern w:val="0"/>
+                <w:lang w:val="fr-CH" w:eastAsia="en-US" w:bidi="ar-SA"/>
+              </w:rPr>
+            </w:r>
+          </w:p>
+          <w:p>
+            <w:pPr>
+              <w:pStyle w:val="Puces"/>
+              <w:widowControl w:val="false"/>
+              <w:numPr>
+                <w:ilvl w:val="0"/>
+                <w:numId w:val="0"/>
+              </w:numPr>
+              <w:suppressAutoHyphens w:val="true"/>
+              <w:spacing w:before="0" w:after="200"/>
+              <w:ind w:hanging="0" w:left="0"/>
+              <w:contextualSpacing/>
+              <w:rPr>
+                <w:rFonts w:ascii="Open Sans" w:hAnsi="Open Sans" w:cs="Open Sans"/>
+              </w:rPr>
+            </w:pPr>
+            <w:r>
+              <w:rPr>
+                <w:rFonts w:cs="Open Sans" w:ascii="Open Sans" w:hAnsi="Open Sans"/>
+                <w:kern w:val="0"/>
+                <w:lang w:val="fr-CH" w:eastAsia="en-US" w:bidi="ar-SA"/>
               </w:rPr>
             </w:r>
           </w:p>
@@ -2173,8 +2361,10 @@
                 <w:kern w:val="0"/>
                 <w:lang w:val="fr-CH" w:eastAsia="en-US" w:bidi="ar-SA"/>
               </w:rPr>
-              <w:t>Obligations de l’usufruitier – conservation de la chose :</w:t>
-            </w:r>
+              <w:t xml:space="preserve">Obligations de l’usufruitier – conservation de la chose : </w:t>
+            </w:r>
+            <w:bookmarkStart w:id="12" w:name="_Hlk112924697"/>
+            <w:bookmarkEnd w:id="12"/>
           </w:p>
           <w:p>
             <w:pPr>
@@ -2448,7 +2638,7 @@
                 <w:kern w:val="0"/>
                 <w:lang w:val="fr-CH" w:eastAsia="en-US" w:bidi="ar-SA"/>
               </w:rPr>
-              <w:t>Faire ramoner régulièrement les cheminées de salon et leurs canaux de fumée (obligation légale) ;</w:t>
+              <w:t xml:space="preserve">Faire ramoner régulièrement les cheminées de salon et leurs canaux de fumée (obligation légale) ; </w:t>
             </w:r>
           </w:p>
           <w:p>
@@ -2620,6 +2810,8 @@
             <w:r>
               <w:rPr>
                 <w:rFonts w:cs="Open Sans" w:ascii="Open Sans" w:hAnsi="Open Sans"/>
+                <w:kern w:val="0"/>
+                <w:lang w:val="fr-CH" w:eastAsia="en-US" w:bidi="ar-SA"/>
               </w:rPr>
             </w:r>
           </w:p>
@@ -2648,7 +2840,7 @@
                 <w:kern w:val="0"/>
                 <w:lang w:val="fr-CH" w:eastAsia="en-US" w:bidi="ar-SA"/>
               </w:rPr>
-              <w:t>Taxe et autres charges :</w:t>
+              <w:t xml:space="preserve">Taxe et autres charges : </w:t>
             </w:r>
           </w:p>
           <w:p>
@@ -3217,7 +3409,8 @@
             <w:r>
               <w:rPr>
                 <w:rFonts w:cs="Open Sans" w:ascii="Open Sans" w:hAnsi="Open Sans"/>
-                <w:lang w:val="fr-FR"/>
+                <w:kern w:val="0"/>
+                <w:lang w:val="fr-FR" w:eastAsia="en-US" w:bidi="ar-SA"/>
               </w:rPr>
             </w:r>
           </w:p>
@@ -3261,7 +3454,10 @@
               <w:suppressAutoHyphens w:val="true"/>
               <w:spacing w:before="0" w:after="200"/>
               <w:ind w:hanging="851" w:left="851"/>
-              <w:rPr/>
+              <w:rPr>
+                <w:rFonts w:ascii="Open Sans" w:hAnsi="Open Sans" w:cs="Open Sans"/>
+                <w:szCs w:val="20"/>
+              </w:rPr>
             </w:pPr>
             <w:r>
               <w:rPr>
@@ -3280,7 +3476,11 @@
               <w:suppressAutoHyphens w:val="true"/>
               <w:spacing w:before="0" w:after="200"/>
               <w:ind w:hanging="0" w:left="851"/>
-              <w:rPr/>
+              <w:rPr>
+                <w:rFonts w:ascii="Open Sans" w:hAnsi="Open Sans" w:cs="Open Sans"/>
+                <w:color w:themeColor="accent6" w:val="70AD47"/>
+                <w:szCs w:val="20"/>
+              </w:rPr>
             </w:pPr>
             <w:r>
               <w:rPr>
@@ -3574,7 +3774,10 @@
               <w:suppressAutoHyphens w:val="true"/>
               <w:spacing w:before="0" w:after="200"/>
               <w:ind w:hanging="851" w:left="851"/>
-              <w:rPr/>
+              <w:rPr>
+                <w:rFonts w:ascii="Open Sans" w:hAnsi="Open Sans" w:cs="Open Sans"/>
+                <w:szCs w:val="20"/>
+              </w:rPr>
             </w:pPr>
             <w:r>
               <w:rPr>
@@ -3598,7 +3801,10 @@
               <w:spacing w:before="0" w:after="200"/>
               <w:ind w:hanging="589" w:left="1440"/>
               <w:contextualSpacing/>
-              <w:rPr/>
+              <w:rPr>
+                <w:rFonts w:ascii="Open Sans" w:hAnsi="Open Sans" w:cs="Open Sans"/>
+                <w:lang w:val="fr-FR" w:eastAsia="fr-FR"/>
+              </w:rPr>
             </w:pPr>
             <w:r>
               <w:rPr>
@@ -3621,7 +3827,10 @@
               <w:spacing w:before="0" w:after="200"/>
               <w:ind w:hanging="589" w:left="1440"/>
               <w:contextualSpacing/>
-              <w:rPr/>
+              <w:rPr>
+                <w:rFonts w:ascii="Open Sans" w:hAnsi="Open Sans" w:cs="Open Sans"/>
+                <w:lang w:val="fr-FR" w:eastAsia="fr-FR"/>
+              </w:rPr>
             </w:pPr>
             <w:r>
               <w:rPr>
@@ -3644,7 +3853,10 @@
               <w:spacing w:before="0" w:after="200"/>
               <w:ind w:hanging="589" w:left="1440"/>
               <w:contextualSpacing/>
-              <w:rPr/>
+              <w:rPr>
+                <w:rFonts w:ascii="Open Sans" w:hAnsi="Open Sans" w:cs="Open Sans"/>
+                <w:lang w:val="fr-FR" w:eastAsia="fr-FR"/>
+              </w:rPr>
             </w:pPr>
             <w:r>
               <w:rPr>
@@ -3690,7 +3902,7 @@
                 <w:numId w:val="52"/>
               </w:numPr>
               <w:suppressAutoHyphens w:val="true"/>
-              <w:spacing w:before="0" w:after="0"/>
+              <w:spacing w:before="0" w:after="200"/>
               <w:ind w:hanging="589" w:left="1440"/>
               <w:contextualSpacing/>
               <w:rPr>
@@ -3705,24 +3917,6 @@
                 <w:lang w:val="fr-FR" w:eastAsia="fr-FR" w:bidi="ar-SA"/>
               </w:rPr>
               <w:t>Fortune mobilière (Etat des titres et des créances) : Solde au 31 décembre du bouquet (capital initial)</w:t>
-            </w:r>
-          </w:p>
-          <w:p>
-            <w:pPr>
-              <w:pStyle w:val="Puces"/>
-              <w:widowControl w:val="false"/>
-              <w:numPr>
-                <w:ilvl w:val="0"/>
-                <w:numId w:val="0"/>
-              </w:numPr>
-              <w:suppressAutoHyphens w:val="true"/>
-              <w:spacing w:before="0" w:after="0"/>
-              <w:ind w:hanging="0" w:left="1418"/>
-              <w:contextualSpacing/>
-              <w:rPr/>
-            </w:pPr>
-            <w:r>
-              <w:rPr/>
             </w:r>
           </w:p>
           <w:p>
@@ -3734,7 +3928,7 @@
                 <w:numId w:val="4"/>
               </w:numPr>
               <w:suppressAutoHyphens w:val="true"/>
-              <w:spacing w:before="0" w:after="0"/>
+              <w:spacing w:before="0" w:after="200"/>
               <w:ind w:hanging="567" w:left="1418"/>
               <w:contextualSpacing/>
               <w:rPr>
@@ -3753,25 +3947,22 @@
           </w:p>
           <w:p>
             <w:pPr>
-              <w:pStyle w:val="Puces"/>
-              <w:widowControl w:val="false"/>
-              <w:numPr>
-                <w:ilvl w:val="0"/>
-                <w:numId w:val="0"/>
-              </w:numPr>
-              <w:suppressAutoHyphens w:val="true"/>
-              <w:spacing w:before="0" w:after="0"/>
-              <w:ind w:hanging="567" w:left="1418"/>
-              <w:contextualSpacing/>
-              <w:rPr>
-                <w:rFonts w:ascii="Open Sans" w:hAnsi="Open Sans" w:cs="Open Sans"/>
-                <w:lang w:val="fr-FR" w:eastAsia="fr-FR"/>
+              <w:pStyle w:val="Sparation"/>
+              <w:widowControl w:val="false"/>
+              <w:suppressAutoHyphens w:val="true"/>
+              <w:spacing w:before="0" w:after="200"/>
+              <w:ind w:hanging="0" w:left="0"/>
+              <w:rPr>
+                <w:rFonts w:ascii="Open Sans" w:hAnsi="Open Sans" w:cs="Open Sans"/>
+                <w:szCs w:val="20"/>
               </w:rPr>
             </w:pPr>
             <w:r>
               <w:rPr>
                 <w:rFonts w:cs="Open Sans" w:ascii="Open Sans" w:hAnsi="Open Sans"/>
-                <w:lang w:val="fr-FR" w:eastAsia="fr-FR"/>
+                <w:kern w:val="0"/>
+                <w:szCs w:val="20"/>
+                <w:lang w:bidi="ar-SA"/>
               </w:rPr>
             </w:r>
           </w:p>
@@ -3926,9 +4117,11 @@
             </w:pPr>
             <w:r>
               <w:rPr>
-                <w:rFonts w:cs="Open Sans" w:ascii="Open Sans" w:hAnsi="Open Sans"/>
-                <w:sz w:val="20"/>
-                <w:szCs w:val="20"/>
+                <w:rFonts w:eastAsia="Calibri" w:cs="Open Sans" w:ascii="Open Sans" w:hAnsi="Open Sans"/>
+                <w:kern w:val="0"/>
+                <w:sz w:val="20"/>
+                <w:szCs w:val="20"/>
+                <w:lang w:val="fr-CH" w:eastAsia="en-US" w:bidi="ar-SA"/>
               </w:rPr>
             </w:r>
           </w:p>
@@ -3977,7 +4170,7 @@
                 <w:szCs w:val="20"/>
                 <w:lang w:val="fr-CH" w:eastAsia="en-US" w:bidi="ar-SA"/>
               </w:rPr>
-              <w:t>Le bien immobilier vendu n’entre pas dans la succession et les héritiers n’ont en principe pas de droit à cet égard. Ainsi, il est important de les en informer au préalable.</w:t>
+              <w:t xml:space="preserve">Le bien immobilier vendu n’entre pas dans la succession et les héritiers n’ont en principe pas de droit à cet égard. Ainsi, il est important de les en informer au préalable. </w:t>
             </w:r>
           </w:p>
           <w:p>
@@ -3995,9 +4188,11 @@
             </w:pPr>
             <w:r>
               <w:rPr>
-                <w:rFonts w:cs="Open Sans" w:ascii="Open Sans" w:hAnsi="Open Sans"/>
-                <w:sz w:val="20"/>
-                <w:szCs w:val="20"/>
+                <w:rFonts w:eastAsia="Calibri" w:cs="Open Sans" w:ascii="Open Sans" w:hAnsi="Open Sans"/>
+                <w:kern w:val="0"/>
+                <w:sz w:val="20"/>
+                <w:szCs w:val="20"/>
+                <w:lang w:val="fr-CH" w:eastAsia="en-US" w:bidi="ar-SA"/>
               </w:rPr>
             </w:r>
           </w:p>
@@ -4031,7 +4226,7 @@
                 <w:szCs w:val="20"/>
                 <w:lang w:val="fr-CH" w:eastAsia="en-US" w:bidi="ar-SA"/>
               </w:rPr>
-              <w:t>For :</w:t>
+              <w:t xml:space="preserve">For : </w:t>
             </w:r>
           </w:p>
           <w:p>
@@ -4052,11 +4247,13 @@
             </w:pPr>
             <w:r>
               <w:rPr>
-                <w:rFonts w:cs="Open Sans" w:ascii="Open Sans" w:hAnsi="Open Sans"/>
+                <w:rFonts w:eastAsia="Calibri" w:cs="Open Sans" w:ascii="Open Sans" w:hAnsi="Open Sans"/>
                 <w:b/>
                 <w:bCs/>
-                <w:sz w:val="20"/>
-                <w:szCs w:val="20"/>
+                <w:kern w:val="0"/>
+                <w:sz w:val="20"/>
+                <w:szCs w:val="20"/>
+                <w:lang w:val="fr-CH" w:eastAsia="en-US" w:bidi="ar-SA"/>
               </w:rPr>
             </w:r>
           </w:p>
@@ -4125,7 +4322,11 @@
             </w:pPr>
             <w:r>
               <w:rPr>
-                <w:lang w:val="fr-FR" w:eastAsia="fr-FR"/>
+                <w:rFonts w:eastAsia="Calibri" w:cs=""/>
+                <w:kern w:val="0"/>
+                <w:sz w:val="22"/>
+                <w:szCs w:val="22"/>
+                <w:lang w:val="fr-FR" w:eastAsia="fr-FR" w:bidi="ar-SA"/>
               </w:rPr>
             </w:r>
           </w:p>
@@ -4159,7 +4360,7 @@
                 <w:szCs w:val="20"/>
                 <w:lang w:val="fr-CH" w:eastAsia="en-US" w:bidi="ar-SA"/>
               </w:rPr>
-              <w:t>Utilisation des données récoltées</w:t>
+              <w:t xml:space="preserve">Utilisation des données récoltées </w:t>
             </w:r>
           </w:p>
           <w:p>
@@ -4177,9 +4378,11 @@
             </w:pPr>
             <w:r>
               <w:rPr>
-                <w:rFonts w:cs="Open Sans" w:ascii="Open Sans" w:hAnsi="Open Sans"/>
-                <w:sz w:val="20"/>
-                <w:szCs w:val="20"/>
+                <w:rFonts w:eastAsia="Calibri" w:cs="Open Sans" w:ascii="Open Sans" w:hAnsi="Open Sans"/>
+                <w:kern w:val="0"/>
+                <w:sz w:val="20"/>
+                <w:szCs w:val="20"/>
+                <w:lang w:val="fr-CH" w:eastAsia="en-US" w:bidi="ar-SA"/>
               </w:rPr>
             </w:r>
           </w:p>
@@ -4223,8 +4426,10 @@
             <w:r>
               <w:rPr>
                 <w:rFonts w:eastAsia="Calibri" w:cs="Open Sans" w:ascii="Open Sans" w:hAnsi="Open Sans"/>
-                <w:sz w:val="20"/>
-                <w:szCs w:val="20"/>
+                <w:kern w:val="0"/>
+                <w:sz w:val="20"/>
+                <w:szCs w:val="20"/>
+                <w:lang w:val="fr-CH" w:eastAsia="en-US" w:bidi="ar-SA"/>
               </w:rPr>
             </w:r>
           </w:p>
@@ -4276,9 +4481,11 @@
             </w:pPr>
             <w:r>
               <w:rPr>
-                <w:rFonts w:cs="Open Sans" w:ascii="Open Sans" w:hAnsi="Open Sans"/>
-                <w:sz w:val="20"/>
-                <w:szCs w:val="20"/>
+                <w:rFonts w:eastAsia="Calibri" w:cs="Open Sans" w:ascii="Open Sans" w:hAnsi="Open Sans"/>
+                <w:kern w:val="0"/>
+                <w:sz w:val="20"/>
+                <w:szCs w:val="20"/>
+                <w:lang w:val="fr-CH" w:eastAsia="en-US" w:bidi="ar-SA"/>
               </w:rPr>
             </w:r>
           </w:p>
@@ -4303,7 +4510,7 @@
                 <w:szCs w:val="20"/>
                 <w:lang w:val="fr-CH" w:eastAsia="en-US" w:bidi="ar-SA"/>
               </w:rPr>
-              <w:t>Le client s’engage par la présente à payer les frais d’expertise de son bien immobilier, d’un montant compris entre CHF 1'500.- et CHF 2'000.- si toutefois il ne va pas au bout du processus de vente auprès du fonds Viager Swiss SCMPC.</w:t>
+              <w:t xml:space="preserve">Le client s’engage par la présente à payer les frais d’expertise de son bien immobilier, d’un montant compris entre CHF 1'500.- et CHF 2'000.- si toutefois il ne va pas au bout du processus de vente auprès du fonds Viager Swiss SCMPC. </w:t>
             </w:r>
           </w:p>
           <w:p>
@@ -4392,9 +4599,11 @@
             </w:pPr>
             <w:r>
               <w:rPr>
-                <w:rFonts w:cs="Open Sans" w:ascii="Open Sans" w:hAnsi="Open Sans"/>
-                <w:sz w:val="20"/>
-                <w:szCs w:val="20"/>
+                <w:rFonts w:eastAsia="Calibri" w:cs="Open Sans" w:ascii="Open Sans" w:hAnsi="Open Sans"/>
+                <w:kern w:val="0"/>
+                <w:sz w:val="20"/>
+                <w:szCs w:val="20"/>
+                <w:lang w:val="fr-CH" w:eastAsia="en-US" w:bidi="ar-SA"/>
               </w:rPr>
             </w:r>
           </w:p>
@@ -4419,7 +4628,7 @@
                 <w:szCs w:val="20"/>
                 <w:lang w:val="fr-CH" w:eastAsia="en-US" w:bidi="ar-SA"/>
               </w:rPr>
-              <w:t>Fait à, le :Signature du/des client(s) :</w:t>
+              <w:t>Fait à, le :                                                                                           Signature du/des clients(s) :</w:t>
             </w:r>
           </w:p>
           <w:p>
@@ -4437,9 +4646,103 @@
             </w:pPr>
             <w:r>
               <w:rPr>
+                <w:rFonts w:eastAsia="Calibri" w:cs="Calibri" w:cstheme="minorHAnsi"/>
+                <w:kern w:val="0"/>
+                <w:sz w:val="20"/>
+                <w:szCs w:val="20"/>
+                <w:lang w:val="fr-CH" w:eastAsia="en-US" w:bidi="ar-SA"/>
+              </w:rPr>
+            </w:r>
+          </w:p>
+          <w:p>
+            <w:pPr>
+              <w:pStyle w:val="Normal"/>
+              <w:widowControl w:val="false"/>
+              <w:suppressAutoHyphens w:val="true"/>
+              <w:spacing w:lineRule="auto" w:line="240" w:before="0" w:after="0"/>
+              <w:jc w:val="left"/>
+              <w:rPr>
                 <w:rFonts w:cs="Calibri" w:cstheme="minorHAnsi"/>
                 <w:sz w:val="20"/>
                 <w:szCs w:val="20"/>
+              </w:rPr>
+            </w:pPr>
+            <w:r>
+              <w:rPr>
+                <w:rFonts w:eastAsia="Calibri" w:cs="Calibri" w:cstheme="minorHAnsi"/>
+                <w:kern w:val="0"/>
+                <w:sz w:val="20"/>
+                <w:szCs w:val="20"/>
+                <w:lang w:val="fr-CH" w:eastAsia="en-US" w:bidi="ar-SA"/>
+              </w:rPr>
+            </w:r>
+          </w:p>
+          <w:p>
+            <w:pPr>
+              <w:pStyle w:val="Normal"/>
+              <w:widowControl w:val="false"/>
+              <w:suppressAutoHyphens w:val="true"/>
+              <w:spacing w:lineRule="auto" w:line="240" w:before="0" w:after="0"/>
+              <w:jc w:val="left"/>
+              <w:rPr>
+                <w:rFonts w:cs="Calibri" w:cstheme="minorHAnsi"/>
+                <w:sz w:val="20"/>
+                <w:szCs w:val="20"/>
+              </w:rPr>
+            </w:pPr>
+            <w:r>
+              <w:rPr>
+                <w:rFonts w:eastAsia="Calibri" w:cs="Calibri" w:cstheme="minorHAnsi"/>
+                <w:kern w:val="0"/>
+                <w:sz w:val="20"/>
+                <w:szCs w:val="20"/>
+                <w:lang w:val="fr-CH" w:eastAsia="en-US" w:bidi="ar-SA"/>
+              </w:rPr>
+            </w:r>
+          </w:p>
+          <w:p>
+            <w:pPr>
+              <w:pStyle w:val="Normal"/>
+              <w:widowControl w:val="false"/>
+              <w:suppressAutoHyphens w:val="true"/>
+              <w:spacing w:lineRule="auto" w:line="240" w:before="0" w:after="0"/>
+              <w:jc w:val="left"/>
+              <w:rPr>
+                <w:rFonts w:cs="Calibri" w:cstheme="minorHAnsi"/>
+                <w:sz w:val="20"/>
+                <w:szCs w:val="20"/>
+              </w:rPr>
+            </w:pPr>
+            <w:r>
+              <w:rPr>
+                <w:rFonts w:eastAsia="Calibri" w:cs="Calibri" w:cstheme="minorHAnsi"/>
+                <w:kern w:val="0"/>
+                <w:sz w:val="20"/>
+                <w:szCs w:val="20"/>
+                <w:lang w:val="fr-CH" w:eastAsia="en-US" w:bidi="ar-SA"/>
+              </w:rPr>
+            </w:r>
+          </w:p>
+          <w:p>
+            <w:pPr>
+              <w:pStyle w:val="Normal"/>
+              <w:widowControl w:val="false"/>
+              <w:suppressAutoHyphens w:val="true"/>
+              <w:spacing w:lineRule="auto" w:line="240" w:before="0" w:after="0"/>
+              <w:jc w:val="left"/>
+              <w:rPr>
+                <w:rFonts w:cs="Calibri" w:cstheme="minorHAnsi"/>
+                <w:sz w:val="20"/>
+                <w:szCs w:val="20"/>
+              </w:rPr>
+            </w:pPr>
+            <w:r>
+              <w:rPr>
+                <w:rFonts w:eastAsia="Calibri" w:cs="Calibri" w:cstheme="minorHAnsi"/>
+                <w:kern w:val="0"/>
+                <w:sz w:val="20"/>
+                <w:szCs w:val="20"/>
+                <w:lang w:val="fr-CH" w:eastAsia="en-US" w:bidi="ar-SA"/>
               </w:rPr>
             </w:r>
           </w:p>
@@ -4559,9 +4862,11 @@
             </w:pPr>
             <w:r>
               <w:rPr>
-                <w:rFonts w:cs="Calibri" w:cstheme="minorHAnsi"/>
-                <w:sz w:val="20"/>
-                <w:szCs w:val="20"/>
+                <w:rFonts w:eastAsia="Calibri" w:cs="Calibri" w:cstheme="minorHAnsi"/>
+                <w:kern w:val="0"/>
+                <w:sz w:val="20"/>
+                <w:szCs w:val="20"/>
+                <w:lang w:val="fr-CH" w:eastAsia="en-US" w:bidi="ar-SA"/>
               </w:rPr>
             </w:r>
           </w:p>
@@ -4580,9 +4885,11 @@
             </w:pPr>
             <w:r>
               <w:rPr>
-                <w:rFonts w:cs="Calibri" w:cstheme="minorHAnsi"/>
-                <w:sz w:val="20"/>
-                <w:szCs w:val="20"/>
+                <w:rFonts w:eastAsia="Calibri" w:cs="Calibri" w:cstheme="minorHAnsi"/>
+                <w:kern w:val="0"/>
+                <w:sz w:val="20"/>
+                <w:szCs w:val="20"/>
+                <w:lang w:val="fr-CH" w:eastAsia="en-US" w:bidi="ar-SA"/>
               </w:rPr>
             </w:r>
           </w:p>
@@ -4601,9 +4908,11 @@
             </w:pPr>
             <w:r>
               <w:rPr>
-                <w:rFonts w:cs="Calibri" w:cstheme="minorHAnsi"/>
-                <w:sz w:val="20"/>
-                <w:szCs w:val="20"/>
+                <w:rFonts w:eastAsia="Calibri" w:cs="Calibri" w:cstheme="minorHAnsi"/>
+                <w:kern w:val="0"/>
+                <w:sz w:val="20"/>
+                <w:szCs w:val="20"/>
+                <w:lang w:val="fr-CH" w:eastAsia="en-US" w:bidi="ar-SA"/>
               </w:rPr>
             </w:r>
           </w:p>
@@ -4622,139 +4931,11 @@
             </w:pPr>
             <w:r>
               <w:rPr>
-                <w:rFonts w:cs="Calibri" w:cstheme="minorHAnsi"/>
-                <w:sz w:val="20"/>
-                <w:szCs w:val="20"/>
-              </w:rPr>
-            </w:r>
-          </w:p>
-        </w:tc>
-      </w:tr>
-      <w:tr>
-        <w:trPr>
-          <w:trHeight w:val="144" w:hRule="atLeast"/>
-        </w:trPr>
-        <w:tc>
-          <w:tcPr>
-            <w:tcW w:w="9198" w:type="dxa"/>
-            <w:tcBorders>
-              <w:top w:val="nil"/>
-              <w:left w:val="nil"/>
-              <w:bottom w:val="nil"/>
-              <w:right w:val="nil"/>
-            </w:tcBorders>
-          </w:tcPr>
-          <w:p>
-            <w:pPr>
-              <w:pStyle w:val="Normal"/>
-              <w:widowControl w:val="false"/>
-              <w:suppressAutoHyphens w:val="true"/>
-              <w:spacing w:lineRule="auto" w:line="240" w:before="120" w:after="120"/>
-              <w:jc w:val="left"/>
-              <w:rPr>
-                <w:rFonts w:cs="Calibri" w:cstheme="minorHAnsi"/>
-                <w:sz w:val="20"/>
-                <w:szCs w:val="20"/>
-              </w:rPr>
-            </w:pPr>
-            <w:r>
-              <w:rPr>
-                <w:rFonts w:cs="Calibri" w:cstheme="minorHAnsi"/>
-                <w:sz w:val="20"/>
-                <w:szCs w:val="20"/>
-              </w:rPr>
-            </w:r>
-          </w:p>
-        </w:tc>
-        <w:tc>
-          <w:tcPr>
-            <w:tcW w:w="263" w:type="dxa"/>
-            <w:tcBorders>
-              <w:top w:val="nil"/>
-              <w:left w:val="nil"/>
-              <w:bottom w:val="nil"/>
-              <w:right w:val="nil"/>
-            </w:tcBorders>
-          </w:tcPr>
-          <w:p>
-            <w:pPr>
-              <w:pStyle w:val="Normal"/>
-              <w:widowControl w:val="false"/>
-              <w:suppressAutoHyphens w:val="true"/>
-              <w:spacing w:lineRule="auto" w:line="240" w:before="0" w:after="0"/>
-              <w:jc w:val="left"/>
-              <w:rPr>
-                <w:rFonts w:ascii="Calibri" w:hAnsi="Calibri" w:eastAsia="Calibri"/>
-              </w:rPr>
-            </w:pPr>
-            <w:r>
-              <w:rPr>
-                <w:rFonts w:eastAsia="Calibri"/>
-              </w:rPr>
-            </w:r>
-          </w:p>
-        </w:tc>
-      </w:tr>
-      <w:tr>
-        <w:trPr>
-          <w:trHeight w:val="165" w:hRule="atLeast"/>
-        </w:trPr>
-        <w:tc>
-          <w:tcPr>
-            <w:tcW w:w="9198" w:type="dxa"/>
-            <w:tcBorders>
-              <w:top w:val="nil"/>
-              <w:left w:val="nil"/>
-              <w:bottom w:val="nil"/>
-              <w:right w:val="nil"/>
-            </w:tcBorders>
-          </w:tcPr>
-          <w:p>
-            <w:pPr>
-              <w:pStyle w:val="Normal"/>
-              <w:widowControl w:val="false"/>
-              <w:suppressAutoHyphens w:val="true"/>
-              <w:spacing w:lineRule="auto" w:line="240" w:before="120" w:after="120"/>
-              <w:jc w:val="left"/>
-              <w:rPr>
-                <w:rFonts w:cs="Calibri" w:cstheme="minorHAnsi"/>
-                <w:sz w:val="20"/>
-                <w:szCs w:val="20"/>
-              </w:rPr>
-            </w:pPr>
-            <w:r>
-              <w:rPr>
-                <w:rFonts w:cs="Calibri" w:cstheme="minorHAnsi"/>
-                <w:sz w:val="20"/>
-                <w:szCs w:val="20"/>
-              </w:rPr>
-            </w:r>
-          </w:p>
-        </w:tc>
-        <w:tc>
-          <w:tcPr>
-            <w:tcW w:w="263" w:type="dxa"/>
-            <w:tcBorders>
-              <w:top w:val="nil"/>
-              <w:left w:val="nil"/>
-              <w:bottom w:val="nil"/>
-              <w:right w:val="nil"/>
-            </w:tcBorders>
-          </w:tcPr>
-          <w:p>
-            <w:pPr>
-              <w:pStyle w:val="Normal"/>
-              <w:widowControl w:val="false"/>
-              <w:suppressAutoHyphens w:val="true"/>
-              <w:spacing w:lineRule="auto" w:line="240" w:before="0" w:after="0"/>
-              <w:jc w:val="left"/>
-              <w:rPr>
-                <w:rFonts w:ascii="Calibri" w:hAnsi="Calibri" w:eastAsia="Calibri"/>
-              </w:rPr>
-            </w:pPr>
-            <w:r>
-              <w:rPr>
-                <w:rFonts w:eastAsia="Calibri"/>
+                <w:rFonts w:eastAsia="Calibri" w:cs="Calibri" w:cstheme="minorHAnsi"/>
+                <w:kern w:val="0"/>
+                <w:sz w:val="20"/>
+                <w:szCs w:val="20"/>
+                <w:lang w:val="fr-CH" w:eastAsia="en-US" w:bidi="ar-SA"/>
               </w:rPr>
             </w:r>
           </w:p>
@@ -4778,20 +4959,21 @@
               <w:widowControl w:val="false"/>
               <w:suppressAutoHyphens w:val="true"/>
               <w:spacing w:lineRule="auto" w:line="240" w:before="120" w:after="120"/>
-              <w:jc w:val="right"/>
+              <w:jc w:val="left"/>
               <w:rPr>
                 <w:rFonts w:cs="Calibri" w:cstheme="minorHAnsi"/>
+                <w:sz w:val="20"/>
+                <w:szCs w:val="20"/>
               </w:rPr>
             </w:pPr>
             <w:r>
               <w:rPr>
                 <w:rFonts w:eastAsia="Calibri" w:cs="Calibri" w:cstheme="minorHAnsi"/>
                 <w:kern w:val="0"/>
-                <w:sz w:val="22"/>
-                <w:szCs w:val="22"/>
-                <w:lang w:val="fr-CH" w:eastAsia="en-US" w:bidi="ar-SA"/>
-              </w:rPr>
-              <w:t>xx.xx.20xx</w:t>
+                <w:sz w:val="20"/>
+                <w:szCs w:val="20"/>
+                <w:lang w:val="fr-CH" w:eastAsia="en-US" w:bidi="ar-SA"/>
+              </w:rPr>
             </w:r>
           </w:p>
         </w:tc>
@@ -4810,15 +4992,19 @@
               <w:pStyle w:val="Normal"/>
               <w:widowControl w:val="false"/>
               <w:suppressAutoHyphens w:val="true"/>
-              <w:spacing w:lineRule="auto" w:line="240" w:before="120" w:after="120"/>
+              <w:spacing w:lineRule="auto" w:line="240" w:before="0" w:after="0"/>
               <w:jc w:val="left"/>
               <w:rPr>
-                <w:rFonts w:cs="Calibri" w:cstheme="minorHAnsi"/>
-              </w:rPr>
-            </w:pPr>
-            <w:r>
-              <w:rPr>
-                <w:rFonts w:cs="Calibri" w:cstheme="minorHAnsi"/>
+                <w:rFonts w:ascii="Calibri" w:hAnsi="Calibri" w:eastAsia="Calibri"/>
+              </w:rPr>
+            </w:pPr>
+            <w:r>
+              <w:rPr>
+                <w:rFonts w:eastAsia="Calibri" w:cs=""/>
+                <w:kern w:val="0"/>
+                <w:sz w:val="22"/>
+                <w:szCs w:val="22"/>
+                <w:lang w:val="fr-CH" w:eastAsia="en-US" w:bidi="ar-SA"/>
               </w:rPr>
             </w:r>
           </w:p>
@@ -4842,26 +5028,21 @@
               <w:widowControl w:val="false"/>
               <w:suppressAutoHyphens w:val="true"/>
               <w:spacing w:lineRule="auto" w:line="240" w:before="120" w:after="120"/>
-              <w:jc w:val="center"/>
+              <w:jc w:val="left"/>
               <w:rPr>
                 <w:rFonts w:cs="Calibri" w:cstheme="minorHAnsi"/>
-                <w:b/>
-                <w:bCs/>
-                <w:sz w:val="28"/>
-                <w:szCs w:val="28"/>
+                <w:sz w:val="20"/>
+                <w:szCs w:val="20"/>
               </w:rPr>
             </w:pPr>
             <w:r>
               <w:rPr>
                 <w:rFonts w:eastAsia="Calibri" w:cs="Calibri" w:cstheme="minorHAnsi"/>
-                <w:b/>
-                <w:bCs/>
-                <w:kern w:val="0"/>
-                <w:sz w:val="28"/>
-                <w:szCs w:val="28"/>
-                <w:lang w:val="fr-CH" w:eastAsia="en-US" w:bidi="ar-SA"/>
-              </w:rPr>
-              <w:t>Exemple de calcul de l’usufruit strictement personnel</w:t>
+                <w:kern w:val="0"/>
+                <w:sz w:val="20"/>
+                <w:szCs w:val="20"/>
+                <w:lang w:val="fr-CH" w:eastAsia="en-US" w:bidi="ar-SA"/>
+              </w:rPr>
             </w:r>
           </w:p>
         </w:tc>
@@ -4888,7 +5069,180 @@
             </w:pPr>
             <w:r>
               <w:rPr>
-                <w:rFonts w:eastAsia="Calibri"/>
+                <w:rFonts w:eastAsia="Calibri" w:cs=""/>
+                <w:kern w:val="0"/>
+                <w:sz w:val="22"/>
+                <w:szCs w:val="22"/>
+                <w:lang w:val="fr-CH" w:eastAsia="en-US" w:bidi="ar-SA"/>
+              </w:rPr>
+            </w:r>
+          </w:p>
+        </w:tc>
+      </w:tr>
+      <w:tr>
+        <w:trPr/>
+        <w:tc>
+          <w:tcPr>
+            <w:tcW w:w="9198" w:type="dxa"/>
+            <w:tcBorders>
+              <w:top w:val="nil"/>
+              <w:left w:val="nil"/>
+              <w:bottom w:val="nil"/>
+              <w:right w:val="nil"/>
+            </w:tcBorders>
+          </w:tcPr>
+          <w:p>
+            <w:pPr>
+              <w:pStyle w:val="Normal"/>
+              <w:widowControl w:val="false"/>
+              <w:suppressAutoHyphens w:val="true"/>
+              <w:spacing w:lineRule="auto" w:line="240" w:before="120" w:after="120"/>
+              <w:jc w:val="right"/>
+              <w:rPr>
+                <w:rFonts w:cs="Calibri" w:cstheme="minorHAnsi"/>
+              </w:rPr>
+            </w:pPr>
+            <w:r>
+              <w:rPr>
+                <w:rFonts w:eastAsia="Calibri" w:cs="Calibri" w:cstheme="minorHAnsi"/>
+                <w:kern w:val="0"/>
+                <w:sz w:val="22"/>
+                <w:szCs w:val="22"/>
+                <w:lang w:val="fr-CH" w:eastAsia="en-US" w:bidi="ar-SA"/>
+              </w:rPr>
+              <w:t>xx.xx.20xx</w:t>
+            </w:r>
+          </w:p>
+        </w:tc>
+        <w:tc>
+          <w:tcPr>
+            <w:tcW w:w="263" w:type="dxa"/>
+            <w:tcBorders>
+              <w:top w:val="nil"/>
+              <w:left w:val="nil"/>
+              <w:bottom w:val="nil"/>
+              <w:right w:val="nil"/>
+            </w:tcBorders>
+          </w:tcPr>
+          <w:p>
+            <w:pPr>
+              <w:pStyle w:val="Normal"/>
+              <w:widowControl w:val="false"/>
+              <w:suppressAutoHyphens w:val="true"/>
+              <w:spacing w:lineRule="auto" w:line="240" w:before="120" w:after="120"/>
+              <w:jc w:val="left"/>
+              <w:rPr>
+                <w:rFonts w:cs="Calibri" w:cstheme="minorHAnsi"/>
+              </w:rPr>
+            </w:pPr>
+            <w:r>
+              <w:rPr>
+                <w:rFonts w:eastAsia="Calibri" w:cs="Calibri" w:cstheme="minorHAnsi"/>
+                <w:kern w:val="0"/>
+                <w:sz w:val="22"/>
+                <w:szCs w:val="22"/>
+                <w:lang w:val="fr-CH" w:eastAsia="en-US" w:bidi="ar-SA"/>
+              </w:rPr>
+            </w:r>
+          </w:p>
+        </w:tc>
+      </w:tr>
+      <w:tr>
+        <w:trPr/>
+        <w:tc>
+          <w:tcPr>
+            <w:tcW w:w="9198" w:type="dxa"/>
+            <w:tcBorders>
+              <w:top w:val="nil"/>
+              <w:left w:val="nil"/>
+              <w:bottom w:val="nil"/>
+              <w:right w:val="nil"/>
+            </w:tcBorders>
+          </w:tcPr>
+          <w:p>
+            <w:pPr>
+              <w:pStyle w:val="Normal"/>
+              <w:widowControl w:val="false"/>
+              <w:suppressAutoHyphens w:val="true"/>
+              <w:spacing w:lineRule="auto" w:line="240" w:before="120" w:after="120"/>
+              <w:jc w:val="center"/>
+              <w:rPr>
+                <w:rFonts w:eastAsia="Calibri" w:cs="Calibri" w:cstheme="minorHAnsi"/>
+                <w:b/>
+                <w:bCs/>
+                <w:sz w:val="28"/>
+                <w:szCs w:val="28"/>
+              </w:rPr>
+            </w:pPr>
+            <w:r>
+              <w:rPr>
+                <w:rFonts w:eastAsia="Calibri" w:cs="Calibri" w:cstheme="minorHAnsi"/>
+                <w:b/>
+                <w:bCs/>
+                <w:kern w:val="0"/>
+                <w:sz w:val="28"/>
+                <w:szCs w:val="28"/>
+                <w:lang w:val="fr-CH" w:eastAsia="en-US" w:bidi="ar-SA"/>
+              </w:rPr>
+              <w:t>Exemple de calcul de l’usufruit strictement personnel</w:t>
+            </w:r>
+          </w:p>
+          <w:p>
+            <w:pPr>
+              <w:pStyle w:val="Normal"/>
+              <w:widowControl w:val="false"/>
+              <w:suppressAutoHyphens w:val="true"/>
+              <w:spacing w:lineRule="auto" w:line="240" w:before="120" w:after="120"/>
+              <w:jc w:val="center"/>
+              <w:rPr>
+                <w:rFonts w:cs="Calibri" w:cstheme="minorHAnsi"/>
+                <w:b/>
+                <w:bCs/>
+                <w:sz w:val="28"/>
+                <w:szCs w:val="28"/>
+              </w:rPr>
+            </w:pPr>
+            <w:r>
+              <w:rPr>
+                <w:rFonts w:eastAsia="Calibri" w:cs="Calibri" w:cstheme="minorHAnsi"/>
+                <w:b/>
+                <w:bCs/>
+                <w:kern w:val="0"/>
+                <w:sz w:val="28"/>
+                <w:szCs w:val="28"/>
+                <w:lang w:val="fr-CH" w:eastAsia="en-US" w:bidi="ar-SA"/>
+              </w:rPr>
+            </w:r>
+          </w:p>
+        </w:tc>
+        <w:tc>
+          <w:tcPr>
+            <w:tcW w:w="263" w:type="dxa"/>
+            <w:tcBorders>
+              <w:top w:val="nil"/>
+              <w:left w:val="nil"/>
+              <w:bottom w:val="nil"/>
+              <w:right w:val="nil"/>
+            </w:tcBorders>
+          </w:tcPr>
+          <w:p>
+            <w:pPr>
+              <w:pStyle w:val="Normal"/>
+              <w:widowControl w:val="false"/>
+              <w:suppressAutoHyphens w:val="true"/>
+              <w:spacing w:lineRule="auto" w:line="240" w:before="0" w:after="0"/>
+              <w:jc w:val="left"/>
+              <w:rPr>
+                <w:rFonts w:ascii="Calibri" w:hAnsi="Calibri" w:eastAsia="Calibri"/>
+              </w:rPr>
+            </w:pPr>
+            <w:r>
+              <w:rPr>
+                <w:rFonts w:eastAsia="Calibri" w:cs=""/>
+                <w:kern w:val="0"/>
+                <w:sz w:val="22"/>
+                <w:szCs w:val="22"/>
+                <w:lang w:val="fr-CH" w:eastAsia="en-US" w:bidi="ar-SA"/>
               </w:rPr>
             </w:r>
           </w:p>
@@ -4953,32 +5307,10 @@
       </w:pPr>
       <w:r>
         <w:rPr>
-          <w:rFonts w:cs="Calibri" w:cstheme="minorAscii"/>
+          <w:rFonts w:cs="Calibri" w:cstheme="minorHAnsi"/>
         </w:rPr>
-        <w:t>Partenaire 1: M  ……………………………………………………………… xx.xx.19xx</w:t>
-      </w:r>
-      <w:r>
-        <w:rPr/>
+        <w:t>Usufruitier : M.……………………………………………………………… xx.xx.19xx</w:t>
         <w:tab/>
-      </w:r>
-    </w:p>
-    <w:p>
-      <w:pPr>
-        <w:pStyle w:val="Normal"/>
-        <w:ind w:firstLine="708"/>
-        <w:jc w:val="both"/>
-        <w:rPr>
-          <w:rFonts w:cs="Calibri" w:cstheme="minorAscii"/>
-        </w:rPr>
-      </w:pPr>
-      <w:r>
-        <w:rPr>
-          <w:rFonts w:cs="Calibri" w:cstheme="minorAscii"/>
-        </w:rPr>
-        <w:t>Partenaire 2: Mme…………………………………………………………… xx.xx.19xx</w:t>
-      </w:r>
-      <w:r>
-        <w:rPr/>
         <w:tab/>
       </w:r>
     </w:p>
@@ -5043,7 +5375,7 @@
         <w:rPr>
           <w:rFonts w:cs="Calibri" w:cstheme="minorHAnsi"/>
         </w:rPr>
-        <w:t>Valeur estimée du bien :</w:t>
+        <w:t>Valeur estimée du bien :</w:t>
       </w:r>
     </w:p>
     <w:p>
@@ -5059,7 +5391,7 @@
         <w:rPr>
           <w:rFonts w:cs="Calibri" w:cstheme="minorHAnsi"/>
         </w:rPr>
-        <w:t>Usufruit strictement personnel :</w:t>
+        <w:t>Usufruit strictement personnel :</w:t>
       </w:r>
     </w:p>
     <w:p>
@@ -5075,7 +5407,7 @@
         <w:rPr>
           <w:rFonts w:cs="Calibri" w:cstheme="minorHAnsi"/>
         </w:rPr>
-        <w:t>Bouquet :</w:t>
+        <w:t>Bouquet :</w:t>
       </w:r>
     </w:p>
     <w:p>
@@ -5129,13 +5461,16 @@
     <w:p>
       <w:pPr>
         <w:pStyle w:val="Normal"/>
-        <w:spacing w:before="0" w:after="0"/>
         <w:ind w:firstLine="708"/>
         <w:jc w:val="both"/>
-        <w:rPr/>
+        <w:rPr>
+          <w:rFonts w:cs="Calibri" w:cstheme="minorHAnsi"/>
+        </w:rPr>
       </w:pPr>
       <w:r>
-        <w:rPr/>
+        <w:rPr>
+          <w:rFonts w:cs="Calibri" w:cstheme="minorHAnsi"/>
+        </w:rPr>
       </w:r>
     </w:p>
     <w:p>
@@ -5195,26 +5530,39 @@
     <w:p>
       <w:pPr>
         <w:pStyle w:val="Normal"/>
-        <w:spacing w:before="0" w:after="103"/>
-        <w:jc w:val="left"/>
         <w:rPr>
-          <w:sz w:val="16"/>
-          <w:szCs w:val="16"/>
+          <w:rFonts w:cs="Calibri" w:cstheme="minorHAnsi"/>
         </w:rPr>
       </w:pPr>
       <w:r>
         <w:rPr>
-          <w:sz w:val="16"/>
-          <w:szCs w:val="16"/>
+          <w:rFonts w:cs="Calibri" w:cstheme="minorHAnsi"/>
         </w:rPr>
       </w:r>
     </w:p>
     <w:p>
       <w:pPr>
         <w:pStyle w:val="Normal"/>
-        <w:spacing w:lineRule="auto" w:line="240" w:before="0" w:after="0"/>
-        <w:jc w:val="left"/>
-        <w:rPr/>
+        <w:rPr>
+          <w:rFonts w:cs="Calibri" w:cstheme="minorHAnsi"/>
+        </w:rPr>
+      </w:pPr>
+      <w:r>
+        <w:rPr>
+          <w:rFonts w:cs="Calibri" w:cstheme="minorHAnsi"/>
+        </w:rPr>
+      </w:r>
+    </w:p>
+    <w:p>
+      <w:pPr>
+        <w:pStyle w:val="Normal"/>
+        <w:spacing w:lineRule="auto" w:line="240" w:before="0" w:after="160"/>
+        <w:jc w:val="both"/>
+        <w:rPr>
+          <w:rFonts w:cs="Calibri" w:cstheme="minorHAnsi"/>
+          <w:sz w:val="20"/>
+          <w:szCs w:val="20"/>
+        </w:rPr>
       </w:pPr>
       <w:r>
         <w:rPr>
@@ -9904,18 +10252,6 @@
       <w:lang w:val="fr-FR" w:eastAsia="fr-FR"/>
     </w:rPr>
   </w:style>
-  <w:style w:type="character" w:styleId="NumberingSymbols">
-    <w:name w:val="Numbering Symbols"/>
-    <w:qFormat/>
-    <w:rPr/>
-  </w:style>
-  <w:style w:type="character" w:styleId="Bullets">
-    <w:name w:val="Bullets"/>
-    <w:qFormat/>
-    <w:rPr>
-      <w:rFonts w:ascii="OpenSymbol" w:hAnsi="OpenSymbol" w:eastAsia="OpenSymbol" w:cs="OpenSymbol"/>
-    </w:rPr>
-  </w:style>
   <w:style w:type="paragraph" w:styleId="Heading" w:customStyle="1">
     <w:name w:val="Heading"/>
     <w:basedOn w:val="Normal"/>
@@ -10126,26 +10462,6 @@
     <w:qFormat/>
     <w:pPr/>
     <w:rPr/>
-  </w:style>
-  <w:style w:type="paragraph" w:styleId="Heading10">
-    <w:name w:val="Heading 10"/>
-    <w:basedOn w:val="Heading"/>
-    <w:next w:val="BodyText"/>
-    <w:qFormat/>
-    <w:pPr>
-      <w:numPr>
-        <w:ilvl w:val="8"/>
-        <w:numId w:val="1"/>
-      </w:numPr>
-      <w:spacing w:before="60" w:after="60"/>
-      <w:outlineLvl w:val="8"/>
-    </w:pPr>
-    <w:rPr>
-      <w:b/>
-      <w:bCs/>
-      <w:sz w:val="18"/>
-      <w:szCs w:val="18"/>
-    </w:rPr>
   </w:style>
   <w:style w:type="numbering" w:styleId="NoList" w:default="1">
     <w:name w:val="No List"/>

</xml_diff>